<commit_message>
Upated Blockchain Applications section
</commit_message>
<xml_diff>
--- a/MSDS749 Project_Team 4_Blockchain Analysis v8.docx
+++ b/MSDS749 Project_Team 4_Blockchain Analysis v8.docx
@@ -11,8 +11,6 @@
           <w:szCs w:val="18"/>
         </w:rPr>
       </w:pPr>
-      <w:bookmarkStart w:id="0" w:name="_GoBack"/>
-      <w:bookmarkEnd w:id="0"/>
       <w:r>
         <w:rPr>
           <w:sz w:val="18"/>
@@ -199,7 +197,7 @@
       <w:pPr>
         <w:pStyle w:val="IndexTerms"/>
       </w:pPr>
-      <w:bookmarkStart w:id="1" w:name="PointTmp"/>
+      <w:bookmarkStart w:id="0" w:name="PointTmp"/>
       <w:r>
         <w:rPr>
           <w:i/>
@@ -254,7 +252,7 @@
       </w:r>
     </w:p>
     <w:p/>
-    <w:bookmarkEnd w:id="1"/>
+    <w:bookmarkEnd w:id="0"/>
     <w:p>
       <w:pPr>
         <w:pStyle w:val="Heading1"/>
@@ -1308,66 +1306,51 @@
       <w:pPr>
         <w:pStyle w:val="Heading1"/>
       </w:pPr>
-      <w:r>
-        <w:t>Blockchain Types</w:t>
-      </w:r>
-    </w:p>
-    <w:p>
-      <w:r>
-        <w:t>To do</w:t>
-      </w:r>
-    </w:p>
-    <w:p>
-      <w:pPr>
-        <w:pStyle w:val="Heading1"/>
-      </w:pPr>
+      <w:bookmarkStart w:id="1" w:name="_GoBack"/>
+      <w:bookmarkEnd w:id="1"/>
       <w:r>
         <w:t>Blockchain Applications</w:t>
       </w:r>
     </w:p>
     <w:p>
       <w:pPr>
-        <w:jc w:val="both"/>
-      </w:pPr>
-      <w:r>
-        <w:t xml:space="preserve">    </w:t>
-      </w:r>
-      <w:r>
-        <w:t>In the year 2017, Blockchain became the second most popular search word on Gartner's website, and Distributed Ledger Technology (DLT) will continue to gain utmost significance across many industries.</w:t>
-      </w:r>
-    </w:p>
-    <w:p>
-      <w:pPr>
-        <w:jc w:val="both"/>
-      </w:pPr>
-      <w:r>
-        <w:t xml:space="preserve">    </w:t>
-      </w:r>
-      <w:r>
-        <w:t>Blockchain will help address several modern-day security concerns, including issues with contracts, identity, and fraud management. Blockchain-based lists will allow online retailers and financial organizations to conveniently vet their customers and fight against fraudulent activities.</w:t>
-      </w:r>
-    </w:p>
-    <w:p>
-      <w:pPr>
-        <w:jc w:val="both"/>
-      </w:pPr>
-      <w:r>
-        <w:lastRenderedPageBreak/>
-        <w:t xml:space="preserve">    </w:t>
-      </w:r>
-      <w:r>
-        <w:t xml:space="preserve">The following are top 20 real-world blockchain applications across the industry according to </w:t>
-      </w:r>
-      <w:proofErr w:type="spellStart"/>
-      <w:r>
-        <w:t>C</w:t>
-      </w:r>
-      <w:r>
-        <w:t>oinSwitch</w:t>
-      </w:r>
-      <w:proofErr w:type="spellEnd"/>
-      <w:r>
-        <w:t xml:space="preserve"> desk.</w:t>
+        <w:pStyle w:val="paragraphs"/>
+      </w:pPr>
+      <w:r>
+        <w:t xml:space="preserve">   </w:t>
+      </w:r>
+      <w:r>
+        <w:t xml:space="preserve">In 2018, the question </w:t>
+      </w:r>
+      <w:hyperlink r:id="rId22">
+        <w:r>
+          <w:rPr>
+            <w:rStyle w:val="Hyperlink"/>
+          </w:rPr>
+          <w:t>“What is Bitcoin”</w:t>
+        </w:r>
+      </w:hyperlink>
+      <w:r>
+        <w:t xml:space="preserve">, was the most searched question on Google. Blockchain’s search popularity has declined slightly over the past few years, but interest still appears to remain high. The following example blockchain applications across the industry according to </w:t>
+      </w:r>
+      <w:hyperlink r:id="rId23">
+        <w:proofErr w:type="spellStart"/>
+        <w:r>
+          <w:rPr>
+            <w:rStyle w:val="Hyperlink"/>
+          </w:rPr>
+          <w:t>CoinSwitch</w:t>
+        </w:r>
+        <w:proofErr w:type="spellEnd"/>
+        <w:r>
+          <w:rPr>
+            <w:rStyle w:val="Hyperlink"/>
+          </w:rPr>
+          <w:t xml:space="preserve"> Desk</w:t>
+        </w:r>
+      </w:hyperlink>
+      <w:r>
+        <w:t>.</w:t>
       </w:r>
     </w:p>
     <w:p>
@@ -1378,544 +1361,554 @@
           <w:i/>
         </w:rPr>
       </w:pPr>
-      <w:r>
+    </w:p>
+    <w:p>
+      <w:pPr>
+        <w:jc w:val="both"/>
         <w:rPr>
           <w:b/>
           <w:i/>
         </w:rPr>
-        <w:t>Cybersecurity:</w:t>
-      </w:r>
-    </w:p>
-    <w:p>
-      <w:pPr>
-        <w:jc w:val="both"/>
-      </w:pPr>
-      <w:proofErr w:type="spellStart"/>
-      <w:r>
-        <w:rPr>
-          <w:i/>
-        </w:rPr>
-        <w:t>Guardtime</w:t>
-      </w:r>
-      <w:proofErr w:type="spellEnd"/>
-      <w:r>
-        <w:t xml:space="preserve"> - </w:t>
-      </w:r>
-      <w:r>
-        <w:t>a keyless signature which is currently used to secure the health records of one million Estonian citizens</w:t>
-      </w:r>
-      <w:r>
-        <w:t>.</w:t>
-      </w:r>
-    </w:p>
-    <w:p>
-      <w:pPr>
-        <w:jc w:val="both"/>
-      </w:pPr>
-      <w:r>
-        <w:rPr>
-          <w:i/>
-        </w:rPr>
-        <w:t>REMME</w:t>
-      </w:r>
-      <w:r>
-        <w:t xml:space="preserve"> - </w:t>
-      </w:r>
-      <w:r>
-        <w:t>a decentralized authentication system which aims to replace logins and passwords with SSL certificates stored on a blockchain</w:t>
-      </w:r>
-      <w:r>
-        <w:t>.</w:t>
-      </w:r>
-    </w:p>
-    <w:p>
-      <w:pPr>
-        <w:jc w:val="both"/>
+      </w:pPr>
+      <w:r>
         <w:rPr>
           <w:b/>
           <w:i/>
         </w:rPr>
-      </w:pPr>
-      <w:r>
+        <w:t>Cybersecurity:</w:t>
+      </w:r>
+    </w:p>
+    <w:p>
+      <w:pPr>
+        <w:jc w:val="both"/>
+      </w:pPr>
+      <w:proofErr w:type="spellStart"/>
+      <w:r>
+        <w:rPr>
+          <w:i/>
+        </w:rPr>
+        <w:t>Guardtime</w:t>
+      </w:r>
+      <w:proofErr w:type="spellEnd"/>
+      <w:r>
+        <w:t xml:space="preserve"> - </w:t>
+      </w:r>
+      <w:r>
+        <w:t>a keyless signature which is currently used to secure the health records of one million Estonian citizens</w:t>
+      </w:r>
+      <w:r>
+        <w:t>.</w:t>
+      </w:r>
+    </w:p>
+    <w:p>
+      <w:pPr>
+        <w:jc w:val="both"/>
+      </w:pPr>
+      <w:r>
+        <w:rPr>
+          <w:i/>
+        </w:rPr>
+        <w:t>REMME</w:t>
+      </w:r>
+      <w:r>
+        <w:t xml:space="preserve"> - </w:t>
+      </w:r>
+      <w:r>
+        <w:t>a decentralized authentication system which aims to replace logins and passwords with SSL certificates stored on a blockchain</w:t>
+      </w:r>
+      <w:r>
+        <w:t>.</w:t>
+      </w:r>
+    </w:p>
+    <w:p>
+      <w:pPr>
+        <w:jc w:val="both"/>
         <w:rPr>
           <w:b/>
           <w:i/>
         </w:rPr>
-        <w:t>Healthcare:</w:t>
-      </w:r>
-    </w:p>
-    <w:p>
-      <w:pPr>
-        <w:jc w:val="both"/>
-      </w:pPr>
-      <w:r>
-        <w:rPr>
-          <w:i/>
-        </w:rPr>
-        <w:t>Gem</w:t>
-      </w:r>
-      <w:r>
-        <w:t xml:space="preserve"> - w</w:t>
-      </w:r>
-      <w:r>
-        <w:t xml:space="preserve">orking with the Centre for Disease </w:t>
-      </w:r>
-      <w:proofErr w:type="gramStart"/>
-      <w:r>
-        <w:t>Control(</w:t>
-      </w:r>
-      <w:proofErr w:type="gramEnd"/>
-      <w:r>
-        <w:t>CDC) to put disease outbreak data onto a blockchain</w:t>
-      </w:r>
-      <w:r>
-        <w:t>.</w:t>
-      </w:r>
-    </w:p>
-    <w:p>
-      <w:pPr>
-        <w:jc w:val="both"/>
-      </w:pPr>
-      <w:r>
-        <w:rPr>
-          <w:i/>
-        </w:rPr>
-        <w:t>Simply Vital Health</w:t>
-      </w:r>
-      <w:r>
-        <w:t xml:space="preserve"> - </w:t>
-      </w:r>
-      <w:proofErr w:type="spellStart"/>
-      <w:r>
-        <w:t>ConnectingCare</w:t>
-      </w:r>
-      <w:proofErr w:type="spellEnd"/>
-      <w:r>
-        <w:t xml:space="preserve"> which tracks the health progress of patients, and Health Nexus, which aims to provide decentralized blockchain patient records.</w:t>
-      </w:r>
-    </w:p>
-    <w:p>
-      <w:pPr>
-        <w:jc w:val="both"/>
+      </w:pPr>
+      <w:r>
         <w:rPr>
           <w:b/>
           <w:i/>
         </w:rPr>
-      </w:pPr>
-      <w:r>
+        <w:t>Healthcare:</w:t>
+      </w:r>
+    </w:p>
+    <w:p>
+      <w:pPr>
+        <w:jc w:val="both"/>
+      </w:pPr>
+      <w:r>
+        <w:rPr>
+          <w:i/>
+        </w:rPr>
+        <w:lastRenderedPageBreak/>
+        <w:t>Gem</w:t>
+      </w:r>
+      <w:r>
+        <w:t xml:space="preserve"> - w</w:t>
+      </w:r>
+      <w:r>
+        <w:t xml:space="preserve">orking with the Centre for Disease </w:t>
+      </w:r>
+      <w:proofErr w:type="gramStart"/>
+      <w:r>
+        <w:t>Control(</w:t>
+      </w:r>
+      <w:proofErr w:type="gramEnd"/>
+      <w:r>
+        <w:t>CDC) to put disease outbreak data onto a blockchain</w:t>
+      </w:r>
+      <w:r>
+        <w:t>.</w:t>
+      </w:r>
+    </w:p>
+    <w:p>
+      <w:pPr>
+        <w:jc w:val="both"/>
+      </w:pPr>
+      <w:r>
+        <w:rPr>
+          <w:i/>
+        </w:rPr>
+        <w:t>Simply Vital Health</w:t>
+      </w:r>
+      <w:r>
+        <w:t xml:space="preserve"> - </w:t>
+      </w:r>
+      <w:proofErr w:type="spellStart"/>
+      <w:r>
+        <w:t>ConnectingCare</w:t>
+      </w:r>
+      <w:proofErr w:type="spellEnd"/>
+      <w:r>
+        <w:t xml:space="preserve"> which tracks the health progress of patients, and Health Nexus, which aims to provide decentralized blockchain patient records.</w:t>
+      </w:r>
+    </w:p>
+    <w:p>
+      <w:pPr>
+        <w:jc w:val="both"/>
         <w:rPr>
           <w:b/>
           <w:i/>
         </w:rPr>
-        <w:t>Banking and Financial:</w:t>
-      </w:r>
-    </w:p>
-    <w:p>
-      <w:pPr>
-        <w:jc w:val="both"/>
-      </w:pPr>
-      <w:r>
-        <w:rPr>
-          <w:i/>
-        </w:rPr>
-        <w:t xml:space="preserve">Barclays </w:t>
-      </w:r>
-      <w:r>
-        <w:t xml:space="preserve">- </w:t>
-      </w:r>
-      <w:r>
-        <w:t xml:space="preserve">Barclays has launched </w:t>
-      </w:r>
-      <w:proofErr w:type="gramStart"/>
-      <w:r>
-        <w:t>a number of</w:t>
-      </w:r>
-      <w:proofErr w:type="gramEnd"/>
-      <w:r>
-        <w:t xml:space="preserve"> technological initiatives which involves tracking financial transactions, combating fraud and compliance.</w:t>
-      </w:r>
-    </w:p>
-    <w:p>
-      <w:pPr>
-        <w:jc w:val="both"/>
-      </w:pPr>
-      <w:r>
-        <w:rPr>
-          <w:i/>
-        </w:rPr>
-        <w:t xml:space="preserve">Augur </w:t>
-      </w:r>
-      <w:r>
-        <w:t xml:space="preserve">- </w:t>
-      </w:r>
-      <w:r>
-        <w:t>Allows the creation of blockchain-based predictions markets for the trading of derivatives and other financial instruments in a decentralized ecosystem.</w:t>
-      </w:r>
-    </w:p>
-    <w:p>
-      <w:pPr>
-        <w:jc w:val="both"/>
+      </w:pPr>
+      <w:r>
         <w:rPr>
           <w:b/>
           <w:i/>
         </w:rPr>
-      </w:pPr>
-      <w:r>
+        <w:t>Banking and Financial:</w:t>
+      </w:r>
+    </w:p>
+    <w:p>
+      <w:pPr>
+        <w:jc w:val="both"/>
+      </w:pPr>
+      <w:r>
+        <w:rPr>
+          <w:i/>
+        </w:rPr>
+        <w:t xml:space="preserve">Barclays </w:t>
+      </w:r>
+      <w:r>
+        <w:t xml:space="preserve">- </w:t>
+      </w:r>
+      <w:r>
+        <w:t xml:space="preserve">Barclays has launched </w:t>
+      </w:r>
+      <w:proofErr w:type="gramStart"/>
+      <w:r>
+        <w:t>a number of</w:t>
+      </w:r>
+      <w:proofErr w:type="gramEnd"/>
+      <w:r>
+        <w:t xml:space="preserve"> technological initiatives which involves tracking financial transactions, combating fraud and compliance.</w:t>
+      </w:r>
+    </w:p>
+    <w:p>
+      <w:pPr>
+        <w:jc w:val="both"/>
+      </w:pPr>
+      <w:r>
+        <w:rPr>
+          <w:i/>
+        </w:rPr>
+        <w:t xml:space="preserve">Augur </w:t>
+      </w:r>
+      <w:r>
+        <w:t xml:space="preserve">- </w:t>
+      </w:r>
+      <w:r>
+        <w:t>Allows the creation of blockchain-based predictions markets for the trading of derivatives and other financial instruments in a decentralized ecosystem.</w:t>
+      </w:r>
+    </w:p>
+    <w:p>
+      <w:pPr>
+        <w:jc w:val="both"/>
         <w:rPr>
           <w:b/>
           <w:i/>
         </w:rPr>
-        <w:t xml:space="preserve">Manufacturing: </w:t>
-      </w:r>
-    </w:p>
-    <w:p>
-      <w:pPr>
-        <w:jc w:val="both"/>
-      </w:pPr>
-      <w:r>
-        <w:rPr>
-          <w:i/>
-        </w:rPr>
-        <w:t xml:space="preserve">Provenance </w:t>
-      </w:r>
-      <w:r>
-        <w:t xml:space="preserve">- </w:t>
-      </w:r>
-      <w:r>
-        <w:t>provide a blockchain-based provenance record of transparency within supply chains.</w:t>
-      </w:r>
-    </w:p>
-    <w:p>
-      <w:pPr>
-        <w:jc w:val="both"/>
-      </w:pPr>
-      <w:proofErr w:type="spellStart"/>
-      <w:r>
-        <w:rPr>
-          <w:i/>
-        </w:rPr>
-        <w:t>TransActivgrid</w:t>
-      </w:r>
-      <w:proofErr w:type="spellEnd"/>
-      <w:r>
-        <w:t xml:space="preserve"> - </w:t>
-      </w:r>
-      <w:r>
-        <w:t>allowing members to locally produce and sell energy, with the goal of reducing costs involved in energy distribution.</w:t>
-      </w:r>
-    </w:p>
-    <w:p>
-      <w:pPr>
-        <w:jc w:val="both"/>
+      </w:pPr>
+      <w:r>
         <w:rPr>
           <w:b/>
           <w:i/>
         </w:rPr>
-      </w:pPr>
-      <w:r>
+        <w:t xml:space="preserve">Manufacturing: </w:t>
+      </w:r>
+    </w:p>
+    <w:p>
+      <w:pPr>
+        <w:jc w:val="both"/>
+      </w:pPr>
+      <w:r>
+        <w:rPr>
+          <w:i/>
+        </w:rPr>
+        <w:t xml:space="preserve">Provenance </w:t>
+      </w:r>
+      <w:r>
+        <w:t xml:space="preserve">- </w:t>
+      </w:r>
+      <w:r>
+        <w:t>provide a blockchain-based provenance record of transparency within supply chains.</w:t>
+      </w:r>
+    </w:p>
+    <w:p>
+      <w:pPr>
+        <w:jc w:val="both"/>
+      </w:pPr>
+      <w:proofErr w:type="spellStart"/>
+      <w:r>
+        <w:rPr>
+          <w:i/>
+        </w:rPr>
+        <w:t>TransActivgrid</w:t>
+      </w:r>
+      <w:proofErr w:type="spellEnd"/>
+      <w:r>
+        <w:t xml:space="preserve"> - </w:t>
+      </w:r>
+      <w:r>
+        <w:t>allowing members to locally produce and sell energy, with the goal of reducing costs involved in energy distribution.</w:t>
+      </w:r>
+    </w:p>
+    <w:p>
+      <w:pPr>
+        <w:jc w:val="both"/>
         <w:rPr>
           <w:b/>
           <w:i/>
         </w:rPr>
-        <w:t>Government:</w:t>
-      </w:r>
-    </w:p>
-    <w:p>
-      <w:pPr>
-        <w:jc w:val="both"/>
-      </w:pPr>
-      <w:r>
-        <w:rPr>
-          <w:i/>
-        </w:rPr>
-        <w:t xml:space="preserve">Dubai </w:t>
-      </w:r>
-      <w:r>
-        <w:t xml:space="preserve">- </w:t>
-      </w:r>
-      <w:r>
-        <w:t>30 government departments formed a committee dedicated to investigating opportunities across health records, shipping, business registration and preventing the spread of conflict diamonds</w:t>
-      </w:r>
-      <w:r>
-        <w:t>.</w:t>
-      </w:r>
-    </w:p>
-    <w:p>
-      <w:pPr>
-        <w:jc w:val="both"/>
-      </w:pPr>
-      <w:r>
-        <w:rPr>
-          <w:i/>
-        </w:rPr>
-        <w:t>South Korea</w:t>
-      </w:r>
-      <w:r>
-        <w:t xml:space="preserve"> - </w:t>
-      </w:r>
-      <w:r>
-        <w:t>Samsung is creating blockchain solutions for the South Korean government which will be put into use in public safety and transport applications</w:t>
-      </w:r>
-      <w:r>
-        <w:t>.</w:t>
-      </w:r>
-    </w:p>
-    <w:p>
-      <w:pPr>
-        <w:jc w:val="both"/>
+      </w:pPr>
+      <w:r>
         <w:rPr>
           <w:b/>
           <w:i/>
         </w:rPr>
-      </w:pPr>
-      <w:r>
+        <w:t>Government:</w:t>
+      </w:r>
+    </w:p>
+    <w:p>
+      <w:pPr>
+        <w:jc w:val="both"/>
+      </w:pPr>
+      <w:r>
+        <w:rPr>
+          <w:i/>
+        </w:rPr>
+        <w:t xml:space="preserve">Dubai </w:t>
+      </w:r>
+      <w:r>
+        <w:t xml:space="preserve">- </w:t>
+      </w:r>
+      <w:r>
+        <w:t>30 government departments formed a committee dedicated to investigating opportunities across health records, shipping, business registration and preventing the spread of conflict diamonds</w:t>
+      </w:r>
+      <w:r>
+        <w:t>.</w:t>
+      </w:r>
+    </w:p>
+    <w:p>
+      <w:pPr>
+        <w:jc w:val="both"/>
+      </w:pPr>
+      <w:r>
+        <w:rPr>
+          <w:i/>
+        </w:rPr>
+        <w:t>South Korea</w:t>
+      </w:r>
+      <w:r>
+        <w:t xml:space="preserve"> - </w:t>
+      </w:r>
+      <w:r>
+        <w:t>Samsung is creating blockchain solutions for the South Korean government which will be put into use in public safety and transport applications</w:t>
+      </w:r>
+      <w:r>
+        <w:t>.</w:t>
+      </w:r>
+    </w:p>
+    <w:p>
+      <w:pPr>
+        <w:jc w:val="both"/>
         <w:rPr>
           <w:b/>
           <w:i/>
         </w:rPr>
-        <w:t>Charity:</w:t>
-      </w:r>
-    </w:p>
-    <w:p>
-      <w:pPr>
-        <w:jc w:val="both"/>
-      </w:pPr>
-      <w:proofErr w:type="spellStart"/>
-      <w:r>
-        <w:rPr>
-          <w:i/>
-        </w:rPr>
-        <w:t>Bitgive</w:t>
-      </w:r>
-      <w:proofErr w:type="spellEnd"/>
-      <w:r>
-        <w:t xml:space="preserve"> - </w:t>
-      </w:r>
-      <w:r>
-        <w:t>aims at providing greater transparency to charity donations</w:t>
-      </w:r>
-      <w:r>
-        <w:t xml:space="preserve"> and reduce operation overhead.</w:t>
-      </w:r>
-    </w:p>
-    <w:p>
-      <w:pPr>
-        <w:jc w:val="both"/>
+      </w:pPr>
+      <w:r>
         <w:rPr>
           <w:b/>
           <w:i/>
         </w:rPr>
-      </w:pPr>
-      <w:r>
+        <w:t>Charity:</w:t>
+      </w:r>
+    </w:p>
+    <w:p>
+      <w:pPr>
+        <w:jc w:val="both"/>
+      </w:pPr>
+      <w:proofErr w:type="spellStart"/>
+      <w:r>
+        <w:rPr>
+          <w:i/>
+        </w:rPr>
+        <w:t>Bitgive</w:t>
+      </w:r>
+      <w:proofErr w:type="spellEnd"/>
+      <w:r>
+        <w:t xml:space="preserve"> - </w:t>
+      </w:r>
+      <w:r>
+        <w:t>aims at providing greater transparency to charity donations</w:t>
+      </w:r>
+      <w:r>
+        <w:t xml:space="preserve"> and reduce operation overhead.</w:t>
+      </w:r>
+    </w:p>
+    <w:p>
+      <w:pPr>
+        <w:jc w:val="both"/>
         <w:rPr>
           <w:b/>
           <w:i/>
         </w:rPr>
-        <w:t xml:space="preserve">Retail: </w:t>
-      </w:r>
-    </w:p>
-    <w:p>
-      <w:pPr>
-        <w:jc w:val="both"/>
-      </w:pPr>
-      <w:proofErr w:type="spellStart"/>
-      <w:r>
-        <w:rPr>
-          <w:i/>
-        </w:rPr>
-        <w:t>OpenBazaar</w:t>
-      </w:r>
-      <w:proofErr w:type="spellEnd"/>
-      <w:r>
-        <w:t xml:space="preserve"> - </w:t>
-      </w:r>
-      <w:r>
-        <w:t>a decentralized market where no middleman is involved in trading of goods and services.</w:t>
-      </w:r>
-    </w:p>
-    <w:p>
-      <w:pPr>
-        <w:jc w:val="both"/>
-      </w:pPr>
-      <w:proofErr w:type="spellStart"/>
-      <w:r>
-        <w:rPr>
-          <w:i/>
-        </w:rPr>
-        <w:t>Loyyal</w:t>
-      </w:r>
-      <w:proofErr w:type="spellEnd"/>
-      <w:r>
-        <w:t xml:space="preserve"> - </w:t>
-      </w:r>
-      <w:r>
-        <w:t>universal blockchain-based framework which aims at allowing customers to combine trade and loyalty reward points in newer ways so that retailers can offer more sophisticated loyalty packages.</w:t>
-      </w:r>
-    </w:p>
-    <w:p>
-      <w:pPr>
-        <w:jc w:val="both"/>
+      </w:pPr>
+      <w:r>
         <w:rPr>
           <w:b/>
           <w:i/>
         </w:rPr>
-      </w:pPr>
-      <w:r>
+        <w:t xml:space="preserve">Retail: </w:t>
+      </w:r>
+    </w:p>
+    <w:p>
+      <w:pPr>
+        <w:jc w:val="both"/>
+      </w:pPr>
+      <w:proofErr w:type="spellStart"/>
+      <w:r>
+        <w:rPr>
+          <w:i/>
+        </w:rPr>
+        <w:t>OpenBazaar</w:t>
+      </w:r>
+      <w:proofErr w:type="spellEnd"/>
+      <w:r>
+        <w:t xml:space="preserve"> - </w:t>
+      </w:r>
+      <w:r>
+        <w:t>a decentralized market where no middleman is involved in trading of goods and services.</w:t>
+      </w:r>
+    </w:p>
+    <w:p>
+      <w:pPr>
+        <w:jc w:val="both"/>
+      </w:pPr>
+      <w:proofErr w:type="spellStart"/>
+      <w:r>
+        <w:rPr>
+          <w:i/>
+        </w:rPr>
+        <w:t>Loyyal</w:t>
+      </w:r>
+      <w:proofErr w:type="spellEnd"/>
+      <w:r>
+        <w:t xml:space="preserve"> - </w:t>
+      </w:r>
+      <w:r>
+        <w:t>universal blockchain-based framework which aims at allowing customers to combine trade and loyalty reward points in newer ways so that retailers can offer more sophisticated loyalty packages.</w:t>
+      </w:r>
+    </w:p>
+    <w:p>
+      <w:pPr>
+        <w:jc w:val="both"/>
         <w:rPr>
           <w:b/>
           <w:i/>
         </w:rPr>
-        <w:t>Real Estate:</w:t>
-      </w:r>
-    </w:p>
-    <w:p>
-      <w:pPr>
-        <w:jc w:val="both"/>
-      </w:pPr>
-      <w:r>
-        <w:rPr>
-          <w:i/>
-        </w:rPr>
-        <w:t>Ubiquity</w:t>
-      </w:r>
-      <w:r>
-        <w:t xml:space="preserve"> - </w:t>
-      </w:r>
-      <w:r>
-        <w:t>a blockchain-driven system for tracking the complicated legal process which creates friction and expenses in real estate transfer.</w:t>
-      </w:r>
-    </w:p>
-    <w:p>
-      <w:pPr>
-        <w:jc w:val="both"/>
+      </w:pPr>
+      <w:r>
         <w:rPr>
           <w:b/>
           <w:i/>
         </w:rPr>
-      </w:pPr>
-      <w:r>
+        <w:t>Real Estate:</w:t>
+      </w:r>
+    </w:p>
+    <w:p>
+      <w:pPr>
+        <w:jc w:val="both"/>
+      </w:pPr>
+      <w:r>
+        <w:rPr>
+          <w:i/>
+        </w:rPr>
+        <w:t>Ubiquity</w:t>
+      </w:r>
+      <w:r>
+        <w:t xml:space="preserve"> - </w:t>
+      </w:r>
+      <w:r>
+        <w:t>a blockchain-driven system for tracking the complicated legal process which creates friction and expenses in real estate transfer.</w:t>
+      </w:r>
+    </w:p>
+    <w:p>
+      <w:pPr>
+        <w:jc w:val="both"/>
         <w:rPr>
           <w:b/>
           <w:i/>
         </w:rPr>
-        <w:t>Transportation and Tourism:</w:t>
-      </w:r>
-    </w:p>
-    <w:p>
-      <w:pPr>
-        <w:jc w:val="both"/>
-      </w:pPr>
-      <w:r>
-        <w:rPr>
-          <w:i/>
-        </w:rPr>
-        <w:t>Arcade City</w:t>
-      </w:r>
-      <w:r>
-        <w:t xml:space="preserve"> - </w:t>
-      </w:r>
-      <w:r>
-        <w:t>An application which aims at beating Uber at their own game by moving ride sharing and car hiring onto the blockchain.</w:t>
-      </w:r>
-    </w:p>
-    <w:p>
-      <w:pPr>
-        <w:jc w:val="both"/>
-      </w:pPr>
-      <w:r>
-        <w:rPr>
-          <w:i/>
-        </w:rPr>
-        <w:t>Webjet</w:t>
-      </w:r>
-      <w:r>
-        <w:t xml:space="preserve"> - </w:t>
-      </w:r>
-      <w:r>
-        <w:t>an online travel portal, which is developing a blockchain solution to allow stock of empty hotel rooms to be efficiently tracked and traded</w:t>
-      </w:r>
-      <w:r>
-        <w:t>.</w:t>
-      </w:r>
-    </w:p>
-    <w:p>
-      <w:pPr>
-        <w:jc w:val="both"/>
+      </w:pPr>
+      <w:r>
         <w:rPr>
           <w:b/>
           <w:i/>
         </w:rPr>
-      </w:pPr>
-      <w:r>
+        <w:t>Transportation and Tourism:</w:t>
+      </w:r>
+    </w:p>
+    <w:p>
+      <w:pPr>
+        <w:jc w:val="both"/>
+      </w:pPr>
+      <w:r>
+        <w:rPr>
+          <w:i/>
+        </w:rPr>
+        <w:t>Arcade City</w:t>
+      </w:r>
+      <w:r>
+        <w:t xml:space="preserve"> - </w:t>
+      </w:r>
+      <w:r>
+        <w:t>An application which aims at beating Uber at their own game by moving ride sharing and car hiring onto the blockchain.</w:t>
+      </w:r>
+    </w:p>
+    <w:p>
+      <w:pPr>
+        <w:jc w:val="both"/>
+      </w:pPr>
+      <w:r>
+        <w:rPr>
+          <w:i/>
+        </w:rPr>
+        <w:t>Webjet</w:t>
+      </w:r>
+      <w:r>
+        <w:t xml:space="preserve"> - </w:t>
+      </w:r>
+      <w:r>
+        <w:t>an online travel portal, which is developing a blockchain solution to allow stock of empty hotel rooms to be efficiently tracked and traded</w:t>
+      </w:r>
+      <w:r>
+        <w:t>.</w:t>
+      </w:r>
+    </w:p>
+    <w:p>
+      <w:pPr>
+        <w:jc w:val="both"/>
         <w:rPr>
           <w:b/>
           <w:i/>
         </w:rPr>
-        <w:t>Media</w:t>
-      </w:r>
+      </w:pPr>
       <w:r>
         <w:rPr>
           <w:b/>
           <w:i/>
         </w:rPr>
-        <w:t>:</w:t>
-      </w:r>
-    </w:p>
-    <w:p>
-      <w:pPr>
-        <w:jc w:val="both"/>
-      </w:pPr>
-      <w:r>
-        <w:rPr>
-          <w:i/>
-        </w:rPr>
-        <w:t>Kodak</w:t>
-      </w:r>
-      <w:r>
-        <w:t xml:space="preserve"> - </w:t>
-      </w:r>
-      <w:r>
-        <w:t>developing a blockchain system for tracking intellectual property rights and payments to photographers.</w:t>
-      </w:r>
-    </w:p>
-    <w:p>
-      <w:pPr>
-        <w:jc w:val="both"/>
-      </w:pPr>
-      <w:proofErr w:type="spellStart"/>
-      <w:r>
-        <w:rPr>
-          <w:i/>
-        </w:rPr>
-        <w:t>Ujo</w:t>
-      </w:r>
-      <w:proofErr w:type="spellEnd"/>
-      <w:r>
-        <w:rPr>
-          <w:i/>
-        </w:rPr>
-        <w:t xml:space="preserve"> Music</w:t>
-      </w:r>
-      <w:r>
-        <w:t xml:space="preserve"> - </w:t>
-      </w:r>
-      <w:r>
-        <w:t>record and track royalties for musicians and allows them to create a record of ownership of their work.</w:t>
-      </w:r>
-    </w:p>
-    <w:p>
-      <w:pPr>
-        <w:jc w:val="both"/>
+        <w:t>Media</w:t>
+      </w:r>
+      <w:r>
         <w:rPr>
           <w:b/>
           <w:i/>
         </w:rPr>
-      </w:pPr>
-      <w:r>
+        <w:t>:</w:t>
+      </w:r>
+    </w:p>
+    <w:p>
+      <w:pPr>
+        <w:jc w:val="both"/>
+      </w:pPr>
+      <w:r>
+        <w:rPr>
+          <w:i/>
+        </w:rPr>
+        <w:t>Kodak</w:t>
+      </w:r>
+      <w:r>
+        <w:t xml:space="preserve"> - </w:t>
+      </w:r>
+      <w:r>
+        <w:t>developing a blockchain system for tracking intellectual property rights and payments to photographers.</w:t>
+      </w:r>
+    </w:p>
+    <w:p>
+      <w:pPr>
+        <w:jc w:val="both"/>
+      </w:pPr>
+      <w:proofErr w:type="spellStart"/>
+      <w:r>
+        <w:rPr>
+          <w:i/>
+        </w:rPr>
+        <w:t>Ujo</w:t>
+      </w:r>
+      <w:proofErr w:type="spellEnd"/>
+      <w:r>
+        <w:rPr>
+          <w:i/>
+        </w:rPr>
+        <w:t xml:space="preserve"> Music</w:t>
+      </w:r>
+      <w:r>
+        <w:t xml:space="preserve"> - </w:t>
+      </w:r>
+      <w:r>
+        <w:t>record and track royalties for musicians and allows them to create a record of ownership of their work.</w:t>
+      </w:r>
+    </w:p>
+    <w:p>
+      <w:pPr>
+        <w:jc w:val="both"/>
         <w:rPr>
           <w:b/>
           <w:i/>
         </w:rPr>
+      </w:pPr>
+      <w:r>
+        <w:rPr>
+          <w:b/>
+          <w:i/>
+        </w:rPr>
         <w:t>Smart Contracts:</w:t>
       </w:r>
     </w:p>
@@ -1946,7 +1939,10 @@
         <w:t xml:space="preserve">    </w:t>
       </w:r>
       <w:r>
-        <w:t>But if you are developing a blockchain-based application yourself, you'll probably need to provide support and maintenance for it. Research shows that the cost of support and maintenance for software is at least as great as the cost of developing it. This explains why software vendors charge so much for product support and maintenance. A good rule of thumb: If you develop an application that uses blockchains yourself, expect to pay at least as much throughout the application lifecycle as you do during development.</w:t>
+        <w:t xml:space="preserve">But if you are developing a blockchain-based application yourself, you'll probably need to provide support and maintenance for it. Research shows that the cost of support and </w:t>
+      </w:r>
+      <w:r>
+        <w:t>maintenance for software is at least as great as the cost of developing it. This explains why software vendors charge so much for product support and maintenance. A good rule of thumb: If you develop an application that uses blockchains yourself, expect to pay at least as much throughout the application lifecycle as you do during development.</w:t>
       </w:r>
     </w:p>
     <w:p>
@@ -1967,7 +1963,7 @@
       <w:r>
         <w:t xml:space="preserve">    </w:t>
       </w:r>
-      <w:hyperlink r:id="rId22">
+      <w:hyperlink r:id="rId24">
         <w:r>
           <w:rPr>
             <w:rStyle w:val="Hyperlink"/>
@@ -2087,7 +2083,7 @@
       <w:r>
         <w:t xml:space="preserve">BigchainDB is designed to be </w:t>
       </w:r>
-      <w:hyperlink r:id="rId23">
+      <w:hyperlink r:id="rId25">
         <w:r>
           <w:rPr>
             <w:rStyle w:val="Hyperlink"/>
@@ -2135,35 +2131,35 @@
       </w:r>
       <w:proofErr w:type="spellEnd"/>
       <w:r>
-        <w:t xml:space="preserve"> network comes from its diversity. The greater the geographic, organizational or other types of </w:t>
+        <w:t xml:space="preserve"> network comes from its diversity. The greater the geographic, organizational or other types of diversity present in the network the more fault tolerant it will be.</w:t>
+      </w:r>
+    </w:p>
+    <w:p>
+      <w:pPr>
+        <w:pStyle w:val="paragraphs"/>
+      </w:pPr>
+      <w:r>
+        <w:t>There is no supervisor node that has can override or supersede the authority of any other node. All nodes are equivalent peers running the same version of software and performing the same set of actions.</w:t>
+      </w:r>
+    </w:p>
+    <w:p>
+      <w:pPr>
+        <w:pStyle w:val="paragraphs"/>
+      </w:pPr>
+      <w:r>
+        <w:t xml:space="preserve">A collection of nodes in a </w:t>
+      </w:r>
+      <w:proofErr w:type="spellStart"/>
+      <w:r>
+        <w:t>BigChainDB</w:t>
+      </w:r>
+      <w:proofErr w:type="spellEnd"/>
+      <w:r>
+        <w:t xml:space="preserve"> implementation is called a Consortium. Consortium rules are set forth for each </w:t>
       </w:r>
       <w:r>
         <w:lastRenderedPageBreak/>
-        <w:t>diversity present in the network the more fault tolerant it will be.</w:t>
-      </w:r>
-    </w:p>
-    <w:p>
-      <w:pPr>
-        <w:pStyle w:val="paragraphs"/>
-      </w:pPr>
-      <w:r>
-        <w:t>There is no supervisor node that has can override or supersede the authority of any other node. All nodes are equivalent peers running the same version of software and performing the same set of actions.</w:t>
-      </w:r>
-    </w:p>
-    <w:p>
-      <w:pPr>
-        <w:pStyle w:val="paragraphs"/>
-      </w:pPr>
-      <w:r>
-        <w:t xml:space="preserve">A collection of nodes in a </w:t>
-      </w:r>
-      <w:proofErr w:type="spellStart"/>
-      <w:r>
-        <w:t>BigChainDB</w:t>
-      </w:r>
-      <w:proofErr w:type="spellEnd"/>
-      <w:r>
-        <w:t xml:space="preserve"> implementation is called a Consortium. Consortium rules are set forth for each node to follow as a precondition for inclusion in the network, and to provide a tailored system of governance for the network. These rules are flexible and consequently implementation specific. For </w:t>
+        <w:t xml:space="preserve">node to follow as a precondition for inclusion in the network, and to provide a tailored system of governance for the network. These rules are flexible and consequently implementation specific. For </w:t>
       </w:r>
       <w:proofErr w:type="gramStart"/>
       <w:r>
@@ -2225,7 +2221,7 @@
                     </pic:cNvPicPr>
                   </pic:nvPicPr>
                   <pic:blipFill>
-                    <a:blip r:embed="rId24">
+                    <a:blip r:embed="rId26">
                       <a:extLst>
                         <a:ext uri="{28A0092B-C50C-407E-A947-70E740481C1C}">
                           <a14:useLocalDpi xmlns:a14="http://schemas.microsoft.com/office/drawing/2010/main" val="0"/>
@@ -2285,7 +2281,7 @@
                     </pic:cNvPicPr>
                   </pic:nvPicPr>
                   <pic:blipFill>
-                    <a:blip r:embed="rId25">
+                    <a:blip r:embed="rId27">
                       <a:extLst>
                         <a:ext uri="{28A0092B-C50C-407E-A947-70E740481C1C}">
                           <a14:useLocalDpi xmlns:a14="http://schemas.microsoft.com/office/drawing/2010/main" val="0"/>
@@ -2330,10 +2326,7 @@
         <w:pStyle w:val="paragraphs"/>
       </w:pPr>
       <w:r>
-        <w:t xml:space="preserve">Blockchains ledgers are generally considered immutable, unchanging over time. This is of course a generalization as nothing is impossible, it is just highly unlikely in the cryptographic, probabilistic sense of the word in blockchain. BigchainDB is immutable in the sense that the data is highly </w:t>
-      </w:r>
-      <w:r>
-        <w:t>resistant to change whether that change be intentional tampering or unintentional through such things as natural disasters or server failures.</w:t>
+        <w:t>Blockchains ledgers are generally considered immutable, unchanging over time. This is of course a generalization as nothing is impossible, it is just highly unlikely in the cryptographic, probabilistic sense of the word in blockchain. BigchainDB is immutable in the sense that the data is highly resistant to change whether that change be intentional tampering or unintentional through such things as natural disasters or server failures.</w:t>
       </w:r>
     </w:p>
     <w:p>
@@ -2357,14 +2350,17 @@
       </w:r>
       <w:proofErr w:type="gramEnd"/>
       <w:r>
-        <w:t xml:space="preserve"> Bitcoin Then it uses a proof-of-work backed by a monetary incentive to make it very expensive for a hacker to try and surpass the honest nodes. This proof of work method however is slow, too slow to be used by a database, and so BigchainDB does not use it.</w:t>
+        <w:t xml:space="preserve"> Bitcoin Then it uses a proof-of-work backed by a monetary incentive to make it very expensive for a hacker to try </w:t>
+      </w:r>
+      <w:r>
+        <w:t>and surpass the honest nodes. This proof of work method however is slow, too slow to be used by a database, and so BigchainDB does not use it.</w:t>
       </w:r>
     </w:p>
     <w:p>
       <w:pPr>
         <w:pStyle w:val="paragraphs"/>
       </w:pPr>
-      <w:hyperlink r:id="rId26">
+      <w:hyperlink r:id="rId28">
         <w:r>
           <w:rPr>
             <w:rStyle w:val="Hyperlink"/>
@@ -2431,7 +2427,7 @@
                     <pic:cNvPicPr/>
                   </pic:nvPicPr>
                   <pic:blipFill>
-                    <a:blip r:embed="rId27"/>
+                    <a:blip r:embed="rId29"/>
                     <a:stretch>
                       <a:fillRect/>
                     </a:stretch>
@@ -2493,7 +2489,7 @@
       <w:r>
         <w:t xml:space="preserve">A users on BigchainDB can </w:t>
       </w:r>
-      <w:hyperlink r:id="rId28">
+      <w:hyperlink r:id="rId30">
         <w:r>
           <w:rPr>
             <w:rStyle w:val="Hyperlink"/>
@@ -2511,7 +2507,7 @@
       <w:r>
         <w:t xml:space="preserve"> all stored data, all transactions, assets and metadata in a BigchainDB using the standard MongoDB query engine. Users can even use at least a subset of </w:t>
       </w:r>
-      <w:hyperlink r:id="rId29">
+      <w:hyperlink r:id="rId31">
         <w:r>
           <w:rPr>
             <w:rStyle w:val="Hyperlink"/>
@@ -2536,41 +2532,44 @@
       </w:pPr>
       <w:bookmarkStart w:id="5" w:name="sybil-tolerance"/>
       <w:r>
+        <w:t>Sybil Tolerance</w:t>
+      </w:r>
+      <w:bookmarkEnd w:id="5"/>
+    </w:p>
+    <w:p>
+      <w:pPr>
+        <w:pStyle w:val="paragraphs"/>
+      </w:pPr>
+      <w:r>
+        <w:t xml:space="preserve">Blockchain networks like Bitcoin allow nodes to freely join the network. This </w:t>
+      </w:r>
+      <w:proofErr w:type="gramStart"/>
+      <w:r>
+        <w:t>opens up</w:t>
+      </w:r>
+      <w:proofErr w:type="gramEnd"/>
+      <w:r>
+        <w:t xml:space="preserve"> the possibility that a bad actor could inject enough nodes into the network to control the </w:t>
+      </w:r>
+      <w:proofErr w:type="spellStart"/>
+      <w:r>
+        <w:t>the</w:t>
+      </w:r>
+      <w:proofErr w:type="spellEnd"/>
+      <w:r>
+        <w:t xml:space="preserve"> balance of computing power, thus controlling the acceptance of valid blocks. This is referred to as a </w:t>
+      </w:r>
+      <w:proofErr w:type="spellStart"/>
+      <w:r>
+        <w:t>a</w:t>
+      </w:r>
+      <w:proofErr w:type="spellEnd"/>
+      <w:r>
+        <w:t xml:space="preserve"> Sybil attack. Bitcoin limits the possibility of a Sybil attacks by making sure the incentives for honest nodes outweigh the incentives for dishonest ones. </w:t>
+      </w:r>
+      <w:r>
         <w:lastRenderedPageBreak/>
-        <w:t>Sybil Tolerance</w:t>
-      </w:r>
-      <w:bookmarkEnd w:id="5"/>
-    </w:p>
-    <w:p>
-      <w:pPr>
-        <w:pStyle w:val="paragraphs"/>
-      </w:pPr>
-      <w:r>
-        <w:t xml:space="preserve">Blockchain networks like Bitcoin allow nodes to freely join the network. This </w:t>
-      </w:r>
-      <w:proofErr w:type="gramStart"/>
-      <w:r>
-        <w:t>opens up</w:t>
-      </w:r>
-      <w:proofErr w:type="gramEnd"/>
-      <w:r>
-        <w:t xml:space="preserve"> the possibility that a bad actor could inject enough nodes into the network to control the </w:t>
-      </w:r>
-      <w:proofErr w:type="spellStart"/>
-      <w:r>
-        <w:t>the</w:t>
-      </w:r>
-      <w:proofErr w:type="spellEnd"/>
-      <w:r>
-        <w:t xml:space="preserve"> balance of computing power, thus controlling the acceptance of valid blocks. This is referred to as a </w:t>
-      </w:r>
-      <w:proofErr w:type="spellStart"/>
-      <w:r>
-        <w:t>a</w:t>
-      </w:r>
-      <w:proofErr w:type="spellEnd"/>
-      <w:r>
-        <w:t xml:space="preserve"> Sybil attack. Bitcoin limits the possibility of a Sybil attacks by making sure the incentives for honest nodes outweigh the incentives for dishonest ones. Conversely, in a BigchainDB network, nodes must be added to the network by the governing organization, and so Sybil attacks are a non-issue.</w:t>
+        <w:t>Conversely, in a BigchainDB network, nodes must be added to the network by the governing organization, and so Sybil attacks are a non-issue.</w:t>
       </w:r>
     </w:p>
     <w:p>
@@ -2689,7 +2688,7 @@
       <w:r>
         <w:t xml:space="preserve">Details of the setup process are available in </w:t>
       </w:r>
-      <w:hyperlink r:id="rId30">
+      <w:hyperlink r:id="rId32">
         <w:r>
           <w:rPr>
             <w:rStyle w:val="Hyperlink"/>
@@ -2716,7 +2715,7 @@
       <w:r>
         <w:t xml:space="preserve"> notebook, the project documentation is available in </w:t>
       </w:r>
-      <w:hyperlink r:id="rId31">
+      <w:hyperlink r:id="rId33">
         <w:r>
           <w:rPr>
             <w:rStyle w:val="Hyperlink"/>
@@ -2817,10 +2816,7 @@
         <w:t xml:space="preserve"> tracking</w:t>
       </w:r>
       <w:r>
-        <w:t xml:space="preserve">, </w:t>
-      </w:r>
-      <w:r>
-        <w:t xml:space="preserve">clearing, and settlement. Some of the major factors driving the growth of the blockchain technology market are transparency and immutability, faster transactions, and reduced total cost of ownership. The blockchain technology also offers other key benefits such as trustless exchange, durability and reliability, and empowers the users to control all their information and transactions. </w:t>
+        <w:t xml:space="preserve">, clearing, and settlement. Some of the major factors driving the growth of the blockchain technology market are transparency and immutability, faster transactions, and reduced total cost of ownership. The blockchain technology also offers other key benefits such as trustless exchange, durability and reliability, and empowers the users to control all their information and transactions. </w:t>
       </w:r>
     </w:p>
     <w:p>
@@ -2832,7 +2828,10 @@
         <w:t xml:space="preserve">    </w:t>
       </w:r>
       <w:r>
-        <w:t>Several analysts expect blockchain will first prove its value in supply chain management, where Cisco and IBM are both working on applying the technology.</w:t>
+        <w:t xml:space="preserve">Several analysts expect blockchain will first prove its value in supply chain management, where Cisco and IBM are both </w:t>
+      </w:r>
+      <w:r>
+        <w:t>working on applying the technology.</w:t>
       </w:r>
       <w:r>
         <w:t xml:space="preserve"> </w:t>
@@ -2865,7 +2864,7 @@
                     </pic:cNvPicPr>
                   </pic:nvPicPr>
                   <pic:blipFill>
-                    <a:blip r:embed="rId32">
+                    <a:blip r:embed="rId34">
                       <a:extLst>
                         <a:ext uri="{28A0092B-C50C-407E-A947-70E740481C1C}">
                           <a14:useLocalDpi xmlns:a14="http://schemas.microsoft.com/office/drawing/2010/main" val="0"/>
@@ -3001,16 +3000,96 @@
         <w:pStyle w:val="References"/>
       </w:pPr>
       <w:r>
+        <w:t xml:space="preserve">https://blockchainhub.net/blockchains-and-distributed-ledger-technologies-in-general/ "Collin Thompson (2016 Oct.). Blockchains &amp; Distributed Ledger Technologies. </w:t>
+      </w:r>
+      <w:proofErr w:type="spellStart"/>
+      <w:r>
+        <w:t>BlockchainHub</w:t>
+      </w:r>
+      <w:proofErr w:type="spellEnd"/>
+      <w:r>
+        <w:t>."</w:t>
+      </w:r>
+    </w:p>
+    <w:p>
+      <w:pPr>
+        <w:pStyle w:val="References"/>
+      </w:pPr>
+      <w:r>
+        <w:t>https://web.archive.org/web/20140226205104/http://origin-www.computer.org/csdl/mags/co/1977/06/01646525.pdf "Exhaustive Cryptanalysis of the NBS Data Encryption Standard"</w:t>
+      </w:r>
+    </w:p>
+    <w:p>
+      <w:pPr>
+        <w:pStyle w:val="References"/>
+      </w:pPr>
+      <w:r>
+        <w:t xml:space="preserve">https://www.foo.be/docs/eff-des-cracker/book/crackingdessecre00elec.pdf "Electronic Frontier Foundation (1998), Cracking DES: Secrets of Encryption Research, Wiretap Politics, and Chip Design, Electronic Frontier Foundation, ISBN </w:t>
+      </w:r>
+      <w:proofErr w:type="spellStart"/>
+      <w:r>
+        <w:t>ISBN</w:t>
+      </w:r>
+      <w:proofErr w:type="spellEnd"/>
+      <w:r>
+        <w:t>: 1-56592-520-3"</w:t>
+      </w:r>
+    </w:p>
+    <w:p>
+      <w:pPr>
+        <w:pStyle w:val="References"/>
+      </w:pPr>
+      <w:r>
+        <w:t xml:space="preserve">https://www.cs.jhu.edu/~rubin/courses/sp03/papers/diffie.hellman.pdf "Diffie, Whitfield &amp; Martin Hellman (Nov. 1976), "New Directions in </w:t>
+      </w:r>
+      <w:r>
         <w:lastRenderedPageBreak/>
-        <w:t xml:space="preserve">https://blockchainhub.net/blockchains-and-distributed-ledger-technologies-in-general/ "Collin Thompson (2016 Oct.). Blockchains &amp; Distributed Ledger Technologies. </w:t>
+        <w:t>Cryptography", IEEE Transactions on Information Theory IT-22: 644-654"</w:t>
+      </w:r>
+    </w:p>
+    <w:p>
+      <w:pPr>
+        <w:pStyle w:val="References"/>
+      </w:pPr>
+      <w:r>
+        <w:t>http://# "It was created by IBM's (International Business Machines) Walter Tuchman (1997). "A brief history of the data encryption standard". Internet besieged: countering cyberspace scofflaws. ACM Press/Addison-Wesley Publishing Co. New York, NY, USA. pp. 275–280."</w:t>
+      </w:r>
+    </w:p>
+    <w:p>
+      <w:pPr>
+        <w:pStyle w:val="References"/>
+      </w:pPr>
+      <w:proofErr w:type="gramStart"/>
+      <w:r>
+        <w:t>https://ia801307.us.archive.org/33/items/AmericanCryptologyDuringtheColdWar1945-1989BookIII_RetrenchmentandReform1972-1980/American%20Cryptology%20During%20the%20Cold%20War%2C%201945-1989.%20Book%20III_%20Retrenchment%20and%20Reform%2C%201972-1980.pdf  "</w:t>
+      </w:r>
+      <w:proofErr w:type="gramEnd"/>
+      <w:r>
+        <w:t>Thomas R. Johnson (2009-12-18). "American Cryptology during the Cold War, 1945-1989.Book III: Retrenchment and Reform, 1972-1980, page 232" (PDF)."</w:t>
+      </w:r>
+    </w:p>
+    <w:p>
+      <w:pPr>
+        <w:pStyle w:val="References"/>
+      </w:pPr>
+      <w:r>
+        <w:t>http://www.toad.com/gnu/cfp.talk.txt "John Gilmore (March 1991), Privacy, Technology, and the Open Society"</w:t>
+      </w:r>
+    </w:p>
+    <w:p>
+      <w:pPr>
+        <w:pStyle w:val="References"/>
+      </w:pPr>
+      <w:r>
+        <w:t xml:space="preserve">https://www.activism.net/cypherpunk/manifesto.html "A </w:t>
       </w:r>
       <w:proofErr w:type="spellStart"/>
       <w:r>
-        <w:t>BlockchainHub</w:t>
+        <w:t>Cypherpunk's</w:t>
       </w:r>
       <w:proofErr w:type="spellEnd"/>
       <w:r>
-        <w:t>."</w:t>
+        <w:t xml:space="preserve"> Manifesto"</w:t>
       </w:r>
     </w:p>
     <w:p>
@@ -3018,7 +3097,7 @@
         <w:pStyle w:val="References"/>
       </w:pPr>
       <w:r>
-        <w:t>https://web.archive.org/web/20140226205104/http://origin-www.computer.org/csdl/mags/co/1977/06/01646525.pdf "Exhaustive Cryptanalysis of the NBS Data Encryption Standard"</w:t>
+        <w:t>https://ieeexplore.ieee.org/document/1055638 "Diffie, Whitfield; Hellman, Martin E. (November 1976). "New Directions in Cryptography" (PDF). IEEE Transactions on Information Theory. 22 (6): 644–654. doi:10.1109/TIT.1976.1055638. Archived (PDF) from the original on 2014-11-29."</w:t>
       </w:r>
     </w:p>
     <w:p>
@@ -3026,15 +3105,31 @@
         <w:pStyle w:val="References"/>
       </w:pPr>
       <w:r>
-        <w:t xml:space="preserve">https://www.foo.be/docs/eff-des-cracker/book/crackingdessecre00elec.pdf "Electronic Frontier Foundation (1998), Cracking DES: Secrets of Encryption Research, Wiretap Politics, and Chip Design, Electronic Frontier Foundation, ISBN </w:t>
+        <w:t>https://patents.google.com/patent/US4200770 "Cryptographic apparatus and method"</w:t>
+      </w:r>
+    </w:p>
+    <w:p>
+      <w:pPr>
+        <w:pStyle w:val="References"/>
+      </w:pPr>
+      <w:r>
+        <w:t>https://www.gchq.gov.uk/sites/default/files/document_files/CESG_Research_Report_No_3006_0.pdf "The Possibility of Secure Non-Secret Digital Encryption"</w:t>
+      </w:r>
+    </w:p>
+    <w:p>
+      <w:pPr>
+        <w:pStyle w:val="References"/>
+      </w:pPr>
+      <w:r>
+        <w:t>http://en.citizendium.org/wiki/Cypherpunk/Citable_Version "</w:t>
       </w:r>
       <w:proofErr w:type="spellStart"/>
       <w:r>
-        <w:t>ISBN</w:t>
+        <w:t>Cypherpunk</w:t>
       </w:r>
       <w:proofErr w:type="spellEnd"/>
       <w:r>
-        <w:t>: 1-56592-520-3"</w:t>
+        <w:t>/Citable Version"</w:t>
       </w:r>
     </w:p>
     <w:p>
@@ -3042,7 +3137,15 @@
         <w:pStyle w:val="References"/>
       </w:pPr>
       <w:r>
-        <w:t>https://www.cs.jhu.edu/~rubin/courses/sp03/papers/diffie.hellman.pdf "Diffie, Whitfield &amp; Martin Hellman (Nov. 1976), "New Directions in Cryptography", IEEE Transactions on Information Theory IT-22: 644-654"</w:t>
+        <w:t xml:space="preserve">https://cryptome.org/0001/assange-cpunks.htm "An Archive of Julian Assange's </w:t>
+      </w:r>
+      <w:proofErr w:type="spellStart"/>
+      <w:r>
+        <w:t>Cypherpunk</w:t>
+      </w:r>
+      <w:proofErr w:type="spellEnd"/>
+      <w:r>
+        <w:t xml:space="preserve"> Mailing List Posts"</w:t>
       </w:r>
     </w:p>
     <w:p>
@@ -3050,20 +3153,15 @@
         <w:pStyle w:val="References"/>
       </w:pPr>
       <w:r>
-        <w:t>http://# "It was created by IBM's (International Business Machines) Walter Tuchman (1997). "A brief history of the data encryption standard". Internet besieged: countering cyberspace scofflaws. ACM Press/Addison-Wesley Publishing Co. New York, NY, USA. pp. 275–280."</w:t>
+        <w:t>https://www.bigchaindb.com/ "BigchainDB"</w:t>
       </w:r>
     </w:p>
     <w:p>
       <w:pPr>
         <w:pStyle w:val="References"/>
       </w:pPr>
-      <w:proofErr w:type="gramStart"/>
-      <w:r>
-        <w:t>https://ia801307.us.archive.org/33/items/AmericanCryptologyDuringtheColdWar1945-1989BookIII_RetrenchmentandReform1972-1980/American%20Cryptology%20During%20the%20Cold%20War%2C%201945-1989.%20Book%20III_%20Retrenchment%20and%20Reform%2C%201972-1980.pdf  "</w:t>
-      </w:r>
-      <w:proofErr w:type="gramEnd"/>
-      <w:r>
-        <w:t>Thomas R. Johnson (2009-12-18). "American Cryptology during the Cold War, 1945-1989.Book III: Retrenchment and Reform, 1972-1980, page 232" (PDF)."</w:t>
+      <w:r>
+        <w:t>http://nakamotostudies.org/wp-content/uploads/2018/03/bitcoin.pdf "Bitcoin: A Peer-to-Peer Electronic Cash System"</w:t>
       </w:r>
     </w:p>
     <w:p>
@@ -3071,7 +3169,7 @@
         <w:pStyle w:val="References"/>
       </w:pPr>
       <w:r>
-        <w:t>http://www.toad.com/gnu/cfp.talk.txt "John Gilmore (March 1991), Privacy, Technology, and the Open Society"</w:t>
+        <w:t>\https://www.bigchaindb.com/whitepaper/bigchaindb-whitepaper.pdf "BigchainDB 2.0, The Blockchain Database"</w:t>
       </w:r>
     </w:p>
     <w:p>
@@ -3079,15 +3177,15 @@
         <w:pStyle w:val="References"/>
       </w:pPr>
       <w:r>
-        <w:t xml:space="preserve">https://www.activism.net/cypherpunk/manifesto.html "A </w:t>
+        <w:t xml:space="preserve">https://www.tendermint.com/docs/introduction/what-is-tendermint.html "What is </w:t>
       </w:r>
       <w:proofErr w:type="spellStart"/>
       <w:r>
-        <w:t>Cypherpunk's</w:t>
+        <w:t>Tendermint</w:t>
       </w:r>
       <w:proofErr w:type="spellEnd"/>
       <w:r>
-        <w:t xml:space="preserve"> Manifesto"</w:t>
+        <w:t>?"</w:t>
       </w:r>
     </w:p>
     <w:p>
@@ -3095,7 +3193,7 @@
         <w:pStyle w:val="References"/>
       </w:pPr>
       <w:r>
-        <w:t>https://ieeexplore.ieee.org/document/1055638 "Diffie, Whitfield; Hellman, Martin E. (November 1976). "New Directions in Cryptography" (PDF). IEEE Transactions on Information Theory. 22 (6): 644–654. doi:10.1109/TIT.1976.1055638. Archived (PDF) from the original on 2014-11-29."</w:t>
+        <w:t>http://docs.bigchaindb.com/en/latest/decentralized.html "How BigchainDB is Decentralized"</w:t>
       </w:r>
     </w:p>
     <w:p>
@@ -3103,7 +3201,7 @@
         <w:pStyle w:val="References"/>
       </w:pPr>
       <w:r>
-        <w:t>https://patents.google.com/patent/US4200770 "Cryptographic apparatus and method"</w:t>
+        <w:t>https://docs.bigchaindb.com/en/latest/immutable.html "How BigchainDB is Immutable"</w:t>
       </w:r>
     </w:p>
     <w:p>
@@ -3111,7 +3209,7 @@
         <w:pStyle w:val="References"/>
       </w:pPr>
       <w:r>
-        <w:t>https://www.gchq.gov.uk/sites/default/files/document_files/CESG_Research_Report_No_3006_0.pdf "The Possibility of Secure Non-Secret Digital Encryption"</w:t>
+        <w:t>https://www.bigchaindb.com/developers/guide/key-concepts-of-bigchaindb/ "Key concepts of BigchainDB"</w:t>
       </w:r>
     </w:p>
     <w:p>
@@ -3119,15 +3217,31 @@
         <w:pStyle w:val="References"/>
       </w:pPr>
       <w:r>
-        <w:t>http://en.citizendium.org/wiki/Cypherpunk/Citable_Version "</w:t>
+        <w:t>https://studio3t.com/knowledge-base/articles/sql-query/ "SQL Query"</w:t>
+      </w:r>
+    </w:p>
+    <w:p>
+      <w:pPr>
+        <w:pStyle w:val="References"/>
+      </w:pPr>
+      <w:r>
+        <w:t>https://docs.bigchaindb.com/en/latest/query.html "Querying BigchainDB"</w:t>
+      </w:r>
+    </w:p>
+    <w:p>
+      <w:pPr>
+        <w:pStyle w:val="References"/>
+      </w:pPr>
+      <w:r>
+        <w:t>https://github.com/bigchaindb/bigchaindb-driver "</w:t>
       </w:r>
       <w:proofErr w:type="spellStart"/>
       <w:r>
-        <w:t>Cypherpunk</w:t>
+        <w:t>bigchaindb</w:t>
       </w:r>
       <w:proofErr w:type="spellEnd"/>
       <w:r>
-        <w:t>/Citable Version"</w:t>
+        <w:t>-driver"</w:t>
       </w:r>
     </w:p>
     <w:p>
@@ -3135,15 +3249,7 @@
         <w:pStyle w:val="References"/>
       </w:pPr>
       <w:r>
-        <w:t xml:space="preserve">https://cryptome.org/0001/assange-cpunks.htm "An Archive of Julian Assange's </w:t>
-      </w:r>
-      <w:proofErr w:type="spellStart"/>
-      <w:r>
-        <w:t>Cypherpunk</w:t>
-      </w:r>
-      <w:proofErr w:type="spellEnd"/>
-      <w:r>
-        <w:t xml:space="preserve"> Mailing List Posts"</w:t>
+        <w:t>https://www.python.org/ "Python"</w:t>
       </w:r>
     </w:p>
     <w:p>
@@ -3151,7 +3257,7 @@
         <w:pStyle w:val="References"/>
       </w:pPr>
       <w:r>
-        <w:t>https://www.bigchaindb.com/ "BigchainDB"</w:t>
+        <w:t>https://www.mongodb.com/download-center "MongoDB"</w:t>
       </w:r>
     </w:p>
     <w:p>
@@ -3159,7 +3265,7 @@
         <w:pStyle w:val="References"/>
       </w:pPr>
       <w:r>
-        <w:t>http://nakamotostudies.org/wp-content/uploads/2018/03/bitcoin.pdf "Bitcoin: A Peer-to-Peer Electronic Cash System"</w:t>
+        <w:t>https://mmonit.com/monit/ "Monit"</w:t>
       </w:r>
     </w:p>
     <w:p>
@@ -3167,7 +3273,7 @@
         <w:pStyle w:val="References"/>
       </w:pPr>
       <w:r>
-        <w:t>\https://www.bigchaindb.com/whitepaper/bigchaindb-whitepaper.pdf "BigchainDB 2.0, The Blockchain Database"</w:t>
+        <w:t>http://www.allitebooks.com/cryptography-and-network-security-5th-edition/ "CRYPTOGRAPHY and NETWORK SECURITY PRINCIPLES AND PRACTICE FIFTH EDITION, pg. 94"</w:t>
       </w:r>
     </w:p>
     <w:p>
@@ -3175,15 +3281,13 @@
         <w:pStyle w:val="References"/>
       </w:pPr>
       <w:r>
-        <w:t xml:space="preserve">https://www.tendermint.com/docs/introduction/what-is-tendermint.html "What is </w:t>
-      </w:r>
-      <w:proofErr w:type="spellStart"/>
-      <w:r>
-        <w:t>Tendermint</w:t>
-      </w:r>
-      <w:proofErr w:type="spellEnd"/>
-      <w:r>
-        <w:t>?"</w:t>
+        <w:t xml:space="preserve">https://trends.google.com/trends/yis/2018/US/e064b3e4-f943-4db4-aa43-411b724839a8/1554073800?hl=en-US&amp;tz=300&amp;sni=3&amp;utm_campaign=yis_2018&amp;utm_content=chart_e064b3e4-f943-4db4-aa43-411b724839a8&amp;utm_medium=website&amp;utm_source=Trends </w:t>
+      </w:r>
+      <w:r>
+        <w:rPr>
+          <w:color w:val="CE9178"/>
+        </w:rPr>
+        <w:t>"See the top trending What is...? in United States for 2018, from Google Trends"</w:t>
       </w:r>
     </w:p>
     <w:p>
@@ -3191,91 +3295,17 @@
         <w:pStyle w:val="References"/>
       </w:pPr>
       <w:r>
-        <w:t>http://docs.bigchaindb.com/en/latest/decentralized.html "How BigchainDB is Decentralized"</w:t>
-      </w:r>
-    </w:p>
-    <w:p>
-      <w:pPr>
-        <w:pStyle w:val="References"/>
-      </w:pPr>
-      <w:r>
-        <w:t>https://docs.bigchaindb.com/en/latest/immutable.html "How BigchainDB is Immutable"</w:t>
-      </w:r>
-    </w:p>
-    <w:p>
-      <w:pPr>
-        <w:pStyle w:val="References"/>
-      </w:pPr>
-      <w:r>
-        <w:t>https://www.bigchaindb.com/developers/guide/key-concepts-of-bigchaindb/ "Key concepts of BigchainDB"</w:t>
-      </w:r>
-    </w:p>
-    <w:p>
-      <w:pPr>
-        <w:pStyle w:val="References"/>
-      </w:pPr>
-      <w:r>
-        <w:t>https://studio3t.com/knowledge-base/articles/sql-query/ "SQL Query"</w:t>
-      </w:r>
-    </w:p>
-    <w:p>
-      <w:pPr>
-        <w:pStyle w:val="References"/>
-      </w:pPr>
-      <w:r>
-        <w:t>https://docs.bigchaindb.com/en/latest/query.html "Querying BigchainDB"</w:t>
-      </w:r>
-    </w:p>
-    <w:p>
-      <w:pPr>
-        <w:pStyle w:val="References"/>
-      </w:pPr>
-      <w:r>
-        <w:t>https://github.com/bigchaindb/bigchaindb-driver "</w:t>
-      </w:r>
-      <w:proofErr w:type="spellStart"/>
-      <w:r>
-        <w:t>bigchaindb</w:t>
-      </w:r>
-      <w:proofErr w:type="spellEnd"/>
-      <w:r>
-        <w:t>-driver"</w:t>
-      </w:r>
-    </w:p>
-    <w:p>
-      <w:pPr>
-        <w:pStyle w:val="References"/>
-      </w:pPr>
-      <w:r>
-        <w:t>https://www.python.org/ "Python"</w:t>
-      </w:r>
-    </w:p>
-    <w:p>
-      <w:pPr>
-        <w:pStyle w:val="References"/>
-      </w:pPr>
-      <w:r>
-        <w:t>https://www.mongodb.com/download-center "MongoDB"</w:t>
-      </w:r>
-    </w:p>
-    <w:p>
-      <w:pPr>
-        <w:pStyle w:val="References"/>
-      </w:pPr>
-      <w:r>
-        <w:t>https://mmonit.com/monit/ "Monit"</w:t>
-      </w:r>
-    </w:p>
-    <w:p>
-      <w:pPr>
-        <w:pStyle w:val="References"/>
-      </w:pPr>
-      <w:r>
-        <w:t>http://www.allitebooks.com/cryptography-and-network-security-5th-edition/ "CRYPTOGRAPHY and NETWORK SECURITY PRINCIPLES AND PRACTICE FIFTH EDITION, pg. 94"</w:t>
+        <w:t xml:space="preserve">https://coinswitch.co/news/20-blockchain-applications-across-industries-2018 </w:t>
+      </w:r>
+      <w:r>
+        <w:rPr>
+          <w:color w:val="CE9178"/>
+        </w:rPr>
+        <w:t>"20 Real-world Blockchain Applications across Industries 2018"</w:t>
       </w:r>
     </w:p>
     <w:sectPr>
-      <w:headerReference w:type="default" r:id="rId33"/>
+      <w:headerReference w:type="default" r:id="rId35"/>
       <w:type w:val="continuous"/>
       <w:pgSz w:w="12240" w:h="15840" w:code="1"/>
       <w:pgMar w:top="1008" w:right="936" w:bottom="1008" w:left="936" w:header="432" w:footer="432" w:gutter="0"/>
@@ -6589,6 +6619,7 @@
     <w:name w:val="First Paragraph"/>
     <w:basedOn w:val="BodyText"/>
     <w:next w:val="BodyText"/>
+    <w:qFormat/>
     <w:rsid w:val="009A2EA3"/>
     <w:pPr>
       <w:spacing w:before="180" w:after="180"/>
@@ -6997,7 +7028,7 @@
 </file>
 
 <file path=customXml/itemProps1.xml><?xml version="1.0" encoding="utf-8"?>
-<ds:datastoreItem xmlns:ds="http://schemas.openxmlformats.org/officeDocument/2006/customXml" ds:itemID="{9B4BEB57-5ED9-43AA-A6A6-16B9043A75E4}">
+<ds:datastoreItem xmlns:ds="http://schemas.openxmlformats.org/officeDocument/2006/customXml" ds:itemID="{CBE1CDB8-24E1-4272-ACA2-5D03241EA889}">
   <ds:schemaRefs>
     <ds:schemaRef ds:uri="http://schemas.openxmlformats.org/officeDocument/2006/bibliography"/>
   </ds:schemaRefs>

</xml_diff>

<commit_message>
cleanedup repo, added image attributions
</commit_message>
<xml_diff>
--- a/MSDS749 Project_Team 4_Blockchain Analysis v8.docx
+++ b/MSDS749 Project_Team 4_Blockchain Analysis v8.docx
@@ -197,12 +197,7 @@
         <w:pStyle w:val="Abstract"/>
       </w:pPr>
       <w:r>
-        <w:t>Digital encryption grew out of the need to keep government secrets private during and after World War II. The US government and IBM developed DES, the first widely used digital encryption algorithm. However, due to the subsequent government mandated secrecy around the implementation of DES, and the distrust of the academic community because of this, a movement was spawned that put a premium on individual privacy and decentralized</w:t>
-      </w:r>
-      <w:bookmarkStart w:id="0" w:name="_GoBack"/>
-      <w:bookmarkEnd w:id="0"/>
-      <w:r>
-        <w:t xml:space="preserve"> control. This movement brought together the top minds in encryption and spawned the technology we know of as blockchain today.</w:t>
+        <w:t>Digital encryption grew out of the need to keep government secrets private during and after World War II. The US government and IBM developed DES, the first widely used digital encryption algorithm. However, due to the subsequent government mandated secrecy around the implementation of DES, and the distrust of the academic community because of this, a movement was spawned that put a premium on individual privacy and decentralized control. This movement brought together the top minds in encryption and spawned the technology we know of as blockchain today.</w:t>
       </w:r>
     </w:p>
     <w:p>
@@ -221,7 +216,7 @@
       <w:pPr>
         <w:pStyle w:val="IndexTerms"/>
       </w:pPr>
-      <w:bookmarkStart w:id="1" w:name="PointTmp"/>
+      <w:bookmarkStart w:id="0" w:name="PointTmp"/>
       <w:r>
         <w:rPr>
           <w:i/>
@@ -276,7 +271,7 @@
       </w:r>
     </w:p>
     <w:p/>
-    <w:bookmarkEnd w:id="1"/>
+    <w:bookmarkEnd w:id="0"/>
     <w:p>
       <w:pPr>
         <w:pStyle w:val="Heading1"/>
@@ -2080,11 +2075,11 @@
       <w:pPr>
         <w:pStyle w:val="Heading2"/>
       </w:pPr>
-      <w:bookmarkStart w:id="2" w:name="decentralized-control"/>
+      <w:bookmarkStart w:id="1" w:name="decentralized-control"/>
       <w:r>
         <w:t>Decentralized Control</w:t>
       </w:r>
-      <w:bookmarkEnd w:id="2"/>
+      <w:bookmarkEnd w:id="1"/>
     </w:p>
     <w:p>
       <w:pPr>
@@ -2192,77 +2187,6 @@
       <w:r>
         <w:t xml:space="preserve"> data would at least be safe from tampering unless 2/3 of the nodes were compromised.</w:t>
       </w:r>
-    </w:p>
-    <w:p>
-      <w:pPr>
-        <w:pStyle w:val="Text"/>
-        <w:ind w:firstLine="0"/>
-      </w:pPr>
-    </w:p>
-    <w:p>
-      <w:pPr>
-        <w:pStyle w:val="Text"/>
-        <w:ind w:firstLine="0"/>
-      </w:pPr>
-    </w:p>
-    <w:p>
-      <w:r>
-        <w:rPr>
-          <w:noProof/>
-        </w:rPr>
-        <w:drawing>
-          <wp:inline distT="0" distB="0" distL="0" distR="0" wp14:anchorId="4C27DD54" wp14:editId="50AD5A68">
-            <wp:extent cx="3200400" cy="1261745"/>
-            <wp:effectExtent l="0" t="0" r="0" b="0"/>
-            <wp:docPr id="4" name="Picture 4"/>
-            <wp:cNvGraphicFramePr>
-              <a:graphicFrameLocks xmlns:a="http://schemas.openxmlformats.org/drawingml/2006/main" noChangeAspect="1"/>
-            </wp:cNvGraphicFramePr>
-            <a:graphic xmlns:a="http://schemas.openxmlformats.org/drawingml/2006/main">
-              <a:graphicData uri="http://schemas.openxmlformats.org/drawingml/2006/picture">
-                <pic:pic xmlns:pic="http://schemas.openxmlformats.org/drawingml/2006/picture">
-                  <pic:nvPicPr>
-                    <pic:cNvPr id="0" name="Picture 2"/>
-                    <pic:cNvPicPr>
-                      <a:picLocks noChangeAspect="1" noChangeArrowheads="1"/>
-                    </pic:cNvPicPr>
-                  </pic:nvPicPr>
-                  <pic:blipFill>
-                    <a:blip r:embed="rId26">
-                      <a:extLst>
-                        <a:ext uri="{28A0092B-C50C-407E-A947-70E740481C1C}">
-                          <a14:useLocalDpi xmlns:a14="http://schemas.microsoft.com/office/drawing/2010/main" val="0"/>
-                        </a:ext>
-                      </a:extLst>
-                    </a:blip>
-                    <a:srcRect/>
-                    <a:stretch>
-                      <a:fillRect/>
-                    </a:stretch>
-                  </pic:blipFill>
-                  <pic:spPr bwMode="auto">
-                    <a:xfrm>
-                      <a:off x="0" y="0"/>
-                      <a:ext cx="3200400" cy="1261745"/>
-                    </a:xfrm>
-                    <a:prstGeom prst="rect">
-                      <a:avLst/>
-                    </a:prstGeom>
-                    <a:noFill/>
-                  </pic:spPr>
-                </pic:pic>
-              </a:graphicData>
-            </a:graphic>
-          </wp:inline>
-        </w:drawing>
-      </w:r>
-    </w:p>
-    <w:p/>
-    <w:p>
-      <w:pPr>
-        <w:pStyle w:val="Text"/>
-        <w:ind w:firstLine="0"/>
-      </w:pPr>
     </w:p>
     <w:p/>
     <w:p>
@@ -2288,7 +2212,7 @@
                     </pic:cNvPicPr>
                   </pic:nvPicPr>
                   <pic:blipFill>
-                    <a:blip r:embed="rId27">
+                    <a:blip r:embed="rId26">
                       <a:extLst>
                         <a:ext uri="{28A0092B-C50C-407E-A947-70E740481C1C}">
                           <a14:useLocalDpi xmlns:a14="http://schemas.microsoft.com/office/drawing/2010/main" val="0"/>
@@ -2317,16 +2241,20 @@
         </w:drawing>
       </w:r>
     </w:p>
-    <w:p/>
+    <w:p>
+      <w:r>
+        <w:t>BigchainDB Features</w:t>
+      </w:r>
+    </w:p>
     <w:p>
       <w:pPr>
         <w:pStyle w:val="Heading2"/>
       </w:pPr>
-      <w:bookmarkStart w:id="3" w:name="transaction-immutability"/>
+      <w:bookmarkStart w:id="2" w:name="transaction-immutability"/>
       <w:r>
         <w:t>Transaction Immutability</w:t>
       </w:r>
-      <w:bookmarkEnd w:id="3"/>
+      <w:bookmarkEnd w:id="2"/>
     </w:p>
     <w:p>
       <w:pPr>
@@ -2349,7 +2277,10 @@
       </w:r>
       <w:proofErr w:type="gramEnd"/>
       <w:r>
-        <w:t xml:space="preserve"> ways, and some compromises over the original Bitcoin design needed to be made for the specific requirements of a database. For </w:t>
+        <w:t xml:space="preserve"> ways, and some compromises over the original Bitcoin design </w:t>
+      </w:r>
+      <w:r>
+        <w:t xml:space="preserve">needed to be made for the specific requirements of a database. For </w:t>
       </w:r>
       <w:proofErr w:type="gramStart"/>
       <w:r>
@@ -2364,7 +2295,7 @@
       <w:pPr>
         <w:pStyle w:val="paragraphs"/>
       </w:pPr>
-      <w:hyperlink r:id="rId28">
+      <w:hyperlink r:id="rId27">
         <w:r>
           <w:rPr>
             <w:rStyle w:val="Hyperlink"/>
@@ -2431,7 +2362,7 @@
                     <pic:cNvPicPr/>
                   </pic:nvPicPr>
                   <pic:blipFill>
-                    <a:blip r:embed="rId29"/>
+                    <a:blip r:embed="rId28"/>
                     <a:stretch>
                       <a:fillRect/>
                     </a:stretch>
@@ -2480,12 +2411,11 @@
       <w:pPr>
         <w:pStyle w:val="Heading2"/>
       </w:pPr>
-      <w:bookmarkStart w:id="4" w:name="standard-queries"/>
-      <w:r>
-        <w:lastRenderedPageBreak/>
+      <w:bookmarkStart w:id="3" w:name="standard-queries"/>
+      <w:r>
         <w:t>Standard Queries</w:t>
       </w:r>
-      <w:bookmarkEnd w:id="4"/>
+      <w:bookmarkEnd w:id="3"/>
     </w:p>
     <w:p>
       <w:pPr>
@@ -2494,7 +2424,7 @@
       <w:r>
         <w:t xml:space="preserve">A users on BigchainDB can </w:t>
       </w:r>
-      <w:hyperlink r:id="rId30">
+      <w:hyperlink r:id="rId29">
         <w:r>
           <w:rPr>
             <w:rStyle w:val="Hyperlink"/>
@@ -2512,7 +2442,7 @@
       <w:r>
         <w:t xml:space="preserve"> all stored data, all transactions, assets and metadata in a BigchainDB using the standard MongoDB query engine. Users can even use at least a subset of </w:t>
       </w:r>
-      <w:hyperlink r:id="rId31">
+      <w:hyperlink r:id="rId30">
         <w:r>
           <w:rPr>
             <w:rStyle w:val="Hyperlink"/>
@@ -2535,11 +2465,11 @@
       <w:pPr>
         <w:pStyle w:val="Heading2"/>
       </w:pPr>
-      <w:bookmarkStart w:id="5" w:name="sybil-tolerance"/>
+      <w:bookmarkStart w:id="4" w:name="sybil-tolerance"/>
       <w:r>
         <w:t>Sybil Tolerance</w:t>
       </w:r>
-      <w:bookmarkEnd w:id="5"/>
+      <w:bookmarkEnd w:id="4"/>
     </w:p>
     <w:p>
       <w:pPr>
@@ -2562,7 +2492,11 @@
       </w:r>
       <w:proofErr w:type="spellEnd"/>
       <w:r>
-        <w:t xml:space="preserve"> balance of computing power, thus controlling the acceptance of valid blocks. This is referred to as a </w:t>
+        <w:t xml:space="preserve"> balance of computing power, thus controlling the acceptance of valid </w:t>
+      </w:r>
+      <w:r>
+        <w:lastRenderedPageBreak/>
+        <w:t xml:space="preserve">blocks. This is referred to as a </w:t>
       </w:r>
       <w:proofErr w:type="spellStart"/>
       <w:r>
@@ -2577,7 +2511,7 @@
       <w:pPr>
         <w:pStyle w:val="Heading1"/>
       </w:pPr>
-      <w:bookmarkStart w:id="6" w:name="_Hlk536688934"/>
+      <w:bookmarkStart w:id="5" w:name="_Hlk536688934"/>
       <w:r>
         <w:t>Big</w:t>
       </w:r>
@@ -2589,9 +2523,6 @@
       </w:r>
     </w:p>
     <w:p>
-      <w:pPr>
-        <w:pStyle w:val="FirstParagraph"/>
-      </w:pPr>
       <w:r>
         <w:t>In this tutorial we cover:</w:t>
       </w:r>
@@ -2689,7 +2620,7 @@
       <w:r>
         <w:t xml:space="preserve">Details of the setup process are available in </w:t>
       </w:r>
-      <w:hyperlink r:id="rId32">
+      <w:hyperlink r:id="rId31">
         <w:r>
           <w:rPr>
             <w:rStyle w:val="Hyperlink"/>
@@ -2716,7 +2647,7 @@
       <w:r>
         <w:t xml:space="preserve"> notebook, the project documentation is available in </w:t>
       </w:r>
-      <w:hyperlink r:id="rId33">
+      <w:hyperlink r:id="rId32">
         <w:r>
           <w:rPr>
             <w:rStyle w:val="Hyperlink"/>
@@ -2730,231 +2661,45 @@
     </w:p>
     <w:p>
       <w:pPr>
-        <w:pStyle w:val="Heading1"/>
-      </w:pPr>
-      <w:r>
-        <w:t xml:space="preserve">Blockchain </w:t>
-      </w:r>
-      <w:r>
-        <w:t>outlook</w:t>
-      </w:r>
-    </w:p>
-    <w:bookmarkEnd w:id="6"/>
-    <w:p>
-      <w:pPr>
-        <w:pStyle w:val="Text"/>
-        <w:ind w:firstLine="0"/>
-      </w:pPr>
-      <w:r>
-        <w:t>In theory, blockchain cuts costs and increases transaction efficiency because the technology eliminates the need for a third-party intermediary, such as a bank. Bitcoin is the first application of blockchain technology</w:t>
-      </w:r>
-      <w:r>
-        <w:t>.</w:t>
-      </w:r>
-      <w:r>
-        <w:t xml:space="preserve"> Its price, and that of many other cryptocurrencies, skyrocketed</w:t>
-      </w:r>
-      <w:r>
-        <w:t>, then</w:t>
-      </w:r>
-      <w:r>
-        <w:t xml:space="preserve"> becoming apparent to many that blockchain technology </w:t>
-      </w:r>
-      <w:r>
-        <w:t>in the financial</w:t>
-      </w:r>
-      <w:r>
-        <w:t xml:space="preserve"> </w:t>
-      </w:r>
-      <w:r>
-        <w:t>payment</w:t>
-      </w:r>
-      <w:r>
-        <w:t xml:space="preserve"> industry </w:t>
-      </w:r>
-      <w:r>
-        <w:t>isn’t necessarily the best solution i</w:t>
-      </w:r>
-      <w:r>
-        <w:t>n the near term</w:t>
-      </w:r>
-      <w:r>
-        <w:t xml:space="preserve">. It </w:t>
-      </w:r>
-      <w:r>
-        <w:t xml:space="preserve">requires a </w:t>
-      </w:r>
-      <w:r>
-        <w:t xml:space="preserve">mind shift, </w:t>
-      </w:r>
-      <w:r>
-        <w:t xml:space="preserve">culture change, </w:t>
-      </w:r>
-      <w:r>
-        <w:t>systematically</w:t>
-      </w:r>
-      <w:r>
-        <w:t xml:space="preserve"> reorganize the society we currently live in. </w:t>
-      </w:r>
-    </w:p>
-    <w:p>
-      <w:pPr>
-        <w:pStyle w:val="Text"/>
-        <w:ind w:firstLine="0"/>
-      </w:pPr>
-    </w:p>
-    <w:p>
-      <w:pPr>
-        <w:pStyle w:val="Text"/>
-        <w:ind w:firstLine="0"/>
-      </w:pPr>
-      <w:r>
-        <w:t xml:space="preserve">The application of blockchain has now shifted to various areas such as smart contracts, digital identity, </w:t>
+        <w:pStyle w:val="ReferenceHead"/>
+      </w:pPr>
+      <w:bookmarkStart w:id="6" w:name="_GoBack"/>
+      <w:bookmarkEnd w:id="5"/>
+      <w:bookmarkEnd w:id="6"/>
+      <w:r>
+        <w:t>References</w:t>
+      </w:r>
+    </w:p>
+    <w:p>
+      <w:pPr>
+        <w:pStyle w:val="References"/>
+      </w:pPr>
+      <w:r>
+        <w:t>https://blockgeeks.com/guides/what-is-blockchain-technology/ "Judd Bagley (</w:t>
+      </w:r>
+      <w:proofErr w:type="gramStart"/>
+      <w:r>
+        <w:t>2018 ,</w:t>
+      </w:r>
+      <w:proofErr w:type="gramEnd"/>
+      <w:r>
+        <w:t xml:space="preserve">  Sep . ).  What is Blockchain Technology? A Step-by-Step Guide </w:t>
+      </w:r>
+      <w:proofErr w:type="gramStart"/>
+      <w:r>
+        <w:t>For</w:t>
+      </w:r>
+      <w:proofErr w:type="gramEnd"/>
+      <w:r>
+        <w:t xml:space="preserve"> Beginners. </w:t>
       </w:r>
       <w:proofErr w:type="spellStart"/>
       <w:r>
-        <w:t>assest</w:t>
+        <w:t>Blockgeeks</w:t>
       </w:r>
       <w:proofErr w:type="spellEnd"/>
       <w:r>
-        <w:t xml:space="preserve"> tracking</w:t>
-      </w:r>
-      <w:r>
-        <w:t xml:space="preserve">, clearing, and settlement. Some of the major factors driving the growth of the blockchain technology market are transparency and immutability, faster transactions, and reduced total cost of ownership. The blockchain technology also offers other key benefits such as trustless exchange, durability and reliability, and empowers the users to control all their information and transactions. </w:t>
-      </w:r>
-    </w:p>
-    <w:p>
-      <w:pPr>
-        <w:pStyle w:val="Text"/>
-        <w:ind w:firstLine="0"/>
-      </w:pPr>
-      <w:r>
-        <w:t xml:space="preserve">    </w:t>
-      </w:r>
-      <w:r>
-        <w:t>Several analysts expect blockchain will first prove its value in supply chain management, where Cisco and IBM are both working on applying the technology.</w:t>
-      </w:r>
-      <w:r>
-        <w:t xml:space="preserve"> </w:t>
-      </w:r>
-      <w:r>
-        <w:t>Still, industry experts project on average that the technology will take 5.9 years to gain widespread adoption, according to a Cowen survey.</w:t>
-      </w:r>
-    </w:p>
-    <w:p/>
-    <w:p>
-      <w:r>
-        <w:rPr>
-          <w:noProof/>
-        </w:rPr>
-        <w:drawing>
-          <wp:inline distT="0" distB="0" distL="0" distR="0" wp14:anchorId="09096976" wp14:editId="57AD74D5">
-            <wp:extent cx="3200400" cy="2054225"/>
-            <wp:effectExtent l="0" t="0" r="0" b="3175"/>
-            <wp:docPr id="2" name="Picture 2"/>
-            <wp:cNvGraphicFramePr>
-              <a:graphicFrameLocks xmlns:a="http://schemas.openxmlformats.org/drawingml/2006/main" noChangeAspect="1"/>
-            </wp:cNvGraphicFramePr>
-            <a:graphic xmlns:a="http://schemas.openxmlformats.org/drawingml/2006/main">
-              <a:graphicData uri="http://schemas.openxmlformats.org/drawingml/2006/picture">
-                <pic:pic xmlns:pic="http://schemas.openxmlformats.org/drawingml/2006/picture">
-                  <pic:nvPicPr>
-                    <pic:cNvPr id="0" name="Picture 2"/>
-                    <pic:cNvPicPr>
-                      <a:picLocks noChangeAspect="1" noChangeArrowheads="1"/>
-                    </pic:cNvPicPr>
-                  </pic:nvPicPr>
-                  <pic:blipFill>
-                    <a:blip r:embed="rId34">
-                      <a:extLst>
-                        <a:ext uri="{28A0092B-C50C-407E-A947-70E740481C1C}">
-                          <a14:useLocalDpi xmlns:a14="http://schemas.microsoft.com/office/drawing/2010/main" val="0"/>
-                        </a:ext>
-                      </a:extLst>
-                    </a:blip>
-                    <a:srcRect/>
-                    <a:stretch>
-                      <a:fillRect/>
-                    </a:stretch>
-                  </pic:blipFill>
-                  <pic:spPr bwMode="auto">
-                    <a:xfrm>
-                      <a:off x="0" y="0"/>
-                      <a:ext cx="3200400" cy="2054225"/>
-                    </a:xfrm>
-                    <a:prstGeom prst="rect">
-                      <a:avLst/>
-                    </a:prstGeom>
-                    <a:noFill/>
-                  </pic:spPr>
-                </pic:pic>
-              </a:graphicData>
-            </a:graphic>
-          </wp:inline>
-        </w:drawing>
-      </w:r>
-    </w:p>
-    <w:p/>
-    <w:p>
-      <w:pPr>
-        <w:pStyle w:val="Text"/>
-        <w:ind w:firstLine="0"/>
-      </w:pPr>
-      <w:r>
-        <w:t>When it comes to proving the tangible benefits of the blockchain technology that many expect to change the world, it is still very early days and the earliest viable applications will likely be in supply chain management, rather than financial services, executives say.</w:t>
-      </w:r>
-    </w:p>
-    <w:p>
-      <w:pPr>
-        <w:pStyle w:val="Text"/>
-        <w:ind w:firstLine="0"/>
-      </w:pPr>
-      <w:r>
-        <w:t xml:space="preserve">    </w:t>
-      </w:r>
-      <w:r>
-        <w:t>As more organizations put their human and financial resources behind blockchain and come to better realize how it can improve their business processes and their bottom lines, we expect the technology to gain significant traction, as its cost savings, competitive advantages, and ROI benefits become more pronounced.</w:t>
-      </w:r>
-      <w:r>
-        <w:t xml:space="preserve"> </w:t>
-      </w:r>
-    </w:p>
-    <w:p>
-      <w:pPr>
-        <w:pStyle w:val="Text"/>
-        <w:ind w:firstLine="0"/>
-      </w:pPr>
-      <w:r>
-        <w:t xml:space="preserve">    </w:t>
-      </w:r>
-      <w:r>
-        <w:t>The view further down the road is an inspiring one. We see blockchain enabling a completely new level of information exchange both within—and across—industries. As connections are made between blockchain and other emerging technologies, particularly the cloud and automation, we see the potential for blockchain to help organizations create and realize new value for businesses beyond anything we can imagine with existing technologies</w:t>
-      </w:r>
-      <w:r>
-        <w:t>.</w:t>
-      </w:r>
-    </w:p>
-    <w:p>
-      <w:pPr>
-        <w:rPr>
-          <w:rStyle w:val="Hyperlink"/>
-        </w:rPr>
-      </w:pPr>
-    </w:p>
-    <w:p>
-      <w:pPr>
-        <w:rPr>
-          <w:rStyle w:val="Hyperlink"/>
-        </w:rPr>
-      </w:pPr>
-    </w:p>
-    <w:p>
-      <w:pPr>
-        <w:pStyle w:val="ReferenceHead"/>
-      </w:pPr>
-      <w:r>
-        <w:lastRenderedPageBreak/>
-        <w:t>References</w:t>
+        <w:t>."</w:t>
       </w:r>
     </w:p>
     <w:p>
@@ -2962,31 +2707,100 @@
         <w:pStyle w:val="References"/>
       </w:pPr>
       <w:r>
-        <w:t>https://blockgeeks.com/guides/what-is-blockchain-technology/ "Judd Bagley (</w:t>
-      </w:r>
+        <w:t>https://medium.com/blockchain-review/how-does-the-blockchain-work-for-dummies-explained-simply-9f94d386e093 "Collin Thompson 2016 Oct. How does the Blockchain Work? (Part 1). The Blockchain Review."</w:t>
+      </w:r>
+    </w:p>
+    <w:p>
+      <w:pPr>
+        <w:pStyle w:val="References"/>
+      </w:pPr>
+      <w:r>
+        <w:t xml:space="preserve">https://blockchainhub.net/blockchains-and-distributed-ledger-technologies-in-general/ "Collin Thompson (2016 Oct.). Blockchains &amp; Distributed Ledger Technologies. </w:t>
+      </w:r>
+      <w:proofErr w:type="spellStart"/>
+      <w:r>
+        <w:t>BlockchainHub</w:t>
+      </w:r>
+      <w:proofErr w:type="spellEnd"/>
+      <w:r>
+        <w:t>."</w:t>
+      </w:r>
+    </w:p>
+    <w:p>
+      <w:pPr>
+        <w:pStyle w:val="References"/>
+      </w:pPr>
+      <w:r>
+        <w:t>https://web.archive.org/web/20140226205104/http://origin-www.computer.org/csdl/mags/co/1977/06/01646525.pdf "Exhaustive Cryptanalysis of the NBS Data Encryption Standard"</w:t>
+      </w:r>
+    </w:p>
+    <w:p>
+      <w:pPr>
+        <w:pStyle w:val="References"/>
+      </w:pPr>
+      <w:r>
+        <w:t xml:space="preserve">https://www.foo.be/docs/eff-des-cracker/book/crackingdessecre00elec.pdf "Electronic Frontier Foundation (1998), Cracking DES: Secrets of Encryption Research, Wiretap Politics, and Chip Design, Electronic Frontier Foundation, ISBN </w:t>
+      </w:r>
+      <w:proofErr w:type="spellStart"/>
+      <w:r>
+        <w:t>ISBN</w:t>
+      </w:r>
+      <w:proofErr w:type="spellEnd"/>
+      <w:r>
+        <w:t>: 1-56592-520-3"</w:t>
+      </w:r>
+    </w:p>
+    <w:p>
+      <w:pPr>
+        <w:pStyle w:val="References"/>
+      </w:pPr>
+      <w:r>
+        <w:t>https://www.cs.jhu.edu/~rubin/courses/sp03/papers/diffie.hellman.pdf "Diffie, Whitfield &amp; Martin Hellman (Nov. 1976), "New Directions in Cryptography", IEEE Transactions on Information Theory IT-22: 644-654"</w:t>
+      </w:r>
+    </w:p>
+    <w:p>
+      <w:pPr>
+        <w:pStyle w:val="References"/>
+      </w:pPr>
+      <w:r>
+        <w:t>http://# "It was created by IBM's (International Business Machines) Walter Tuchman (1997). "A brief history of the data encryption standard". Internet besieged: countering cyberspace scofflaws. ACM Press/Addison-Wesley Publishing Co. New York, NY, USA. pp. 275–280."</w:t>
+      </w:r>
+    </w:p>
+    <w:p>
+      <w:pPr>
+        <w:pStyle w:val="References"/>
+      </w:pPr>
       <w:proofErr w:type="gramStart"/>
       <w:r>
-        <w:t>2018 ,</w:t>
+        <w:t>https://ia801307.us.archive.org/33/items/AmericanCryptologyDuringtheColdWar1945-1989BookIII_RetrenchmentandReform1972-1980/American%20Cryptology%20During%20the%20Cold%20War%2C%201945-1989.%20Book%20III_%20Retrenchment%20and%20Reform%2C%201972-1980.pdf  "</w:t>
       </w:r>
       <w:proofErr w:type="gramEnd"/>
       <w:r>
-        <w:t xml:space="preserve">  Sep . ).  What is Blockchain Technology? A Step-by-Step Guide </w:t>
-      </w:r>
-      <w:proofErr w:type="gramStart"/>
-      <w:r>
-        <w:t>For</w:t>
-      </w:r>
-      <w:proofErr w:type="gramEnd"/>
-      <w:r>
-        <w:t xml:space="preserve"> Beginners. </w:t>
+        <w:t>Thomas R. Johnson (2009-12-18). "American Cryptology during the Cold War, 1945-1989.Book III: Retrenchment and Reform, 1972-1980, page 232" (PDF)."</w:t>
+      </w:r>
+    </w:p>
+    <w:p>
+      <w:pPr>
+        <w:pStyle w:val="References"/>
+      </w:pPr>
+      <w:r>
+        <w:t>http://www.toad.com/gnu/cfp.talk.txt "John Gilmore (March 1991), Privacy, Technology, and the Open Society"</w:t>
+      </w:r>
+    </w:p>
+    <w:p>
+      <w:pPr>
+        <w:pStyle w:val="References"/>
+      </w:pPr>
+      <w:r>
+        <w:t xml:space="preserve">https://www.activism.net/cypherpunk/manifesto.html "A </w:t>
       </w:r>
       <w:proofErr w:type="spellStart"/>
       <w:r>
-        <w:t>Blockgeeks</w:t>
+        <w:t>Cypherpunk's</w:t>
       </w:r>
       <w:proofErr w:type="spellEnd"/>
       <w:r>
-        <w:t>."</w:t>
+        <w:t xml:space="preserve"> Manifesto"</w:t>
       </w:r>
     </w:p>
     <w:p>
@@ -2994,7 +2808,7 @@
         <w:pStyle w:val="References"/>
       </w:pPr>
       <w:r>
-        <w:t>https://medium.com/blockchain-review/how-does-the-blockchain-work-for-dummies-explained-simply-9f94d386e093 "Collin Thompson 2016 Oct. How does the Blockchain Work? (Part 1). The Blockchain Review."</w:t>
+        <w:t>https://ieeexplore.ieee.org/document/1055638 "Diffie, Whitfield; Hellman, Martin E. (November 1976). "New Directions in Cryptography" (PDF). IEEE Transactions on Information Theory. 22 (6): 644–654. doi:10.1109/TIT.1976.1055638. Archived (PDF) from the original on 2014-11-29."</w:t>
       </w:r>
     </w:p>
     <w:p>
@@ -3002,15 +2816,31 @@
         <w:pStyle w:val="References"/>
       </w:pPr>
       <w:r>
-        <w:t xml:space="preserve">https://blockchainhub.net/blockchains-and-distributed-ledger-technologies-in-general/ "Collin Thompson (2016 Oct.). Blockchains &amp; Distributed Ledger Technologies. </w:t>
+        <w:t>https://patents.google.com/patent/US4200770 "Cryptographic apparatus and method"</w:t>
+      </w:r>
+    </w:p>
+    <w:p>
+      <w:pPr>
+        <w:pStyle w:val="References"/>
+      </w:pPr>
+      <w:r>
+        <w:t>https://www.gchq.gov.uk/sites/default/files/document_files/CESG_Research_Report_No_3006_0.pdf "The Possibility of Secure Non-Secret Digital Encryption"</w:t>
+      </w:r>
+    </w:p>
+    <w:p>
+      <w:pPr>
+        <w:pStyle w:val="References"/>
+      </w:pPr>
+      <w:r>
+        <w:t>http://en.citizendium.org/wiki/Cypherpunk/Citable_Version "</w:t>
       </w:r>
       <w:proofErr w:type="spellStart"/>
       <w:r>
-        <w:t>BlockchainHub</w:t>
+        <w:t>Cypherpunk</w:t>
       </w:r>
       <w:proofErr w:type="spellEnd"/>
       <w:r>
-        <w:t>."</w:t>
+        <w:t>/Citable Version"</w:t>
       </w:r>
     </w:p>
     <w:p>
@@ -3018,7 +2848,15 @@
         <w:pStyle w:val="References"/>
       </w:pPr>
       <w:r>
-        <w:t>https://web.archive.org/web/20140226205104/http://origin-www.computer.org/csdl/mags/co/1977/06/01646525.pdf "Exhaustive Cryptanalysis of the NBS Data Encryption Standard"</w:t>
+        <w:t xml:space="preserve">https://cryptome.org/0001/assange-cpunks.htm "An Archive of Julian Assange's </w:t>
+      </w:r>
+      <w:proofErr w:type="spellStart"/>
+      <w:r>
+        <w:t>Cypherpunk</w:t>
+      </w:r>
+      <w:proofErr w:type="spellEnd"/>
+      <w:r>
+        <w:t xml:space="preserve"> Mailing List Posts"</w:t>
       </w:r>
     </w:p>
     <w:p>
@@ -3026,15 +2864,39 @@
         <w:pStyle w:val="References"/>
       </w:pPr>
       <w:r>
-        <w:t xml:space="preserve">https://www.foo.be/docs/eff-des-cracker/book/crackingdessecre00elec.pdf "Electronic Frontier Foundation (1998), Cracking DES: Secrets of Encryption Research, Wiretap Politics, and Chip Design, Electronic Frontier Foundation, ISBN </w:t>
+        <w:t>https://www.bigchaindb.com/ "BigchainDB"</w:t>
+      </w:r>
+    </w:p>
+    <w:p>
+      <w:pPr>
+        <w:pStyle w:val="References"/>
+      </w:pPr>
+      <w:r>
+        <w:t>http://nakamotostudies.org/wp-content/uploads/2018/03/bitcoin.pdf "Bitcoin: A Peer-to-Peer Electronic Cash System"</w:t>
+      </w:r>
+    </w:p>
+    <w:p>
+      <w:pPr>
+        <w:pStyle w:val="References"/>
+      </w:pPr>
+      <w:r>
+        <w:t>\https://www.bigchaindb.com/whitepaper/bigchaindb-whitepaper.pdf "BigchainDB 2.0, The Blockchain Database"</w:t>
+      </w:r>
+    </w:p>
+    <w:p>
+      <w:pPr>
+        <w:pStyle w:val="References"/>
+      </w:pPr>
+      <w:r>
+        <w:t xml:space="preserve">https://www.tendermint.com/docs/introduction/what-is-tendermint.html "What is </w:t>
       </w:r>
       <w:proofErr w:type="spellStart"/>
       <w:r>
-        <w:t>ISBN</w:t>
+        <w:t>Tendermint</w:t>
       </w:r>
       <w:proofErr w:type="spellEnd"/>
       <w:r>
-        <w:t>: 1-56592-520-3"</w:t>
+        <w:t>?"</w:t>
       </w:r>
     </w:p>
     <w:p>
@@ -3042,7 +2904,7 @@
         <w:pStyle w:val="References"/>
       </w:pPr>
       <w:r>
-        <w:t>https://www.cs.jhu.edu/~rubin/courses/sp03/papers/diffie.hellman.pdf "Diffie, Whitfield &amp; Martin Hellman (Nov. 1976), "New Directions in Cryptography", IEEE Transactions on Information Theory IT-22: 644-654"</w:t>
+        <w:t>http://docs.bigchaindb.com/en/latest/decentralized.html "How BigchainDB is Decentralized"</w:t>
       </w:r>
     </w:p>
     <w:p>
@@ -3050,20 +2912,15 @@
         <w:pStyle w:val="References"/>
       </w:pPr>
       <w:r>
-        <w:t>http://# "It was created by IBM's (International Business Machines) Walter Tuchman (1997). "A brief history of the data encryption standard". Internet besieged: countering cyberspace scofflaws. ACM Press/Addison-Wesley Publishing Co. New York, NY, USA. pp. 275–280."</w:t>
+        <w:t>https://docs.bigchaindb.com/en/latest/immutable.html "How BigchainDB is Immutable"</w:t>
       </w:r>
     </w:p>
     <w:p>
       <w:pPr>
         <w:pStyle w:val="References"/>
       </w:pPr>
-      <w:proofErr w:type="gramStart"/>
-      <w:r>
-        <w:t>https://ia801307.us.archive.org/33/items/AmericanCryptologyDuringtheColdWar1945-1989BookIII_RetrenchmentandReform1972-1980/American%20Cryptology%20During%20the%20Cold%20War%2C%201945-1989.%20Book%20III_%20Retrenchment%20and%20Reform%2C%201972-1980.pdf  "</w:t>
-      </w:r>
-      <w:proofErr w:type="gramEnd"/>
-      <w:r>
-        <w:t>Thomas R. Johnson (2009-12-18). "American Cryptology during the Cold War, 1945-1989.Book III: Retrenchment and Reform, 1972-1980, page 232" (PDF)."</w:t>
+      <w:r>
+        <w:t>https://www.bigchaindb.com/developers/guide/key-concepts-of-bigchaindb/ "Key concepts of BigchainDB"</w:t>
       </w:r>
     </w:p>
     <w:p>
@@ -3071,7 +2928,7 @@
         <w:pStyle w:val="References"/>
       </w:pPr>
       <w:r>
-        <w:t>http://www.toad.com/gnu/cfp.talk.txt "John Gilmore (March 1991), Privacy, Technology, and the Open Society"</w:t>
+        <w:t>https://studio3t.com/knowledge-base/articles/sql-query/ "SQL Query"</w:t>
       </w:r>
     </w:p>
     <w:p>
@@ -3079,15 +2936,23 @@
         <w:pStyle w:val="References"/>
       </w:pPr>
       <w:r>
-        <w:t xml:space="preserve">https://www.activism.net/cypherpunk/manifesto.html "A </w:t>
+        <w:t>https://docs.bigchaindb.com/en/latest/query.html "Querying BigchainDB"</w:t>
+      </w:r>
+    </w:p>
+    <w:p>
+      <w:pPr>
+        <w:pStyle w:val="References"/>
+      </w:pPr>
+      <w:r>
+        <w:t>https://github.com/bigchaindb/bigchaindb-driver "</w:t>
       </w:r>
       <w:proofErr w:type="spellStart"/>
       <w:r>
-        <w:t>Cypherpunk's</w:t>
+        <w:t>bigchaindb</w:t>
       </w:r>
       <w:proofErr w:type="spellEnd"/>
       <w:r>
-        <w:t xml:space="preserve"> Manifesto"</w:t>
+        <w:t>-driver"</w:t>
       </w:r>
     </w:p>
     <w:p>
@@ -3095,7 +2960,7 @@
         <w:pStyle w:val="References"/>
       </w:pPr>
       <w:r>
-        <w:t>https://ieeexplore.ieee.org/document/1055638 "Diffie, Whitfield; Hellman, Martin E. (November 1976). "New Directions in Cryptography" (PDF). IEEE Transactions on Information Theory. 22 (6): 644–654. doi:10.1109/TIT.1976.1055638. Archived (PDF) from the original on 2014-11-29."</w:t>
+        <w:t>https://www.python.org/ "Python"</w:t>
       </w:r>
     </w:p>
     <w:p>
@@ -3103,7 +2968,7 @@
         <w:pStyle w:val="References"/>
       </w:pPr>
       <w:r>
-        <w:t>https://patents.google.com/patent/US4200770 "Cryptographic apparatus and method"</w:t>
+        <w:t>https://www.mongodb.com/download-center "MongoDB"</w:t>
       </w:r>
     </w:p>
     <w:p>
@@ -3111,7 +2976,7 @@
         <w:pStyle w:val="References"/>
       </w:pPr>
       <w:r>
-        <w:t>https://www.gchq.gov.uk/sites/default/files/document_files/CESG_Research_Report_No_3006_0.pdf "The Possibility of Secure Non-Secret Digital Encryption"</w:t>
+        <w:t>https://mmonit.com/monit/ "Monit"</w:t>
       </w:r>
     </w:p>
     <w:p>
@@ -3119,15 +2984,7 @@
         <w:pStyle w:val="References"/>
       </w:pPr>
       <w:r>
-        <w:t>http://en.citizendium.org/wiki/Cypherpunk/Citable_Version "</w:t>
-      </w:r>
-      <w:proofErr w:type="spellStart"/>
-      <w:r>
-        <w:t>Cypherpunk</w:t>
-      </w:r>
-      <w:proofErr w:type="spellEnd"/>
-      <w:r>
-        <w:t>/Citable Version"</w:t>
+        <w:t>http://www.allitebooks.com/cryptography-and-network-security-5th-edition/ "CRYPTOGRAPHY and NETWORK SECURITY PRINCIPLES AND PRACTICE FIFTH EDITION, pg. 94"</w:t>
       </w:r>
     </w:p>
     <w:p>
@@ -3135,15 +2992,13 @@
         <w:pStyle w:val="References"/>
       </w:pPr>
       <w:r>
-        <w:t xml:space="preserve">https://cryptome.org/0001/assange-cpunks.htm "An Archive of Julian Assange's </w:t>
-      </w:r>
-      <w:proofErr w:type="spellStart"/>
-      <w:r>
-        <w:t>Cypherpunk</w:t>
-      </w:r>
-      <w:proofErr w:type="spellEnd"/>
-      <w:r>
-        <w:t xml:space="preserve"> Mailing List Posts"</w:t>
+        <w:t xml:space="preserve">https://trends.google.com/trends/yis/2018/US/e064b3e4-f943-4db4-aa43-411b724839a8/1554073800?hl=en-US&amp;tz=300&amp;sni=3&amp;utm_campaign=yis_2018&amp;utm_content=chart_e064b3e4-f943-4db4-aa43-411b724839a8&amp;utm_medium=website&amp;utm_source=Trends </w:t>
+      </w:r>
+      <w:r>
+        <w:rPr>
+          <w:color w:val="CE9178"/>
+        </w:rPr>
+        <w:t>"See the top trending What is...? in United States for 2018, from Google Trends"</w:t>
       </w:r>
     </w:p>
     <w:p>
@@ -3151,155 +3006,45 @@
         <w:pStyle w:val="References"/>
       </w:pPr>
       <w:r>
-        <w:t>https://www.bigchaindb.com/ "BigchainDB"</w:t>
+        <w:t xml:space="preserve">https://coinswitch.co/news/20-blockchain-applications-across-industries-2018 </w:t>
+      </w:r>
+      <w:r>
+        <w:rPr>
+          <w:color w:val="CE9178"/>
+        </w:rPr>
+        <w:t>"20 Real-world Blockchain Applications across Industries 2018"</w:t>
       </w:r>
     </w:p>
     <w:p>
       <w:pPr>
         <w:pStyle w:val="References"/>
       </w:pPr>
-      <w:r>
-        <w:t>http://nakamotostudies.org/wp-content/uploads/2018/03/bitcoin.pdf "Bitcoin: A Peer-to-Peer Electronic Cash System"</w:t>
+      <w:hyperlink r:id="rId33" w:history="1">
+        <w:r>
+          <w:rPr>
+            <w:rStyle w:val="Hyperlink"/>
+          </w:rPr>
+          <w:t>https://www.bigchaindb.com/features/</w:t>
+        </w:r>
+      </w:hyperlink>
+      <w:r>
+        <w:t xml:space="preserve"> “BigchainDB Features”</w:t>
       </w:r>
     </w:p>
     <w:p>
       <w:pPr>
         <w:pStyle w:val="References"/>
       </w:pPr>
-      <w:r>
-        <w:t>\https://www.bigchaindb.com/whitepaper/bigchaindb-whitepaper.pdf "BigchainDB 2.0, The Blockchain Database"</w:t>
-      </w:r>
-    </w:p>
-    <w:p>
-      <w:pPr>
-        <w:pStyle w:val="References"/>
-      </w:pPr>
-      <w:r>
-        <w:t xml:space="preserve">https://www.tendermint.com/docs/introduction/what-is-tendermint.html "What is </w:t>
-      </w:r>
-      <w:proofErr w:type="spellStart"/>
-      <w:r>
-        <w:t>Tendermint</w:t>
-      </w:r>
-      <w:proofErr w:type="spellEnd"/>
-      <w:r>
-        <w:t>?"</w:t>
-      </w:r>
-    </w:p>
-    <w:p>
-      <w:pPr>
-        <w:pStyle w:val="References"/>
-      </w:pPr>
-      <w:r>
-        <w:t>http://docs.bigchaindb.com/en/latest/decentralized.html "How BigchainDB is Decentralized"</w:t>
-      </w:r>
-    </w:p>
-    <w:p>
-      <w:pPr>
-        <w:pStyle w:val="References"/>
-      </w:pPr>
-      <w:r>
-        <w:t>https://docs.bigchaindb.com/en/latest/immutable.html "How BigchainDB is Immutable"</w:t>
-      </w:r>
-    </w:p>
-    <w:p>
-      <w:pPr>
-        <w:pStyle w:val="References"/>
-      </w:pPr>
-      <w:r>
-        <w:t>https://www.bigchaindb.com/developers/guide/key-concepts-of-bigchaindb/ "Key concepts of BigchainDB"</w:t>
-      </w:r>
-    </w:p>
-    <w:p>
-      <w:pPr>
-        <w:pStyle w:val="References"/>
-      </w:pPr>
-      <w:r>
-        <w:t>https://studio3t.com/knowledge-base/articles/sql-query/ "SQL Query"</w:t>
-      </w:r>
-    </w:p>
-    <w:p>
-      <w:pPr>
-        <w:pStyle w:val="References"/>
-      </w:pPr>
-      <w:r>
-        <w:t>https://docs.bigchaindb.com/en/latest/query.html "Querying BigchainDB"</w:t>
-      </w:r>
-    </w:p>
-    <w:p>
-      <w:pPr>
-        <w:pStyle w:val="References"/>
-      </w:pPr>
-      <w:r>
-        <w:t>https://github.com/bigchaindb/bigchaindb-driver "</w:t>
-      </w:r>
-      <w:proofErr w:type="spellStart"/>
-      <w:r>
-        <w:t>bigchaindb</w:t>
-      </w:r>
-      <w:proofErr w:type="spellEnd"/>
-      <w:r>
-        <w:t>-driver"</w:t>
-      </w:r>
-    </w:p>
-    <w:p>
-      <w:pPr>
-        <w:pStyle w:val="References"/>
-      </w:pPr>
-      <w:r>
-        <w:t>https://www.python.org/ "Python"</w:t>
-      </w:r>
-    </w:p>
-    <w:p>
-      <w:pPr>
-        <w:pStyle w:val="References"/>
-      </w:pPr>
-      <w:r>
-        <w:t>https://www.mongodb.com/download-center "MongoDB"</w:t>
-      </w:r>
-    </w:p>
-    <w:p>
-      <w:pPr>
-        <w:pStyle w:val="References"/>
-      </w:pPr>
-      <w:r>
-        <w:t>https://mmonit.com/monit/ "Monit"</w:t>
-      </w:r>
-    </w:p>
-    <w:p>
-      <w:pPr>
-        <w:pStyle w:val="References"/>
-      </w:pPr>
-      <w:r>
-        <w:t>http://www.allitebooks.com/cryptography-and-network-security-5th-edition/ "CRYPTOGRAPHY and NETWORK SECURITY PRINCIPLES AND PRACTICE FIFTH EDITION, pg. 94"</w:t>
-      </w:r>
-    </w:p>
-    <w:p>
-      <w:pPr>
-        <w:pStyle w:val="References"/>
-      </w:pPr>
-      <w:r>
-        <w:t xml:space="preserve">https://trends.google.com/trends/yis/2018/US/e064b3e4-f943-4db4-aa43-411b724839a8/1554073800?hl=en-US&amp;tz=300&amp;sni=3&amp;utm_campaign=yis_2018&amp;utm_content=chart_e064b3e4-f943-4db4-aa43-411b724839a8&amp;utm_medium=website&amp;utm_source=Trends </w:t>
-      </w:r>
-      <w:r>
-        <w:rPr>
-          <w:color w:val="CE9178"/>
-        </w:rPr>
-        <w:t>"See the top trending What is...? in United States for 2018, from Google Trends"</w:t>
-      </w:r>
-    </w:p>
-    <w:p>
-      <w:pPr>
-        <w:pStyle w:val="References"/>
-      </w:pPr>
-      <w:r>
-        <w:t xml:space="preserve">https://coinswitch.co/news/20-blockchain-applications-across-industries-2018 </w:t>
-      </w:r>
-      <w:r>
-        <w:rPr>
-          <w:color w:val="CE9178"/>
-        </w:rPr>
-        <w:t>"20 Real-world Blockchain Applications across Industries 2018"</w:t>
+      <w:hyperlink r:id="rId34" w:history="1">
+        <w:r>
+          <w:rPr>
+            <w:rStyle w:val="Hyperlink"/>
+          </w:rPr>
+          <w:t>https://docs.bigchaindb.com/en/latest/_images/schemaDB.png</w:t>
+        </w:r>
+      </w:hyperlink>
+      <w:r>
+        <w:t xml:space="preserve"> “BigchainDB Network Diagram”</w:t>
       </w:r>
     </w:p>
     <w:sectPr>
@@ -6685,6 +6430,7 @@
     <w:name w:val="Compact"/>
     <w:basedOn w:val="BodyText"/>
     <w:link w:val="CompactChar"/>
+    <w:qFormat/>
     <w:rsid w:val="006C3BAF"/>
     <w:pPr>
       <w:spacing w:before="36" w:after="36"/>
@@ -7026,7 +6772,7 @@
 </file>
 
 <file path=customXml/itemProps1.xml><?xml version="1.0" encoding="utf-8"?>
-<ds:datastoreItem xmlns:ds="http://schemas.openxmlformats.org/officeDocument/2006/customXml" ds:itemID="{044089A0-83A6-4B3D-8312-0500B117B05A}">
+<ds:datastoreItem xmlns:ds="http://schemas.openxmlformats.org/officeDocument/2006/customXml" ds:itemID="{A3995C7D-EE3F-4770-A9F5-356EAC041273}">
   <ds:schemaRefs>
     <ds:schemaRef ds:uri="http://schemas.openxmlformats.org/officeDocument/2006/bibliography"/>
   </ds:schemaRefs>

</xml_diff>

<commit_message>
added blockchain types to word doc, added image references
</commit_message>
<xml_diff>
--- a/MSDS749 Project_Team 4_Blockchain Analysis v8.docx
+++ b/MSDS749 Project_Team 4_Blockchain Analysis v8.docx
@@ -1308,16 +1308,132 @@
           </wp:inline>
         </w:drawing>
       </w:r>
+    </w:p>
+    <w:p>
+      <w:pPr>
+        <w:pStyle w:val="Heading1"/>
+      </w:pPr>
+      <w:r>
+        <w:lastRenderedPageBreak/>
+        <w:t>Blockchain Types</w:t>
+      </w:r>
       <w:r>
         <w:t xml:space="preserve"> </w:t>
       </w:r>
     </w:p>
     <w:p>
       <w:pPr>
+        <w:pStyle w:val="paragraphs"/>
+      </w:pPr>
+      <w:r>
+        <w:t>For the most part, when people talk about Blockchain they are talking about a Public Blockchain like Bitcoin or Ethereum. However, Public Blockchains are only one of three main types of Blockchain along with Federated and Private Blockchains. Here is a description of each type and their uses:</w:t>
+      </w:r>
+    </w:p>
+    <w:p>
+      <w:pPr>
+        <w:pStyle w:val="blockchainList"/>
+        <w:numPr>
+          <w:ilvl w:val="0"/>
+          <w:numId w:val="48"/>
+        </w:numPr>
+      </w:pPr>
+      <w:hyperlink r:id="rId22" w:history="1">
+        <w:r>
+          <w:rPr>
+            <w:rStyle w:val="Hyperlink"/>
+          </w:rPr>
+          <w:t>Public</w:t>
+        </w:r>
+      </w:hyperlink>
+      <w:r>
+        <w:rPr>
+          <w:vertAlign w:val="superscript"/>
+        </w:rPr>
+        <w:t>3</w:t>
+      </w:r>
+      <w:r>
+        <w:t xml:space="preserve">: A Blockchain in which anyone can participate. </w:t>
+      </w:r>
+      <w:r>
+        <w:t>This is the m</w:t>
+      </w:r>
+      <w:r>
+        <w:t xml:space="preserve">ost popular form of </w:t>
+      </w:r>
+      <w:proofErr w:type="gramStart"/>
+      <w:r>
+        <w:t>Blockchain, but</w:t>
+      </w:r>
+      <w:proofErr w:type="gramEnd"/>
+      <w:r>
+        <w:t xml:space="preserve"> concerning to some in regards to speed and security. Though no real security concerns have been provided, certain industries do not trust that transactions in a public blockchain will be hidden forever and therefore shy away from them.</w:t>
+      </w:r>
+    </w:p>
+    <w:p>
+      <w:pPr>
+        <w:pStyle w:val="blockchainList"/>
+        <w:numPr>
+          <w:ilvl w:val="0"/>
+          <w:numId w:val="48"/>
+        </w:numPr>
+      </w:pPr>
+      <w:hyperlink r:id="rId23" w:history="1">
+        <w:r>
+          <w:rPr>
+            <w:rStyle w:val="Hyperlink"/>
+          </w:rPr>
+          <w:t>Federated</w:t>
+        </w:r>
+      </w:hyperlink>
+      <w:r>
+        <w:rPr>
+          <w:vertAlign w:val="superscript"/>
+        </w:rPr>
+        <w:t>3</w:t>
+      </w:r>
+      <w:r>
+        <w:t>: A Blockchain that limits the participants to a group of companies. Most commonly used in finance when a little more privacy and speed is desired.</w:t>
+      </w:r>
+    </w:p>
+    <w:p>
+      <w:pPr>
+        <w:pStyle w:val="blockchainList"/>
+        <w:numPr>
+          <w:ilvl w:val="0"/>
+          <w:numId w:val="48"/>
+        </w:numPr>
+      </w:pPr>
+      <w:hyperlink r:id="rId24" w:history="1">
+        <w:r>
+          <w:rPr>
+            <w:rStyle w:val="Hyperlink"/>
+          </w:rPr>
+          <w:t>Private</w:t>
+        </w:r>
+      </w:hyperlink>
+      <w:r>
+        <w:rPr>
+          <w:vertAlign w:val="superscript"/>
+        </w:rPr>
+        <w:t>3</w:t>
+      </w:r>
+      <w:r>
+        <w:t>: A Blockchain unique to one organization. Most scalable and fast, but the one with the most overhead.</w:t>
+      </w:r>
+    </w:p>
+    <w:p>
+      <w:pPr>
+        <w:pStyle w:val="FirstParagraph"/>
+      </w:pPr>
+      <w:r>
+        <w:t>The value of Federated and Private Blockchains is highly questionable. Many believe that the infrastructure costs of a Blockchain database will outweigh the benefits, but only time will tell.</w:t>
+      </w:r>
+    </w:p>
+    <w:p>
+      <w:pPr>
         <w:pStyle w:val="Heading1"/>
       </w:pPr>
       <w:r>
-        <w:lastRenderedPageBreak/>
         <w:t>Blockchain Applications</w:t>
       </w:r>
     </w:p>
@@ -1331,7 +1447,7 @@
       <w:r>
         <w:t xml:space="preserve">In 2018, the question </w:t>
       </w:r>
-      <w:hyperlink r:id="rId22">
+      <w:hyperlink r:id="rId25">
         <w:r>
           <w:rPr>
             <w:rStyle w:val="Hyperlink"/>
@@ -1342,7 +1458,7 @@
       <w:r>
         <w:t xml:space="preserve">, was the most searched question on Google. Blockchain’s search popularity has declined slightly over the past few years, but interest still appears to remain high. The following example blockchain applications across the industry according to </w:t>
       </w:r>
-      <w:hyperlink r:id="rId23">
+      <w:hyperlink r:id="rId26">
         <w:proofErr w:type="spellStart"/>
         <w:r>
           <w:rPr>
@@ -1437,121 +1553,81 @@
           <w:i/>
         </w:rPr>
       </w:pPr>
-      <w:r>
+    </w:p>
+    <w:p>
+      <w:pPr>
+        <w:jc w:val="both"/>
         <w:rPr>
           <w:b/>
           <w:i/>
         </w:rPr>
-        <w:t>Healthcare:</w:t>
-      </w:r>
-    </w:p>
-    <w:p>
-      <w:pPr>
-        <w:jc w:val="both"/>
-      </w:pPr>
-      <w:r>
-        <w:rPr>
-          <w:i/>
-        </w:rPr>
-        <w:t>Gem</w:t>
-      </w:r>
-      <w:r>
-        <w:t xml:space="preserve"> - w</w:t>
-      </w:r>
-      <w:r>
-        <w:t xml:space="preserve">orking with the Centre for Disease </w:t>
-      </w:r>
-      <w:proofErr w:type="gramStart"/>
-      <w:r>
-        <w:t>Control(</w:t>
-      </w:r>
-      <w:proofErr w:type="gramEnd"/>
-      <w:r>
-        <w:t>CDC) to put disease outbreak data onto a blockchain</w:t>
-      </w:r>
-      <w:r>
-        <w:t>.</w:t>
-      </w:r>
-    </w:p>
-    <w:p>
-      <w:pPr>
-        <w:jc w:val="both"/>
-      </w:pPr>
-      <w:r>
-        <w:rPr>
-          <w:i/>
-        </w:rPr>
-        <w:t>Simply Vital Health</w:t>
-      </w:r>
-      <w:r>
-        <w:t xml:space="preserve"> - </w:t>
-      </w:r>
-      <w:proofErr w:type="spellStart"/>
-      <w:r>
-        <w:t>ConnectingCare</w:t>
-      </w:r>
-      <w:proofErr w:type="spellEnd"/>
-      <w:r>
-        <w:t xml:space="preserve"> which tracks the health progress of patients, and Health Nexus, which aims to provide decentralized blockchain patient records.</w:t>
-      </w:r>
-    </w:p>
-    <w:p>
-      <w:pPr>
-        <w:jc w:val="both"/>
+      </w:pPr>
+      <w:r>
         <w:rPr>
           <w:b/>
           <w:i/>
         </w:rPr>
-      </w:pPr>
-      <w:r>
+        <w:t>Healthcare:</w:t>
+      </w:r>
+    </w:p>
+    <w:p>
+      <w:pPr>
+        <w:jc w:val="both"/>
+      </w:pPr>
+      <w:r>
+        <w:rPr>
+          <w:i/>
+        </w:rPr>
+        <w:t>Gem</w:t>
+      </w:r>
+      <w:r>
+        <w:t xml:space="preserve"> - w</w:t>
+      </w:r>
+      <w:r>
+        <w:t xml:space="preserve">orking with the Centre for Disease </w:t>
+      </w:r>
+      <w:proofErr w:type="gramStart"/>
+      <w:r>
+        <w:t>Control(</w:t>
+      </w:r>
+      <w:proofErr w:type="gramEnd"/>
+      <w:r>
+        <w:t>CDC) to put disease outbreak data onto a blockchain</w:t>
+      </w:r>
+      <w:r>
+        <w:t>.</w:t>
+      </w:r>
+    </w:p>
+    <w:p>
+      <w:pPr>
+        <w:jc w:val="both"/>
+      </w:pPr>
+      <w:r>
+        <w:rPr>
+          <w:i/>
+        </w:rPr>
+        <w:t>Simply Vital Health</w:t>
+      </w:r>
+      <w:r>
+        <w:t xml:space="preserve"> - </w:t>
+      </w:r>
+      <w:proofErr w:type="spellStart"/>
+      <w:r>
+        <w:t>ConnectingCare</w:t>
+      </w:r>
+      <w:proofErr w:type="spellEnd"/>
+      <w:r>
+        <w:t xml:space="preserve"> which tracks the health progress of patients, and Health Nexus, which aims to provide decentralized blockchain patient records.</w:t>
+      </w:r>
+    </w:p>
+    <w:p>
+      <w:pPr>
+        <w:jc w:val="both"/>
         <w:rPr>
           <w:b/>
           <w:i/>
         </w:rPr>
-        <w:t>Banking and Financial:</w:t>
-      </w:r>
-    </w:p>
-    <w:p>
-      <w:pPr>
-        <w:jc w:val="both"/>
-      </w:pPr>
-      <w:r>
-        <w:rPr>
-          <w:i/>
-        </w:rPr>
-        <w:t xml:space="preserve">Barclays </w:t>
-      </w:r>
-      <w:r>
-        <w:t xml:space="preserve">- </w:t>
-      </w:r>
-      <w:r>
-        <w:t xml:space="preserve">Barclays has launched </w:t>
-      </w:r>
-      <w:proofErr w:type="gramStart"/>
-      <w:r>
-        <w:t>a number of</w:t>
-      </w:r>
-      <w:proofErr w:type="gramEnd"/>
-      <w:r>
-        <w:t xml:space="preserve"> technological initiatives which involves tracking financial transactions, combating fraud and compliance.</w:t>
-      </w:r>
-    </w:p>
-    <w:p>
-      <w:pPr>
-        <w:jc w:val="both"/>
-      </w:pPr>
-      <w:r>
-        <w:rPr>
-          <w:i/>
-        </w:rPr>
-        <w:t xml:space="preserve">Augur </w:t>
-      </w:r>
-      <w:r>
-        <w:t xml:space="preserve">- </w:t>
-      </w:r>
-      <w:r>
-        <w:t>Allows the creation of blockchain-based predictions markets for the trading of derivatives and other financial instruments in a decentralized ecosystem.</w:t>
-      </w:r>
+      </w:pPr>
     </w:p>
     <w:p>
       <w:pPr>
@@ -1566,7 +1642,7 @@
           <w:b/>
           <w:i/>
         </w:rPr>
-        <w:t xml:space="preserve">Manufacturing: </w:t>
+        <w:t>Banking and Financial:</w:t>
       </w:r>
     </w:p>
     <w:p>
@@ -1577,32 +1653,38 @@
         <w:rPr>
           <w:i/>
         </w:rPr>
-        <w:t xml:space="preserve">Provenance </w:t>
+        <w:t xml:space="preserve">Barclays </w:t>
       </w:r>
       <w:r>
         <w:t xml:space="preserve">- </w:t>
       </w:r>
       <w:r>
-        <w:t>provide a blockchain-based provenance record of transparency within supply chains.</w:t>
+        <w:t xml:space="preserve">Barclays has launched </w:t>
+      </w:r>
+      <w:proofErr w:type="gramStart"/>
+      <w:r>
+        <w:t>a number of</w:t>
+      </w:r>
+      <w:proofErr w:type="gramEnd"/>
+      <w:r>
+        <w:t xml:space="preserve"> technological initiatives which involves tracking financial transactions, combating fraud and compliance.</w:t>
       </w:r>
     </w:p>
     <w:p>
       <w:pPr>
         <w:jc w:val="both"/>
       </w:pPr>
-      <w:proofErr w:type="spellStart"/>
       <w:r>
         <w:rPr>
           <w:i/>
         </w:rPr>
-        <w:t>TransActivgrid</w:t>
-      </w:r>
-      <w:proofErr w:type="spellEnd"/>
-      <w:r>
-        <w:t xml:space="preserve"> - </w:t>
-      </w:r>
-      <w:r>
-        <w:t>allowing members to locally produce and sell energy, with the goal of reducing costs involved in energy distribution.</w:t>
+        <w:t xml:space="preserve">Augur </w:t>
+      </w:r>
+      <w:r>
+        <w:t xml:space="preserve">- </w:t>
+      </w:r>
+      <w:r>
+        <w:t>Allows the creation of blockchain-based predictions markets for the trading of derivatives and other financial instruments in a decentralized ecosystem.</w:t>
       </w:r>
     </w:p>
     <w:p>
@@ -1613,145 +1695,123 @@
           <w:i/>
         </w:rPr>
       </w:pPr>
-      <w:r>
+    </w:p>
+    <w:p>
+      <w:pPr>
+        <w:jc w:val="both"/>
         <w:rPr>
           <w:b/>
           <w:i/>
         </w:rPr>
-        <w:t>Government:</w:t>
-      </w:r>
-    </w:p>
-    <w:p>
-      <w:pPr>
-        <w:jc w:val="both"/>
-      </w:pPr>
-      <w:r>
-        <w:rPr>
-          <w:i/>
-        </w:rPr>
-        <w:t xml:space="preserve">Dubai </w:t>
-      </w:r>
-      <w:r>
-        <w:t xml:space="preserve">- </w:t>
-      </w:r>
-      <w:r>
-        <w:t>30 government departments formed a committee dedicated to investigating opportunities across health records, shipping, business registration and preventing the spread of conflict diamonds</w:t>
-      </w:r>
-      <w:r>
-        <w:t>.</w:t>
-      </w:r>
-    </w:p>
-    <w:p>
-      <w:pPr>
-        <w:jc w:val="both"/>
-      </w:pPr>
-      <w:r>
-        <w:rPr>
-          <w:i/>
-        </w:rPr>
-        <w:t>South Korea</w:t>
-      </w:r>
-      <w:r>
-        <w:t xml:space="preserve"> - </w:t>
-      </w:r>
-      <w:r>
-        <w:t>Samsung is creating blockchain solutions for the South Korean government which will be put into use in public safety and transport applications</w:t>
-      </w:r>
-      <w:r>
-        <w:t>.</w:t>
-      </w:r>
-    </w:p>
-    <w:p>
-      <w:pPr>
-        <w:jc w:val="both"/>
+      </w:pPr>
+      <w:r>
         <w:rPr>
           <w:b/>
           <w:i/>
         </w:rPr>
-      </w:pPr>
-      <w:r>
+        <w:t xml:space="preserve">Manufacturing: </w:t>
+      </w:r>
+    </w:p>
+    <w:p>
+      <w:pPr>
+        <w:jc w:val="both"/>
+      </w:pPr>
+      <w:r>
+        <w:rPr>
+          <w:i/>
+        </w:rPr>
+        <w:t xml:space="preserve">Provenance </w:t>
+      </w:r>
+      <w:r>
+        <w:t xml:space="preserve">- </w:t>
+      </w:r>
+      <w:r>
+        <w:t>provide a blockchain-based provenance record of transparency within supply chains.</w:t>
+      </w:r>
+    </w:p>
+    <w:p>
+      <w:pPr>
+        <w:jc w:val="both"/>
+      </w:pPr>
+      <w:proofErr w:type="spellStart"/>
+      <w:r>
+        <w:rPr>
+          <w:i/>
+        </w:rPr>
+        <w:t>TransActivgrid</w:t>
+      </w:r>
+      <w:proofErr w:type="spellEnd"/>
+      <w:r>
+        <w:t xml:space="preserve"> - </w:t>
+      </w:r>
+      <w:r>
+        <w:t>allowing members to locally produce and sell energy, with the goal of reducing costs involved in energy distribution.</w:t>
+      </w:r>
+    </w:p>
+    <w:p>
+      <w:pPr>
+        <w:jc w:val="both"/>
         <w:rPr>
           <w:b/>
           <w:i/>
         </w:rPr>
-        <w:t>Charity:</w:t>
-      </w:r>
-    </w:p>
-    <w:p>
-      <w:pPr>
-        <w:jc w:val="both"/>
-      </w:pPr>
-      <w:proofErr w:type="spellStart"/>
-      <w:r>
-        <w:rPr>
-          <w:i/>
-        </w:rPr>
-        <w:t>Bitgive</w:t>
-      </w:r>
-      <w:proofErr w:type="spellEnd"/>
-      <w:r>
-        <w:t xml:space="preserve"> - </w:t>
-      </w:r>
-      <w:r>
-        <w:t>aims at providing greater transparency to charity donations</w:t>
-      </w:r>
-      <w:r>
-        <w:t xml:space="preserve"> and reduce operation overhead.</w:t>
-      </w:r>
-    </w:p>
-    <w:p>
-      <w:pPr>
-        <w:jc w:val="both"/>
+      </w:pPr>
+      <w:r>
         <w:rPr>
           <w:b/>
           <w:i/>
         </w:rPr>
-      </w:pPr>
-      <w:r>
+        <w:t>Government:</w:t>
+      </w:r>
+    </w:p>
+    <w:p>
+      <w:pPr>
+        <w:jc w:val="both"/>
+      </w:pPr>
+      <w:r>
+        <w:rPr>
+          <w:i/>
+        </w:rPr>
+        <w:t xml:space="preserve">Dubai </w:t>
+      </w:r>
+      <w:r>
+        <w:t xml:space="preserve">- </w:t>
+      </w:r>
+      <w:r>
+        <w:t>30 government departments formed a committee dedicated to investigating opportunities across health records, shipping, business registration and preventing the spread of conflict diamonds</w:t>
+      </w:r>
+      <w:r>
+        <w:t>.</w:t>
+      </w:r>
+    </w:p>
+    <w:p>
+      <w:pPr>
+        <w:jc w:val="both"/>
+      </w:pPr>
+      <w:r>
+        <w:rPr>
+          <w:i/>
+        </w:rPr>
+        <w:t>South Korea</w:t>
+      </w:r>
+      <w:r>
+        <w:t xml:space="preserve"> - </w:t>
+      </w:r>
+      <w:r>
+        <w:t>Samsung is creating blockchain solutions for the South Korean government which will be put into use in public safety and transport applications</w:t>
+      </w:r>
+      <w:r>
+        <w:t>.</w:t>
+      </w:r>
+    </w:p>
+    <w:p>
+      <w:pPr>
+        <w:jc w:val="both"/>
         <w:rPr>
           <w:b/>
           <w:i/>
         </w:rPr>
-        <w:t xml:space="preserve">Retail: </w:t>
-      </w:r>
-    </w:p>
-    <w:p>
-      <w:pPr>
-        <w:jc w:val="both"/>
-      </w:pPr>
-      <w:proofErr w:type="spellStart"/>
-      <w:r>
-        <w:rPr>
-          <w:i/>
-        </w:rPr>
-        <w:t>OpenBazaar</w:t>
-      </w:r>
-      <w:proofErr w:type="spellEnd"/>
-      <w:r>
-        <w:t xml:space="preserve"> - </w:t>
-      </w:r>
-      <w:r>
-        <w:t>a decentralized market where no middleman is involved in trading of goods and services.</w:t>
-      </w:r>
-    </w:p>
-    <w:p>
-      <w:pPr>
-        <w:jc w:val="both"/>
-      </w:pPr>
-      <w:proofErr w:type="spellStart"/>
-      <w:r>
-        <w:rPr>
-          <w:i/>
-        </w:rPr>
-        <w:t>Loyyal</w:t>
-      </w:r>
-      <w:proofErr w:type="spellEnd"/>
-      <w:r>
-        <w:t xml:space="preserve"> - </w:t>
-      </w:r>
-      <w:r>
-        <w:t>universal blockchain-based framework which aims at allowing customers to combine trade and loyalty reward points in newer ways so that retailers can offer more sophisticated loyalty packages.</w:t>
-      </w:r>
+      </w:pPr>
     </w:p>
     <w:p>
       <w:pPr>
@@ -1766,24 +1826,29 @@
           <w:b/>
           <w:i/>
         </w:rPr>
-        <w:t>Real Estate:</w:t>
+        <w:t>Charity:</w:t>
       </w:r>
     </w:p>
     <w:p>
       <w:pPr>
         <w:jc w:val="both"/>
       </w:pPr>
+      <w:proofErr w:type="spellStart"/>
       <w:r>
         <w:rPr>
           <w:i/>
         </w:rPr>
-        <w:t>Ubiquity</w:t>
-      </w:r>
+        <w:t>Bitgive</w:t>
+      </w:r>
+      <w:proofErr w:type="spellEnd"/>
       <w:r>
         <w:t xml:space="preserve"> - </w:t>
       </w:r>
       <w:r>
-        <w:t>a blockchain-driven system for tracking the complicated legal process which creates friction and expenses in real estate transfer.</w:t>
+        <w:t>aims at providing greater transparency to charity donations</w:t>
+      </w:r>
+      <w:r>
+        <w:t xml:space="preserve"> and reduce operation overhead.</w:t>
       </w:r>
     </w:p>
     <w:p>
@@ -1794,129 +1859,261 @@
           <w:i/>
         </w:rPr>
       </w:pPr>
-      <w:r>
+    </w:p>
+    <w:p>
+      <w:pPr>
+        <w:jc w:val="both"/>
         <w:rPr>
           <w:b/>
           <w:i/>
         </w:rPr>
-        <w:t>Transportation and Tourism:</w:t>
-      </w:r>
-    </w:p>
-    <w:p>
-      <w:pPr>
-        <w:jc w:val="both"/>
-      </w:pPr>
-      <w:r>
-        <w:rPr>
-          <w:i/>
-        </w:rPr>
-        <w:t>Arcade City</w:t>
-      </w:r>
-      <w:r>
-        <w:t xml:space="preserve"> - </w:t>
-      </w:r>
-      <w:r>
-        <w:t>An application which aims at beating Uber at their own game by moving ride sharing and car hiring onto the blockchain.</w:t>
-      </w:r>
-    </w:p>
-    <w:p>
-      <w:pPr>
-        <w:jc w:val="both"/>
-      </w:pPr>
-      <w:r>
-        <w:rPr>
-          <w:i/>
-        </w:rPr>
-        <w:t>Webjet</w:t>
-      </w:r>
-      <w:r>
-        <w:t xml:space="preserve"> - </w:t>
-      </w:r>
-      <w:r>
-        <w:t>an online travel portal, which is developing a blockchain solution to allow stock of empty hotel rooms to be efficiently tracked and traded</w:t>
-      </w:r>
-      <w:r>
-        <w:t>.</w:t>
-      </w:r>
-    </w:p>
-    <w:p>
-      <w:pPr>
-        <w:jc w:val="both"/>
+      </w:pPr>
+      <w:r>
         <w:rPr>
           <w:b/>
           <w:i/>
         </w:rPr>
-      </w:pPr>
-      <w:r>
+        <w:t xml:space="preserve">Retail: </w:t>
+      </w:r>
+    </w:p>
+    <w:p>
+      <w:pPr>
+        <w:jc w:val="both"/>
+      </w:pPr>
+      <w:proofErr w:type="spellStart"/>
+      <w:r>
+        <w:rPr>
+          <w:i/>
+        </w:rPr>
+        <w:t>OpenBazaar</w:t>
+      </w:r>
+      <w:proofErr w:type="spellEnd"/>
+      <w:r>
+        <w:t xml:space="preserve"> - </w:t>
+      </w:r>
+      <w:r>
+        <w:t>a decentralized market where no middleman is involved in trading of goods and services.</w:t>
+      </w:r>
+    </w:p>
+    <w:p>
+      <w:pPr>
+        <w:jc w:val="both"/>
+      </w:pPr>
+      <w:proofErr w:type="spellStart"/>
+      <w:r>
+        <w:rPr>
+          <w:i/>
+        </w:rPr>
+        <w:t>Loyyal</w:t>
+      </w:r>
+      <w:proofErr w:type="spellEnd"/>
+      <w:r>
+        <w:t xml:space="preserve"> - </w:t>
+      </w:r>
+      <w:r>
+        <w:t>universal blockchain-based framework which aims at allowing customers to combine trade and loyalty reward points in newer ways so that retailers can offer more sophisticated loyalty packages.</w:t>
+      </w:r>
+    </w:p>
+    <w:p>
+      <w:pPr>
+        <w:jc w:val="both"/>
         <w:rPr>
           <w:b/>
           <w:i/>
         </w:rPr>
-        <w:t>Media</w:t>
-      </w:r>
-      <w:r>
+      </w:pPr>
+    </w:p>
+    <w:p>
+      <w:pPr>
+        <w:jc w:val="both"/>
         <w:rPr>
           <w:b/>
           <w:i/>
         </w:rPr>
-        <w:t>:</w:t>
-      </w:r>
-    </w:p>
-    <w:p>
-      <w:pPr>
-        <w:jc w:val="both"/>
-      </w:pPr>
-      <w:r>
-        <w:rPr>
-          <w:i/>
-        </w:rPr>
-        <w:t>Kodak</w:t>
-      </w:r>
-      <w:r>
-        <w:t xml:space="preserve"> - </w:t>
-      </w:r>
-      <w:r>
-        <w:t>developing a blockchain system for tracking intellectual property rights and payments to photographers.</w:t>
-      </w:r>
-    </w:p>
-    <w:p>
-      <w:pPr>
-        <w:jc w:val="both"/>
-      </w:pPr>
-      <w:proofErr w:type="spellStart"/>
-      <w:r>
-        <w:rPr>
-          <w:i/>
-        </w:rPr>
-        <w:t>Ujo</w:t>
-      </w:r>
-      <w:proofErr w:type="spellEnd"/>
-      <w:r>
-        <w:rPr>
-          <w:i/>
-        </w:rPr>
-        <w:t xml:space="preserve"> Music</w:t>
-      </w:r>
-      <w:r>
-        <w:t xml:space="preserve"> - </w:t>
-      </w:r>
-      <w:r>
-        <w:t>record and track royalties for musicians and allows them to create a record of ownership of their work.</w:t>
-      </w:r>
-    </w:p>
-    <w:p>
-      <w:pPr>
-        <w:jc w:val="both"/>
+      </w:pPr>
+      <w:r>
         <w:rPr>
           <w:b/>
           <w:i/>
         </w:rPr>
-      </w:pPr>
-      <w:r>
+        <w:t>Real Estate:</w:t>
+      </w:r>
+    </w:p>
+    <w:p>
+      <w:pPr>
+        <w:jc w:val="both"/>
+      </w:pPr>
+      <w:r>
+        <w:rPr>
+          <w:i/>
+        </w:rPr>
+        <w:t>Ubiquity</w:t>
+      </w:r>
+      <w:r>
+        <w:t xml:space="preserve"> - </w:t>
+      </w:r>
+      <w:r>
+        <w:t>a blockchain-driven system for tracking the complicated legal process which creates friction and expenses in real estate transfer.</w:t>
+      </w:r>
+    </w:p>
+    <w:p>
+      <w:pPr>
+        <w:jc w:val="both"/>
         <w:rPr>
           <w:b/>
           <w:i/>
         </w:rPr>
+      </w:pPr>
+    </w:p>
+    <w:p>
+      <w:pPr>
+        <w:jc w:val="both"/>
+        <w:rPr>
+          <w:b/>
+          <w:i/>
+        </w:rPr>
+      </w:pPr>
+      <w:r>
+        <w:rPr>
+          <w:b/>
+          <w:i/>
+        </w:rPr>
+        <w:t>Transportation and Tourism:</w:t>
+      </w:r>
+    </w:p>
+    <w:p>
+      <w:pPr>
+        <w:jc w:val="both"/>
+      </w:pPr>
+      <w:r>
+        <w:rPr>
+          <w:i/>
+        </w:rPr>
+        <w:t>Arcade City</w:t>
+      </w:r>
+      <w:r>
+        <w:t xml:space="preserve"> - </w:t>
+      </w:r>
+      <w:r>
+        <w:t>An application which aims at beating Uber at their own game by moving ride sharing and car hiring onto the blockchain.</w:t>
+      </w:r>
+    </w:p>
+    <w:p>
+      <w:pPr>
+        <w:jc w:val="both"/>
+      </w:pPr>
+      <w:r>
+        <w:rPr>
+          <w:i/>
+        </w:rPr>
+        <w:t>Webjet</w:t>
+      </w:r>
+      <w:r>
+        <w:t xml:space="preserve"> - </w:t>
+      </w:r>
+      <w:r>
+        <w:t>an online travel portal, which is developing a blockchain solution to allow stock of empty hotel rooms to be efficiently tracked and traded</w:t>
+      </w:r>
+      <w:r>
+        <w:t>.</w:t>
+      </w:r>
+    </w:p>
+    <w:p>
+      <w:pPr>
+        <w:jc w:val="both"/>
+        <w:rPr>
+          <w:b/>
+          <w:i/>
+        </w:rPr>
+      </w:pPr>
+    </w:p>
+    <w:p>
+      <w:pPr>
+        <w:jc w:val="both"/>
+        <w:rPr>
+          <w:b/>
+          <w:i/>
+        </w:rPr>
+      </w:pPr>
+      <w:r>
+        <w:rPr>
+          <w:b/>
+          <w:i/>
+        </w:rPr>
+        <w:t>Media</w:t>
+      </w:r>
+      <w:r>
+        <w:rPr>
+          <w:b/>
+          <w:i/>
+        </w:rPr>
+        <w:t>:</w:t>
+      </w:r>
+    </w:p>
+    <w:p>
+      <w:pPr>
+        <w:jc w:val="both"/>
+      </w:pPr>
+      <w:r>
+        <w:rPr>
+          <w:i/>
+        </w:rPr>
+        <w:t>Kodak</w:t>
+      </w:r>
+      <w:r>
+        <w:t xml:space="preserve"> - </w:t>
+      </w:r>
+      <w:r>
+        <w:t>developing a blockchain system for tracking intellectual property rights and payments to photographers.</w:t>
+      </w:r>
+    </w:p>
+    <w:p>
+      <w:pPr>
+        <w:jc w:val="both"/>
+      </w:pPr>
+      <w:proofErr w:type="spellStart"/>
+      <w:r>
+        <w:rPr>
+          <w:i/>
+        </w:rPr>
+        <w:t>Ujo</w:t>
+      </w:r>
+      <w:proofErr w:type="spellEnd"/>
+      <w:r>
+        <w:rPr>
+          <w:i/>
+        </w:rPr>
+        <w:t xml:space="preserve"> Music</w:t>
+      </w:r>
+      <w:r>
+        <w:t xml:space="preserve"> - </w:t>
+      </w:r>
+      <w:r>
+        <w:t>record and track royalties for musicians and allows them to create a record of ownership of their work.</w:t>
+      </w:r>
+    </w:p>
+    <w:p>
+      <w:pPr>
+        <w:jc w:val="both"/>
+        <w:rPr>
+          <w:b/>
+          <w:i/>
+        </w:rPr>
+      </w:pPr>
+    </w:p>
+    <w:p>
+      <w:pPr>
+        <w:jc w:val="both"/>
+        <w:rPr>
+          <w:b/>
+          <w:i/>
+        </w:rPr>
+      </w:pPr>
+      <w:r>
+        <w:rPr>
+          <w:b/>
+          <w:i/>
+        </w:rPr>
         <w:t>Smart Contracts:</w:t>
       </w:r>
     </w:p>
@@ -1941,34 +2138,25 @@
     </w:p>
     <w:p>
       <w:pPr>
-        <w:jc w:val="both"/>
+        <w:pStyle w:val="Heading1"/>
+      </w:pPr>
+      <w:r>
+        <w:t>Big</w:t>
+      </w:r>
+      <w:r>
+        <w:t>chainDB</w:t>
+      </w:r>
+      <w:bookmarkStart w:id="1" w:name="_GoBack"/>
+      <w:bookmarkEnd w:id="1"/>
+    </w:p>
+    <w:p>
+      <w:pPr>
+        <w:pStyle w:val="paragraphs"/>
       </w:pPr>
       <w:r>
         <w:t xml:space="preserve">    </w:t>
       </w:r>
-      <w:r>
-        <w:t>But if you are developing a blockchain-based application yourself, you'll probably need to provide support and maintenance for it. Research shows that the cost of support and maintenance for software is at least as great as the cost of developing it. This explains why software vendors charge so much for product support and maintenance. A good rule of thumb: If you develop an application that uses blockchains yourself, expect to pay at least as much throughout the application lifecycle as you do during development.</w:t>
-      </w:r>
-    </w:p>
-    <w:p>
-      <w:pPr>
-        <w:pStyle w:val="Heading1"/>
-      </w:pPr>
-      <w:r>
-        <w:t>Big</w:t>
-      </w:r>
-      <w:r>
-        <w:t>chainDB</w:t>
-      </w:r>
-    </w:p>
-    <w:p>
-      <w:pPr>
-        <w:pStyle w:val="paragraphs"/>
-      </w:pPr>
-      <w:r>
-        <w:t xml:space="preserve">    </w:t>
-      </w:r>
-      <w:hyperlink r:id="rId24">
+      <w:hyperlink r:id="rId27">
         <w:r>
           <w:rPr>
             <w:rStyle w:val="Hyperlink"/>
@@ -1995,7 +2183,11 @@
       </w:r>
       <w:proofErr w:type="gramEnd"/>
       <w:r>
-        <w:t xml:space="preserve"> it can sometimes take 10 minutes for a transaction to be committed to a Bitcoin block. Databases running modern web apps need transaction times in milliseconds. By taking the best from both systems, the offspring of these two wedded technologies is better than its parents.</w:t>
+        <w:t xml:space="preserve"> it can sometimes take 10 minutes for a transaction to be committed to a Bitcoin block. Databases running modern web apps need transaction times in </w:t>
+      </w:r>
+      <w:r>
+        <w:lastRenderedPageBreak/>
+        <w:t>milliseconds. By taking the best from both systems, the offspring of these two wedded technologies is better than its parents.</w:t>
       </w:r>
     </w:p>
     <w:p>
@@ -2075,11 +2267,11 @@
       <w:pPr>
         <w:pStyle w:val="Heading2"/>
       </w:pPr>
-      <w:bookmarkStart w:id="1" w:name="decentralized-control"/>
+      <w:bookmarkStart w:id="2" w:name="decentralized-control"/>
       <w:r>
         <w:t>Decentralized Control</w:t>
       </w:r>
-      <w:bookmarkEnd w:id="1"/>
+      <w:bookmarkEnd w:id="2"/>
     </w:p>
     <w:p>
       <w:pPr>
@@ -2088,7 +2280,7 @@
       <w:r>
         <w:t xml:space="preserve">BigchainDB is designed to be </w:t>
       </w:r>
-      <w:hyperlink r:id="rId25">
+      <w:hyperlink r:id="rId28">
         <w:r>
           <w:rPr>
             <w:rStyle w:val="Hyperlink"/>
@@ -2120,7 +2312,6 @@
         <w:pStyle w:val="paragraphs"/>
       </w:pPr>
       <w:r>
-        <w:lastRenderedPageBreak/>
         <w:t xml:space="preserve">Ideally each node in a </w:t>
       </w:r>
       <w:proofErr w:type="spellStart"/>
@@ -2212,7 +2403,7 @@
                     </pic:cNvPicPr>
                   </pic:nvPicPr>
                   <pic:blipFill>
-                    <a:blip r:embed="rId26">
+                    <a:blip r:embed="rId29">
                       <a:extLst>
                         <a:ext uri="{28A0092B-C50C-407E-A947-70E740481C1C}">
                           <a14:useLocalDpi xmlns:a14="http://schemas.microsoft.com/office/drawing/2010/main" val="0"/>
@@ -2250,11 +2441,11 @@
       <w:pPr>
         <w:pStyle w:val="Heading2"/>
       </w:pPr>
-      <w:bookmarkStart w:id="2" w:name="transaction-immutability"/>
+      <w:bookmarkStart w:id="3" w:name="transaction-immutability"/>
       <w:r>
         <w:t>Transaction Immutability</w:t>
       </w:r>
-      <w:bookmarkEnd w:id="2"/>
+      <w:bookmarkEnd w:id="3"/>
     </w:p>
     <w:p>
       <w:pPr>
@@ -2277,10 +2468,7 @@
       </w:r>
       <w:proofErr w:type="gramEnd"/>
       <w:r>
-        <w:t xml:space="preserve"> ways, and some compromises over the original Bitcoin design </w:t>
-      </w:r>
-      <w:r>
-        <w:t xml:space="preserve">needed to be made for the specific requirements of a database. For </w:t>
+        <w:t xml:space="preserve"> ways, and some compromises over the original Bitcoin design needed to be made for the specific requirements of a database. For </w:t>
       </w:r>
       <w:proofErr w:type="gramStart"/>
       <w:r>
@@ -2295,7 +2483,7 @@
       <w:pPr>
         <w:pStyle w:val="paragraphs"/>
       </w:pPr>
-      <w:hyperlink r:id="rId27">
+      <w:hyperlink r:id="rId30">
         <w:r>
           <w:rPr>
             <w:rStyle w:val="Hyperlink"/>
@@ -2346,6 +2534,7 @@
         <w:rPr>
           <w:noProof/>
         </w:rPr>
+        <w:lastRenderedPageBreak/>
         <w:drawing>
           <wp:inline distT="0" distB="0" distL="0" distR="0" wp14:anchorId="08F14173" wp14:editId="70A50033">
             <wp:extent cx="3200400" cy="1946910"/>
@@ -2362,7 +2551,7 @@
                     <pic:cNvPicPr/>
                   </pic:nvPicPr>
                   <pic:blipFill>
-                    <a:blip r:embed="rId28"/>
+                    <a:blip r:embed="rId31"/>
                     <a:stretch>
                       <a:fillRect/>
                     </a:stretch>
@@ -2411,11 +2600,11 @@
       <w:pPr>
         <w:pStyle w:val="Heading2"/>
       </w:pPr>
-      <w:bookmarkStart w:id="3" w:name="standard-queries"/>
+      <w:bookmarkStart w:id="4" w:name="standard-queries"/>
       <w:r>
         <w:t>Standard Queries</w:t>
       </w:r>
-      <w:bookmarkEnd w:id="3"/>
+      <w:bookmarkEnd w:id="4"/>
     </w:p>
     <w:p>
       <w:pPr>
@@ -2424,7 +2613,7 @@
       <w:r>
         <w:t xml:space="preserve">A users on BigchainDB can </w:t>
       </w:r>
-      <w:hyperlink r:id="rId29">
+      <w:hyperlink r:id="rId32">
         <w:r>
           <w:rPr>
             <w:rStyle w:val="Hyperlink"/>
@@ -2442,7 +2631,7 @@
       <w:r>
         <w:t xml:space="preserve"> all stored data, all transactions, assets and metadata in a BigchainDB using the standard MongoDB query engine. Users can even use at least a subset of </w:t>
       </w:r>
-      <w:hyperlink r:id="rId30">
+      <w:hyperlink r:id="rId33">
         <w:r>
           <w:rPr>
             <w:rStyle w:val="Hyperlink"/>
@@ -2465,11 +2654,11 @@
       <w:pPr>
         <w:pStyle w:val="Heading2"/>
       </w:pPr>
-      <w:bookmarkStart w:id="4" w:name="sybil-tolerance"/>
+      <w:bookmarkStart w:id="5" w:name="sybil-tolerance"/>
       <w:r>
         <w:t>Sybil Tolerance</w:t>
       </w:r>
-      <w:bookmarkEnd w:id="4"/>
+      <w:bookmarkEnd w:id="5"/>
     </w:p>
     <w:p>
       <w:pPr>
@@ -2492,11 +2681,7 @@
       </w:r>
       <w:proofErr w:type="spellEnd"/>
       <w:r>
-        <w:t xml:space="preserve"> balance of computing power, thus controlling the acceptance of valid </w:t>
-      </w:r>
-      <w:r>
-        <w:lastRenderedPageBreak/>
-        <w:t xml:space="preserve">blocks. This is referred to as a </w:t>
+        <w:t xml:space="preserve"> balance of computing power, thus controlling the acceptance of valid blocks. This is referred to as a </w:t>
       </w:r>
       <w:proofErr w:type="spellStart"/>
       <w:r>
@@ -2511,7 +2696,7 @@
       <w:pPr>
         <w:pStyle w:val="Heading1"/>
       </w:pPr>
-      <w:bookmarkStart w:id="5" w:name="_Hlk536688934"/>
+      <w:bookmarkStart w:id="6" w:name="_Hlk536688934"/>
       <w:r>
         <w:t>Big</w:t>
       </w:r>
@@ -2602,7 +2787,10 @@
       <w:proofErr w:type="spellEnd"/>
       <w:proofErr w:type="gramEnd"/>
       <w:r>
-        <w:t xml:space="preserve"> immutable cryptographically secured database in much more secure and verifiable manner than traditional means.</w:t>
+        <w:t xml:space="preserve"> immutable cryptographically </w:t>
+      </w:r>
+      <w:r>
+        <w:t>secured database in much more secure and verifiable manner than traditional means.</w:t>
       </w:r>
     </w:p>
     <w:p>
@@ -2620,7 +2808,7 @@
       <w:r>
         <w:t xml:space="preserve">Details of the setup process are available in </w:t>
       </w:r>
-      <w:hyperlink r:id="rId31">
+      <w:hyperlink r:id="rId34">
         <w:r>
           <w:rPr>
             <w:rStyle w:val="Hyperlink"/>
@@ -2647,7 +2835,7 @@
       <w:r>
         <w:t xml:space="preserve"> notebook, the project documentation is available in </w:t>
       </w:r>
-      <w:hyperlink r:id="rId32">
+      <w:hyperlink r:id="rId35">
         <w:r>
           <w:rPr>
             <w:rStyle w:val="Hyperlink"/>
@@ -2659,13 +2847,11 @@
         <w:t>.</w:t>
       </w:r>
     </w:p>
+    <w:bookmarkEnd w:id="6"/>
     <w:p>
       <w:pPr>
         <w:pStyle w:val="ReferenceHead"/>
       </w:pPr>
-      <w:bookmarkStart w:id="6" w:name="_GoBack"/>
-      <w:bookmarkEnd w:id="5"/>
-      <w:bookmarkEnd w:id="6"/>
       <w:r>
         <w:t>References</w:t>
       </w:r>
@@ -2872,6 +3058,7 @@
         <w:pStyle w:val="References"/>
       </w:pPr>
       <w:r>
+        <w:lastRenderedPageBreak/>
         <w:t>http://nakamotostudies.org/wp-content/uploads/2018/03/bitcoin.pdf "Bitcoin: A Peer-to-Peer Electronic Cash System"</w:t>
       </w:r>
     </w:p>
@@ -3019,7 +3206,7 @@
       <w:pPr>
         <w:pStyle w:val="References"/>
       </w:pPr>
-      <w:hyperlink r:id="rId33" w:history="1">
+      <w:hyperlink r:id="rId36" w:history="1">
         <w:r>
           <w:rPr>
             <w:rStyle w:val="Hyperlink"/>
@@ -3035,7 +3222,7 @@
       <w:pPr>
         <w:pStyle w:val="References"/>
       </w:pPr>
-      <w:hyperlink r:id="rId34" w:history="1">
+      <w:hyperlink r:id="rId37" w:history="1">
         <w:r>
           <w:rPr>
             <w:rStyle w:val="Hyperlink"/>
@@ -3048,7 +3235,7 @@
       </w:r>
     </w:p>
     <w:sectPr>
-      <w:headerReference w:type="default" r:id="rId35"/>
+      <w:headerReference w:type="default" r:id="rId38"/>
       <w:type w:val="continuous"/>
       <w:pgSz w:w="12240" w:h="15840" w:code="1"/>
       <w:pgMar w:top="1008" w:right="936" w:bottom="1008" w:left="936" w:header="432" w:footer="432" w:gutter="0"/>
@@ -5264,6 +5451,36 @@
   </w:num>
   <w:num w:numId="47">
     <w:abstractNumId w:val="23"/>
+  </w:num>
+  <w:num w:numId="48">
+    <w:abstractNumId w:val="0"/>
+    <w:lvlOverride w:ilvl="0">
+      <w:startOverride w:val="1"/>
+    </w:lvlOverride>
+    <w:lvlOverride w:ilvl="1">
+      <w:startOverride w:val="1"/>
+    </w:lvlOverride>
+    <w:lvlOverride w:ilvl="2">
+      <w:startOverride w:val="1"/>
+    </w:lvlOverride>
+    <w:lvlOverride w:ilvl="3">
+      <w:startOverride w:val="1"/>
+    </w:lvlOverride>
+    <w:lvlOverride w:ilvl="4">
+      <w:startOverride w:val="1"/>
+    </w:lvlOverride>
+    <w:lvlOverride w:ilvl="5">
+      <w:startOverride w:val="1"/>
+    </w:lvlOverride>
+    <w:lvlOverride w:ilvl="6">
+      <w:startOverride w:val="1"/>
+    </w:lvlOverride>
+    <w:lvlOverride w:ilvl="7">
+      <w:startOverride w:val="1"/>
+    </w:lvlOverride>
+    <w:lvlOverride w:ilvl="8">
+      <w:startOverride w:val="1"/>
+    </w:lvlOverride>
   </w:num>
 </w:numbering>
 </file>
@@ -6772,7 +6989,7 @@
 </file>
 
 <file path=customXml/itemProps1.xml><?xml version="1.0" encoding="utf-8"?>
-<ds:datastoreItem xmlns:ds="http://schemas.openxmlformats.org/officeDocument/2006/customXml" ds:itemID="{A3995C7D-EE3F-4770-A9F5-356EAC041273}">
+<ds:datastoreItem xmlns:ds="http://schemas.openxmlformats.org/officeDocument/2006/customXml" ds:itemID="{567F0A40-9904-43EF-BBAC-7B1479026900}">
   <ds:schemaRefs>
     <ds:schemaRef ds:uri="http://schemas.openxmlformats.org/officeDocument/2006/bibliography"/>
   </ds:schemaRefs>

</xml_diff>

<commit_message>
updated Blockchain Applications section to remove plagarized content and to attribute
</commit_message>
<xml_diff>
--- a/MSDS749 Project_Team 4_Blockchain Analysis v8.docx
+++ b/MSDS749 Project_Team 4_Blockchain Analysis v8.docx
@@ -1244,69 +1244,13 @@
     <w:p>
       <w:pPr>
         <w:pStyle w:val="blockchainList"/>
-      </w:pPr>
-      <w:r>
-        <w:t>The winning miner who created the accepted block is awarded with transaction fee and/or a new coin.</w:t>
-      </w:r>
-    </w:p>
-    <w:p>
-      <w:pPr>
-        <w:pStyle w:val="blockchainList"/>
         <w:numPr>
           <w:ilvl w:val="0"/>
-          <w:numId w:val="0"/>
+          <w:numId w:val="41"/>
         </w:numPr>
-        <w:ind w:left="480" w:hanging="480"/>
-      </w:pPr>
-      <w:r>
-        <w:rPr>
-          <w:noProof/>
-        </w:rPr>
-        <w:drawing>
-          <wp:inline distT="0" distB="0" distL="0" distR="0" wp14:anchorId="0776AC71" wp14:editId="031BB4BC">
-            <wp:extent cx="3200400" cy="4129045"/>
-            <wp:effectExtent l="0" t="0" r="0" b="0"/>
-            <wp:docPr id="14" name="Picture 14"/>
-            <wp:cNvGraphicFramePr>
-              <a:graphicFrameLocks xmlns:a="http://schemas.openxmlformats.org/drawingml/2006/main" noChangeAspect="1"/>
-            </wp:cNvGraphicFramePr>
-            <a:graphic xmlns:a="http://schemas.openxmlformats.org/drawingml/2006/main">
-              <a:graphicData uri="http://schemas.openxmlformats.org/drawingml/2006/picture">
-                <pic:pic xmlns:pic="http://schemas.openxmlformats.org/drawingml/2006/picture">
-                  <pic:nvPicPr>
-                    <pic:cNvPr id="0" name="Picture 6"/>
-                    <pic:cNvPicPr>
-                      <a:picLocks noChangeAspect="1" noChangeArrowheads="1"/>
-                    </pic:cNvPicPr>
-                  </pic:nvPicPr>
-                  <pic:blipFill>
-                    <a:blip r:embed="rId21">
-                      <a:extLst>
-                        <a:ext uri="{28A0092B-C50C-407E-A947-70E740481C1C}">
-                          <a14:useLocalDpi xmlns:a14="http://schemas.microsoft.com/office/drawing/2010/main" val="0"/>
-                        </a:ext>
-                      </a:extLst>
-                    </a:blip>
-                    <a:srcRect/>
-                    <a:stretch>
-                      <a:fillRect/>
-                    </a:stretch>
-                  </pic:blipFill>
-                  <pic:spPr bwMode="auto">
-                    <a:xfrm>
-                      <a:off x="0" y="0"/>
-                      <a:ext cx="3200400" cy="4129045"/>
-                    </a:xfrm>
-                    <a:prstGeom prst="rect">
-                      <a:avLst/>
-                    </a:prstGeom>
-                    <a:noFill/>
-                  </pic:spPr>
-                </pic:pic>
-              </a:graphicData>
-            </a:graphic>
-          </wp:inline>
-        </w:drawing>
+      </w:pPr>
+      <w:r>
+        <w:t>The winning miner who created the accepted block is awarded with transaction fee and/or a new coin.</w:t>
       </w:r>
     </w:p>
     <w:p>
@@ -1314,7 +1258,6 @@
         <w:pStyle w:val="Heading1"/>
       </w:pPr>
       <w:r>
-        <w:lastRenderedPageBreak/>
         <w:t>Blockchain Types</w:t>
       </w:r>
       <w:r>
@@ -1337,7 +1280,7 @@
           <w:numId w:val="48"/>
         </w:numPr>
       </w:pPr>
-      <w:hyperlink r:id="rId22" w:history="1">
+      <w:hyperlink r:id="rId21" w:history="1">
         <w:r>
           <w:rPr>
             <w:rStyle w:val="Hyperlink"/>
@@ -1377,7 +1320,7 @@
           <w:numId w:val="48"/>
         </w:numPr>
       </w:pPr>
-      <w:hyperlink r:id="rId23" w:history="1">
+      <w:hyperlink r:id="rId22" w:history="1">
         <w:r>
           <w:rPr>
             <w:rStyle w:val="Hyperlink"/>
@@ -1403,7 +1346,7 @@
           <w:numId w:val="48"/>
         </w:numPr>
       </w:pPr>
-      <w:hyperlink r:id="rId24" w:history="1">
+      <w:hyperlink r:id="rId23" w:history="1">
         <w:r>
           <w:rPr>
             <w:rStyle w:val="Hyperlink"/>
@@ -1423,7 +1366,7 @@
     </w:p>
     <w:p>
       <w:pPr>
-        <w:pStyle w:val="FirstParagraph"/>
+        <w:pStyle w:val="paragraphs"/>
       </w:pPr>
       <w:r>
         <w:t>The value of Federated and Private Blockchains is highly questionable. Many believe that the infrastructure costs of a Blockchain database will outweigh the benefits, but only time will tell.</w:t>
@@ -1447,7 +1390,7 @@
       <w:r>
         <w:t xml:space="preserve">In 2018, the question </w:t>
       </w:r>
-      <w:hyperlink r:id="rId25">
+      <w:hyperlink r:id="rId24">
         <w:r>
           <w:rPr>
             <w:rStyle w:val="Hyperlink"/>
@@ -1456,9 +1399,21 @@
         </w:r>
       </w:hyperlink>
       <w:r>
-        <w:t xml:space="preserve">, was the most searched question on Google. Blockchain’s search popularity has declined slightly over the past few years, but interest still appears to remain high. The following example blockchain applications across the industry according to </w:t>
-      </w:r>
-      <w:hyperlink r:id="rId26">
+        <w:t xml:space="preserve">, was the most searched question on Google. Blockchain’s search popularity has declined slightly over the past few years, but interest still appears to remain high. </w:t>
+      </w:r>
+    </w:p>
+    <w:p>
+      <w:pPr>
+        <w:pStyle w:val="paragraphs"/>
+      </w:pPr>
+      <w:r>
+        <w:t xml:space="preserve">The following are some of the most successful companies implementing blockchain across a broad cross section of </w:t>
+      </w:r>
+      <w:r>
+        <w:lastRenderedPageBreak/>
+        <w:t xml:space="preserve">industries according to </w:t>
+      </w:r>
+      <w:hyperlink r:id="rId25">
         <w:proofErr w:type="spellStart"/>
         <w:r>
           <w:rPr>
@@ -1480,660 +1435,229 @@
     </w:p>
     <w:p>
       <w:pPr>
-        <w:jc w:val="both"/>
+        <w:pStyle w:val="Heading2"/>
+      </w:pPr>
+      <w:bookmarkStart w:id="1" w:name="enterprise"/>
+      <w:r>
+        <w:t>Enterprise</w:t>
+      </w:r>
+      <w:bookmarkEnd w:id="1"/>
+    </w:p>
+    <w:p>
+      <w:pPr>
+        <w:pStyle w:val="blockchainList"/>
+      </w:pPr>
+      <w:hyperlink r:id="rId26">
+        <w:r>
+          <w:rPr>
+            <w:rStyle w:val="Hyperlink"/>
+          </w:rPr>
+          <w:t>GEM</w:t>
+        </w:r>
+      </w:hyperlink>
+      <w:r>
+        <w:t>: Gem is an Enterprise Blockchain Application involved with industries across the spectrum from tracking diseases on blockchain for the CDC to, tracking crypto investments, to building an operating system healthcare, GEMOS.</w:t>
+      </w:r>
+    </w:p>
+    <w:p>
+      <w:pPr>
+        <w:pStyle w:val="Heading2"/>
+      </w:pPr>
+      <w:bookmarkStart w:id="2" w:name="cybersecurity"/>
+      <w:r>
+        <w:t>Cybersecurity</w:t>
+      </w:r>
+      <w:bookmarkEnd w:id="2"/>
+    </w:p>
+    <w:p>
+      <w:pPr>
+        <w:pStyle w:val="blockchainList"/>
+      </w:pPr>
+      <w:hyperlink r:id="rId27">
+        <w:r>
+          <w:rPr>
+            <w:rStyle w:val="Hyperlink"/>
+          </w:rPr>
+          <w:t>REMME</w:t>
+        </w:r>
+      </w:hyperlink>
+      <w:r>
+        <w:t xml:space="preserve"> : A peer to peer public key infrastructure platform for identity management.</w:t>
+      </w:r>
+    </w:p>
+    <w:p>
+      <w:pPr>
+        <w:pStyle w:val="Heading2"/>
+      </w:pPr>
+      <w:bookmarkStart w:id="3" w:name="healthcare"/>
+      <w:r>
+        <w:t>Healthcare</w:t>
+      </w:r>
+      <w:bookmarkEnd w:id="3"/>
+    </w:p>
+    <w:p>
+      <w:pPr>
+        <w:pStyle w:val="blockchainList"/>
+      </w:pPr>
+      <w:hyperlink r:id="rId28">
+        <w:r>
+          <w:rPr>
+            <w:rStyle w:val="Hyperlink"/>
+          </w:rPr>
+          <w:t>Simply Vital Health</w:t>
+        </w:r>
+      </w:hyperlink>
+      <w:r>
+        <w:t xml:space="preserve"> : A HIPAA compliant heath care solutions provider creating blockchain based applications for patient tracking and electronic health records.</w:t>
+      </w:r>
+    </w:p>
+    <w:p>
+      <w:pPr>
+        <w:pStyle w:val="Heading2"/>
+      </w:pPr>
+      <w:bookmarkStart w:id="4" w:name="banking-and-financial"/>
+      <w:r>
+        <w:t>Banking and Financial</w:t>
+      </w:r>
+      <w:bookmarkEnd w:id="4"/>
+    </w:p>
+    <w:p>
+      <w:pPr>
+        <w:pStyle w:val="blockchainList"/>
+      </w:pPr>
+      <w:proofErr w:type="gramStart"/>
+      <w:r>
+        <w:t>Barclays :</w:t>
+      </w:r>
+      <w:proofErr w:type="gramEnd"/>
+      <w:r>
+        <w:t xml:space="preserve"> Barclays has embarked on a number of blockchain implementations for finance and has even filed a few patents. However their stance on blockchain is that it will simply </w:t>
+      </w:r>
+      <w:hyperlink r:id="rId29">
+        <w:r>
+          <w:rPr>
+            <w:rStyle w:val="Hyperlink"/>
+          </w:rPr>
+          <w:t>change the world</w:t>
+        </w:r>
+      </w:hyperlink>
+      <w:r>
         <w:rPr>
-          <w:b/>
-          <w:i/>
+          <w:rStyle w:val="Hyperlink"/>
+          <w:vertAlign w:val="superscript"/>
         </w:rPr>
-      </w:pPr>
-    </w:p>
-    <w:p>
-      <w:pPr>
-        <w:jc w:val="both"/>
+        <w:t>34</w:t>
+      </w:r>
+      <w:r>
+        <w:t xml:space="preserve"> and that it will be </w:t>
+      </w:r>
+      <w:hyperlink r:id="rId30">
+        <w:r>
+          <w:rPr>
+            <w:rStyle w:val="Hyperlink"/>
+          </w:rPr>
+          <w:t>“a new operating system for the planet”</w:t>
+        </w:r>
+      </w:hyperlink>
+      <w:r>
         <w:rPr>
-          <w:b/>
-          <w:i/>
+          <w:rStyle w:val="Hyperlink"/>
+          <w:vertAlign w:val="superscript"/>
         </w:rPr>
-      </w:pPr>
-      <w:r>
-        <w:rPr>
-          <w:b/>
-          <w:i/>
-        </w:rPr>
-        <w:t>Cybersecurity:</w:t>
-      </w:r>
-    </w:p>
-    <w:p>
-      <w:pPr>
-        <w:jc w:val="both"/>
-      </w:pPr>
+        <w:t>35</w:t>
+      </w:r>
+      <w:r>
+        <w:t>.</w:t>
+      </w:r>
+    </w:p>
+    <w:p>
+      <w:pPr>
+        <w:pStyle w:val="Heading2"/>
+      </w:pPr>
+      <w:bookmarkStart w:id="5" w:name="manufacturing"/>
+      <w:r>
+        <w:t>Manufacturing</w:t>
+      </w:r>
+      <w:bookmarkEnd w:id="5"/>
+    </w:p>
+    <w:p>
+      <w:pPr>
+        <w:pStyle w:val="blockchainList"/>
+      </w:pPr>
+      <w:hyperlink r:id="rId31">
+        <w:r>
+          <w:rPr>
+            <w:rStyle w:val="Hyperlink"/>
+          </w:rPr>
+          <w:t>Provenance</w:t>
+        </w:r>
+      </w:hyperlink>
+      <w:r>
+        <w:t xml:space="preserve"> : A supply chain management software development company using blockchain to track assets through the manufacturing process.</w:t>
+      </w:r>
+    </w:p>
+    <w:p>
+      <w:pPr>
+        <w:pStyle w:val="Heading2"/>
+      </w:pPr>
+      <w:bookmarkStart w:id="6" w:name="charity"/>
+      <w:r>
+        <w:t>Charity</w:t>
+      </w:r>
+      <w:bookmarkEnd w:id="6"/>
+    </w:p>
+    <w:p>
+      <w:pPr>
+        <w:pStyle w:val="blockchainList"/>
+      </w:pPr>
+      <w:hyperlink r:id="rId32">
+        <w:proofErr w:type="spellStart"/>
+        <w:r>
+          <w:rPr>
+            <w:rStyle w:val="Hyperlink"/>
+          </w:rPr>
+          <w:t>Bitgive</w:t>
+        </w:r>
+        <w:proofErr w:type="spellEnd"/>
+      </w:hyperlink>
+      <w:r>
+        <w:t xml:space="preserve"> : </w:t>
+      </w:r>
       <w:proofErr w:type="spellStart"/>
       <w:r>
-        <w:rPr>
-          <w:i/>
-        </w:rPr>
-        <w:t>Guardtime</w:t>
+        <w:t>Bitgive</w:t>
       </w:r>
       <w:proofErr w:type="spellEnd"/>
       <w:r>
-        <w:t xml:space="preserve"> - </w:t>
-      </w:r>
-      <w:r>
-        <w:t>a keyless signature which is currently used to secure the health records of one million Estonian citizens</w:t>
-      </w:r>
-      <w:r>
-        <w:t>.</w:t>
-      </w:r>
-    </w:p>
-    <w:p>
-      <w:pPr>
-        <w:jc w:val="both"/>
-      </w:pPr>
-      <w:r>
-        <w:rPr>
-          <w:i/>
-        </w:rPr>
-        <w:t>REMME</w:t>
-      </w:r>
-      <w:r>
-        <w:t xml:space="preserve"> - </w:t>
-      </w:r>
-      <w:r>
-        <w:t>a decentralized authentication system which aims to replace logins and passwords with SSL certificates stored on a blockchain</w:t>
-      </w:r>
-      <w:r>
-        <w:t>.</w:t>
-      </w:r>
-    </w:p>
-    <w:p>
-      <w:pPr>
-        <w:jc w:val="both"/>
-        <w:rPr>
-          <w:b/>
-          <w:i/>
-        </w:rPr>
-      </w:pPr>
-    </w:p>
-    <w:p>
-      <w:pPr>
-        <w:jc w:val="both"/>
-        <w:rPr>
-          <w:b/>
-          <w:i/>
-        </w:rPr>
-      </w:pPr>
-      <w:r>
-        <w:rPr>
-          <w:b/>
-          <w:i/>
-        </w:rPr>
-        <w:t>Healthcare:</w:t>
-      </w:r>
-    </w:p>
-    <w:p>
-      <w:pPr>
-        <w:jc w:val="both"/>
-      </w:pPr>
-      <w:r>
-        <w:rPr>
-          <w:i/>
-        </w:rPr>
-        <w:t>Gem</w:t>
-      </w:r>
-      <w:r>
-        <w:t xml:space="preserve"> - w</w:t>
-      </w:r>
-      <w:r>
-        <w:t xml:space="preserve">orking with the Centre for Disease </w:t>
-      </w:r>
-      <w:proofErr w:type="gramStart"/>
-      <w:r>
-        <w:t>Control(</w:t>
-      </w:r>
-      <w:proofErr w:type="gramEnd"/>
-      <w:r>
-        <w:t>CDC) to put disease outbreak data onto a blockchain</w:t>
-      </w:r>
-      <w:r>
-        <w:t>.</w:t>
-      </w:r>
-    </w:p>
-    <w:p>
-      <w:pPr>
-        <w:jc w:val="both"/>
-      </w:pPr>
-      <w:r>
-        <w:rPr>
-          <w:i/>
-        </w:rPr>
-        <w:t>Simply Vital Health</w:t>
-      </w:r>
-      <w:r>
-        <w:t xml:space="preserve"> - </w:t>
-      </w:r>
-      <w:proofErr w:type="spellStart"/>
-      <w:r>
-        <w:t>ConnectingCare</w:t>
-      </w:r>
-      <w:proofErr w:type="spellEnd"/>
-      <w:r>
-        <w:t xml:space="preserve"> which tracks the health progress of patients, and Health Nexus, which aims to provide decentralized blockchain patient records.</w:t>
-      </w:r>
-    </w:p>
-    <w:p>
-      <w:pPr>
-        <w:jc w:val="both"/>
-        <w:rPr>
-          <w:b/>
-          <w:i/>
-        </w:rPr>
-      </w:pPr>
-    </w:p>
-    <w:p>
-      <w:pPr>
-        <w:jc w:val="both"/>
-        <w:rPr>
-          <w:b/>
-          <w:i/>
-        </w:rPr>
-      </w:pPr>
-      <w:r>
-        <w:rPr>
-          <w:b/>
-          <w:i/>
-        </w:rPr>
-        <w:t>Banking and Financial:</w:t>
-      </w:r>
-    </w:p>
-    <w:p>
-      <w:pPr>
-        <w:jc w:val="both"/>
-      </w:pPr>
-      <w:r>
-        <w:rPr>
-          <w:i/>
-        </w:rPr>
-        <w:t xml:space="preserve">Barclays </w:t>
-      </w:r>
-      <w:r>
-        <w:t xml:space="preserve">- </w:t>
-      </w:r>
-      <w:r>
-        <w:t xml:space="preserve">Barclays has launched </w:t>
-      </w:r>
-      <w:proofErr w:type="gramStart"/>
-      <w:r>
-        <w:t>a number of</w:t>
-      </w:r>
-      <w:proofErr w:type="gramEnd"/>
-      <w:r>
-        <w:t xml:space="preserve"> technological initiatives which involves tracking financial transactions, combating fraud and compliance.</w:t>
-      </w:r>
-    </w:p>
-    <w:p>
-      <w:pPr>
-        <w:jc w:val="both"/>
-      </w:pPr>
-      <w:r>
-        <w:rPr>
-          <w:i/>
-        </w:rPr>
-        <w:t xml:space="preserve">Augur </w:t>
-      </w:r>
-      <w:r>
-        <w:t xml:space="preserve">- </w:t>
-      </w:r>
-      <w:r>
-        <w:t>Allows the creation of blockchain-based predictions markets for the trading of derivatives and other financial instruments in a decentralized ecosystem.</w:t>
-      </w:r>
-    </w:p>
-    <w:p>
-      <w:pPr>
-        <w:jc w:val="both"/>
-        <w:rPr>
-          <w:b/>
-          <w:i/>
-        </w:rPr>
-      </w:pPr>
-    </w:p>
-    <w:p>
-      <w:pPr>
-        <w:jc w:val="both"/>
-        <w:rPr>
-          <w:b/>
-          <w:i/>
-        </w:rPr>
-      </w:pPr>
-      <w:r>
-        <w:rPr>
-          <w:b/>
-          <w:i/>
-        </w:rPr>
-        <w:t xml:space="preserve">Manufacturing: </w:t>
-      </w:r>
-    </w:p>
-    <w:p>
-      <w:pPr>
-        <w:jc w:val="both"/>
-      </w:pPr>
-      <w:r>
-        <w:rPr>
-          <w:i/>
-        </w:rPr>
-        <w:t xml:space="preserve">Provenance </w:t>
-      </w:r>
-      <w:r>
-        <w:t xml:space="preserve">- </w:t>
-      </w:r>
-      <w:r>
-        <w:t>provide a blockchain-based provenance record of transparency within supply chains.</w:t>
-      </w:r>
-    </w:p>
-    <w:p>
-      <w:pPr>
-        <w:jc w:val="both"/>
-      </w:pPr>
-      <w:proofErr w:type="spellStart"/>
-      <w:r>
-        <w:rPr>
-          <w:i/>
-        </w:rPr>
-        <w:t>TransActivgrid</w:t>
-      </w:r>
-      <w:proofErr w:type="spellEnd"/>
-      <w:r>
-        <w:t xml:space="preserve"> - </w:t>
-      </w:r>
-      <w:r>
-        <w:t>allowing members to locally produce and sell energy, with the goal of reducing costs involved in energy distribution.</w:t>
-      </w:r>
-    </w:p>
-    <w:p>
-      <w:pPr>
-        <w:jc w:val="both"/>
-        <w:rPr>
-          <w:b/>
-          <w:i/>
-        </w:rPr>
-      </w:pPr>
-      <w:r>
-        <w:rPr>
-          <w:b/>
-          <w:i/>
-        </w:rPr>
-        <w:t>Government:</w:t>
-      </w:r>
-    </w:p>
-    <w:p>
-      <w:pPr>
-        <w:jc w:val="both"/>
-      </w:pPr>
-      <w:r>
-        <w:rPr>
-          <w:i/>
-        </w:rPr>
-        <w:t xml:space="preserve">Dubai </w:t>
-      </w:r>
-      <w:r>
-        <w:t xml:space="preserve">- </w:t>
-      </w:r>
-      <w:r>
-        <w:t>30 government departments formed a committee dedicated to investigating opportunities across health records, shipping, business registration and preventing the spread of conflict diamonds</w:t>
-      </w:r>
-      <w:r>
-        <w:t>.</w:t>
-      </w:r>
-    </w:p>
-    <w:p>
-      <w:pPr>
-        <w:jc w:val="both"/>
-      </w:pPr>
-      <w:r>
-        <w:rPr>
-          <w:i/>
-        </w:rPr>
-        <w:t>South Korea</w:t>
-      </w:r>
-      <w:r>
-        <w:t xml:space="preserve"> - </w:t>
-      </w:r>
-      <w:r>
-        <w:t>Samsung is creating blockchain solutions for the South Korean government which will be put into use in public safety and transport applications</w:t>
-      </w:r>
-      <w:r>
-        <w:t>.</w:t>
-      </w:r>
-    </w:p>
-    <w:p>
-      <w:pPr>
-        <w:jc w:val="both"/>
-        <w:rPr>
-          <w:b/>
-          <w:i/>
-        </w:rPr>
-      </w:pPr>
-    </w:p>
-    <w:p>
-      <w:pPr>
-        <w:jc w:val="both"/>
-        <w:rPr>
-          <w:b/>
-          <w:i/>
-        </w:rPr>
-      </w:pPr>
-      <w:r>
-        <w:rPr>
-          <w:b/>
-          <w:i/>
-        </w:rPr>
-        <w:t>Charity:</w:t>
-      </w:r>
-    </w:p>
-    <w:p>
-      <w:pPr>
-        <w:jc w:val="both"/>
-      </w:pPr>
-      <w:proofErr w:type="spellStart"/>
-      <w:r>
-        <w:rPr>
-          <w:i/>
-        </w:rPr>
-        <w:t>Bitgive</w:t>
-      </w:r>
-      <w:proofErr w:type="spellEnd"/>
-      <w:r>
-        <w:t xml:space="preserve"> - </w:t>
-      </w:r>
-      <w:r>
-        <w:t>aims at providing greater transparency to charity donations</w:t>
-      </w:r>
-      <w:r>
-        <w:t xml:space="preserve"> and reduce operation overhead.</w:t>
-      </w:r>
-    </w:p>
-    <w:p>
-      <w:pPr>
-        <w:jc w:val="both"/>
-        <w:rPr>
-          <w:b/>
-          <w:i/>
-        </w:rPr>
-      </w:pPr>
-    </w:p>
-    <w:p>
-      <w:pPr>
-        <w:jc w:val="both"/>
-        <w:rPr>
-          <w:b/>
-          <w:i/>
-        </w:rPr>
-      </w:pPr>
-      <w:r>
-        <w:rPr>
-          <w:b/>
-          <w:i/>
-        </w:rPr>
-        <w:t xml:space="preserve">Retail: </w:t>
-      </w:r>
-    </w:p>
-    <w:p>
-      <w:pPr>
-        <w:jc w:val="both"/>
-      </w:pPr>
-      <w:proofErr w:type="spellStart"/>
-      <w:r>
-        <w:rPr>
-          <w:i/>
-        </w:rPr>
-        <w:t>OpenBazaar</w:t>
-      </w:r>
-      <w:proofErr w:type="spellEnd"/>
-      <w:r>
-        <w:t xml:space="preserve"> - </w:t>
-      </w:r>
-      <w:r>
-        <w:t>a decentralized market where no middleman is involved in trading of goods and services.</w:t>
-      </w:r>
-    </w:p>
-    <w:p>
-      <w:pPr>
-        <w:jc w:val="both"/>
-      </w:pPr>
-      <w:proofErr w:type="spellStart"/>
-      <w:r>
-        <w:rPr>
-          <w:i/>
-        </w:rPr>
-        <w:t>Loyyal</w:t>
-      </w:r>
-      <w:proofErr w:type="spellEnd"/>
-      <w:r>
-        <w:t xml:space="preserve"> - </w:t>
-      </w:r>
-      <w:r>
-        <w:t>universal blockchain-based framework which aims at allowing customers to combine trade and loyalty reward points in newer ways so that retailers can offer more sophisticated loyalty packages.</w:t>
-      </w:r>
-    </w:p>
-    <w:p>
-      <w:pPr>
-        <w:jc w:val="both"/>
-        <w:rPr>
-          <w:b/>
-          <w:i/>
-        </w:rPr>
-      </w:pPr>
-    </w:p>
-    <w:p>
-      <w:pPr>
-        <w:jc w:val="both"/>
-        <w:rPr>
-          <w:b/>
-          <w:i/>
-        </w:rPr>
-      </w:pPr>
-      <w:r>
-        <w:rPr>
-          <w:b/>
-          <w:i/>
-        </w:rPr>
-        <w:t>Real Estate:</w:t>
-      </w:r>
-    </w:p>
-    <w:p>
-      <w:pPr>
-        <w:jc w:val="both"/>
-      </w:pPr>
-      <w:r>
-        <w:rPr>
-          <w:i/>
-        </w:rPr>
-        <w:t>Ubiquity</w:t>
-      </w:r>
-      <w:r>
-        <w:t xml:space="preserve"> - </w:t>
-      </w:r>
-      <w:r>
-        <w:t>a blockchain-driven system for tracking the complicated legal process which creates friction and expenses in real estate transfer.</w:t>
-      </w:r>
-    </w:p>
-    <w:p>
-      <w:pPr>
-        <w:jc w:val="both"/>
-        <w:rPr>
-          <w:b/>
-          <w:i/>
-        </w:rPr>
-      </w:pPr>
-    </w:p>
-    <w:p>
-      <w:pPr>
-        <w:jc w:val="both"/>
-        <w:rPr>
-          <w:b/>
-          <w:i/>
-        </w:rPr>
-      </w:pPr>
-      <w:r>
-        <w:rPr>
-          <w:b/>
-          <w:i/>
-        </w:rPr>
-        <w:t>Transportation and Tourism:</w:t>
-      </w:r>
-    </w:p>
-    <w:p>
-      <w:pPr>
-        <w:jc w:val="both"/>
-      </w:pPr>
-      <w:r>
-        <w:rPr>
-          <w:i/>
-        </w:rPr>
-        <w:t>Arcade City</w:t>
-      </w:r>
-      <w:r>
-        <w:t xml:space="preserve"> - </w:t>
-      </w:r>
-      <w:r>
-        <w:t>An application which aims at beating Uber at their own game by moving ride sharing and car hiring onto the blockchain.</w:t>
-      </w:r>
-    </w:p>
-    <w:p>
-      <w:pPr>
-        <w:jc w:val="both"/>
-      </w:pPr>
-      <w:r>
-        <w:rPr>
-          <w:i/>
-        </w:rPr>
-        <w:t>Webjet</w:t>
-      </w:r>
-      <w:r>
-        <w:t xml:space="preserve"> - </w:t>
-      </w:r>
-      <w:r>
-        <w:t>an online travel portal, which is developing a blockchain solution to allow stock of empty hotel rooms to be efficiently tracked and traded</w:t>
-      </w:r>
-      <w:r>
-        <w:t>.</w:t>
-      </w:r>
-    </w:p>
-    <w:p>
-      <w:pPr>
-        <w:jc w:val="both"/>
-        <w:rPr>
-          <w:b/>
-          <w:i/>
-        </w:rPr>
-      </w:pPr>
-    </w:p>
-    <w:p>
-      <w:pPr>
-        <w:jc w:val="both"/>
-        <w:rPr>
-          <w:b/>
-          <w:i/>
-        </w:rPr>
-      </w:pPr>
-      <w:r>
-        <w:rPr>
-          <w:b/>
-          <w:i/>
-        </w:rPr>
-        <w:t>Media</w:t>
-      </w:r>
-      <w:r>
-        <w:rPr>
-          <w:b/>
-          <w:i/>
-        </w:rPr>
-        <w:t>:</w:t>
-      </w:r>
-    </w:p>
-    <w:p>
-      <w:pPr>
-        <w:jc w:val="both"/>
-      </w:pPr>
-      <w:r>
-        <w:rPr>
-          <w:i/>
-        </w:rPr>
-        <w:t>Kodak</w:t>
-      </w:r>
-      <w:r>
-        <w:t xml:space="preserve"> - </w:t>
-      </w:r>
-      <w:r>
-        <w:t>developing a blockchain system for tracking intellectual property rights and payments to photographers.</w:t>
-      </w:r>
-    </w:p>
-    <w:p>
-      <w:pPr>
-        <w:jc w:val="both"/>
-      </w:pPr>
-      <w:proofErr w:type="spellStart"/>
-      <w:r>
-        <w:rPr>
-          <w:i/>
-        </w:rPr>
-        <w:t>Ujo</w:t>
-      </w:r>
-      <w:proofErr w:type="spellEnd"/>
-      <w:r>
-        <w:rPr>
-          <w:i/>
-        </w:rPr>
-        <w:t xml:space="preserve"> Music</w:t>
-      </w:r>
-      <w:r>
-        <w:t xml:space="preserve"> - </w:t>
-      </w:r>
-      <w:r>
-        <w:t>record and track royalties for musicians and allows them to create a record of ownership of their work.</w:t>
-      </w:r>
-    </w:p>
-    <w:p>
-      <w:pPr>
-        <w:jc w:val="both"/>
-        <w:rPr>
-          <w:b/>
-          <w:i/>
-        </w:rPr>
-      </w:pPr>
-    </w:p>
-    <w:p>
-      <w:pPr>
-        <w:jc w:val="both"/>
-        <w:rPr>
-          <w:b/>
-          <w:i/>
-        </w:rPr>
-      </w:pPr>
-      <w:r>
-        <w:rPr>
-          <w:b/>
-          <w:i/>
-        </w:rPr>
-        <w:t>Smart Contracts:</w:t>
-      </w:r>
-    </w:p>
-    <w:p>
-      <w:pPr>
-        <w:jc w:val="both"/>
-      </w:pPr>
-      <w:proofErr w:type="spellStart"/>
-      <w:r>
-        <w:rPr>
-          <w:i/>
-        </w:rPr>
-        <w:t>Slock</w:t>
-      </w:r>
-      <w:proofErr w:type="spellEnd"/>
-      <w:r>
-        <w:t xml:space="preserve"> - </w:t>
-      </w:r>
-      <w:r>
-        <w:t>an Ethereum based internet-of-things (IoT) platform, which is using this application so that people can rent anything from bicycles to apartments by unlocking a smart lock after both parties agreed on the terms of the contract.</w:t>
+        <w:t xml:space="preserve"> tracks donations from donor to on the ground implementation of the funds. As a donor you can tracks your gifts and see the benefit that they do.</w:t>
+      </w:r>
+    </w:p>
+    <w:p>
+      <w:pPr>
+        <w:pStyle w:val="Heading2"/>
+      </w:pPr>
+      <w:bookmarkStart w:id="7" w:name="retail"/>
+      <w:r>
+        <w:t>Retail</w:t>
+      </w:r>
+      <w:bookmarkEnd w:id="7"/>
+    </w:p>
+    <w:p>
+      <w:pPr>
+        <w:pStyle w:val="blockchainList"/>
+      </w:pPr>
+      <w:hyperlink r:id="rId33">
+        <w:proofErr w:type="spellStart"/>
+        <w:r>
+          <w:rPr>
+            <w:rStyle w:val="Hyperlink"/>
+          </w:rPr>
+          <w:t>OpenBazaar</w:t>
+        </w:r>
+        <w:proofErr w:type="spellEnd"/>
+      </w:hyperlink>
+      <w:r>
+        <w:t xml:space="preserve"> : Buy and sell anything without the traditional middleman like Amazon, e-Bay, or consignment store in the middle.</w:t>
       </w:r>
     </w:p>
     <w:p>
@@ -2146,8 +1670,6 @@
       <w:r>
         <w:t>chainDB</w:t>
       </w:r>
-      <w:bookmarkStart w:id="1" w:name="_GoBack"/>
-      <w:bookmarkEnd w:id="1"/>
     </w:p>
     <w:p>
       <w:pPr>
@@ -2156,7 +1678,7 @@
       <w:r>
         <w:t xml:space="preserve">    </w:t>
       </w:r>
-      <w:hyperlink r:id="rId27">
+      <w:hyperlink r:id="rId34">
         <w:r>
           <w:rPr>
             <w:rStyle w:val="Hyperlink"/>
@@ -2183,11 +1705,7 @@
       </w:r>
       <w:proofErr w:type="gramEnd"/>
       <w:r>
-        <w:t xml:space="preserve"> it can sometimes take 10 minutes for a transaction to be committed to a Bitcoin block. Databases running modern web apps need transaction times in </w:t>
-      </w:r>
-      <w:r>
-        <w:lastRenderedPageBreak/>
-        <w:t>milliseconds. By taking the best from both systems, the offspring of these two wedded technologies is better than its parents.</w:t>
+        <w:t xml:space="preserve"> it can sometimes take 10 minutes for a transaction to be committed to a Bitcoin block. Databases running modern web apps need transaction times in milliseconds. By taking the best from both systems, the offspring of these two wedded technologies is better than its parents.</w:t>
       </w:r>
     </w:p>
     <w:p>
@@ -2267,11 +1785,11 @@
       <w:pPr>
         <w:pStyle w:val="Heading2"/>
       </w:pPr>
-      <w:bookmarkStart w:id="2" w:name="decentralized-control"/>
+      <w:bookmarkStart w:id="8" w:name="decentralized-control"/>
       <w:r>
         <w:t>Decentralized Control</w:t>
       </w:r>
-      <w:bookmarkEnd w:id="2"/>
+      <w:bookmarkEnd w:id="8"/>
     </w:p>
     <w:p>
       <w:pPr>
@@ -2280,7 +1798,7 @@
       <w:r>
         <w:t xml:space="preserve">BigchainDB is designed to be </w:t>
       </w:r>
-      <w:hyperlink r:id="rId28">
+      <w:hyperlink r:id="rId35">
         <w:r>
           <w:rPr>
             <w:rStyle w:val="Hyperlink"/>
@@ -2385,6 +1903,7 @@
         <w:rPr>
           <w:noProof/>
         </w:rPr>
+        <w:lastRenderedPageBreak/>
         <w:drawing>
           <wp:inline distT="0" distB="0" distL="0" distR="0" wp14:anchorId="222C2797" wp14:editId="186579C7">
             <wp:extent cx="3200400" cy="1566545"/>
@@ -2403,7 +1922,7 @@
                     </pic:cNvPicPr>
                   </pic:nvPicPr>
                   <pic:blipFill>
-                    <a:blip r:embed="rId29">
+                    <a:blip r:embed="rId36">
                       <a:extLst>
                         <a:ext uri="{28A0092B-C50C-407E-A947-70E740481C1C}">
                           <a14:useLocalDpi xmlns:a14="http://schemas.microsoft.com/office/drawing/2010/main" val="0"/>
@@ -2433,19 +1952,30 @@
       </w:r>
     </w:p>
     <w:p>
+      <w:pPr>
+        <w:rPr>
+          <w:vertAlign w:val="superscript"/>
+        </w:rPr>
+      </w:pPr>
       <w:r>
         <w:t>BigchainDB Features</w:t>
       </w:r>
+      <w:r>
+        <w:rPr>
+          <w:vertAlign w:val="superscript"/>
+        </w:rPr>
+        <w:t>32</w:t>
+      </w:r>
     </w:p>
     <w:p>
       <w:pPr>
         <w:pStyle w:val="Heading2"/>
       </w:pPr>
-      <w:bookmarkStart w:id="3" w:name="transaction-immutability"/>
+      <w:bookmarkStart w:id="9" w:name="transaction-immutability"/>
       <w:r>
         <w:t>Transaction Immutability</w:t>
       </w:r>
-      <w:bookmarkEnd w:id="3"/>
+      <w:bookmarkEnd w:id="9"/>
     </w:p>
     <w:p>
       <w:pPr>
@@ -2468,22 +1998,19 @@
       </w:r>
       <w:proofErr w:type="gramEnd"/>
       <w:r>
-        <w:t xml:space="preserve"> ways, and some compromises over the original Bitcoin design needed to be made for the specific requirements of a database. For </w:t>
-      </w:r>
-      <w:proofErr w:type="gramStart"/>
-      <w:r>
-        <w:t>instance</w:t>
-      </w:r>
-      <w:proofErr w:type="gramEnd"/>
-      <w:r>
-        <w:t xml:space="preserve"> Bitcoin Then it uses a proof-of-work backed by a monetary incentive to make it very expensive for a hacker to try and surpass the honest nodes. This proof of work method however is slow, too slow to be used by a database, and so BigchainDB does not use it.</w:t>
+        <w:t xml:space="preserve"> ways, and some compromises over the original Bitcoin design needed to be made for the specific requirements of a database. For instance Bitcoin </w:t>
+      </w:r>
+      <w:bookmarkStart w:id="10" w:name="_GoBack"/>
+      <w:bookmarkEnd w:id="10"/>
+      <w:r>
+        <w:t>uses a proof-of-work backed by a monetary incentive to make it very expensive for a hacker to try and surpass the honest nodes. This proof of work method however is slow, too slow to be used by a database, and so BigchainDB does not use it.</w:t>
       </w:r>
     </w:p>
     <w:p>
       <w:pPr>
         <w:pStyle w:val="paragraphs"/>
       </w:pPr>
-      <w:hyperlink r:id="rId30">
+      <w:hyperlink r:id="rId37">
         <w:r>
           <w:rPr>
             <w:rStyle w:val="Hyperlink"/>
@@ -2534,7 +2061,6 @@
         <w:rPr>
           <w:noProof/>
         </w:rPr>
-        <w:lastRenderedPageBreak/>
         <w:drawing>
           <wp:inline distT="0" distB="0" distL="0" distR="0" wp14:anchorId="08F14173" wp14:editId="70A50033">
             <wp:extent cx="3200400" cy="1946910"/>
@@ -2551,7 +2077,7 @@
                     <pic:cNvPicPr/>
                   </pic:nvPicPr>
                   <pic:blipFill>
-                    <a:blip r:embed="rId31"/>
+                    <a:blip r:embed="rId38"/>
                     <a:stretch>
                       <a:fillRect/>
                     </a:stretch>
@@ -2574,6 +2100,23 @@
     </w:p>
     <w:p>
       <w:pPr>
+        <w:pStyle w:val="paragraphs"/>
+        <w:rPr>
+          <w:vertAlign w:val="superscript"/>
+        </w:rPr>
+      </w:pPr>
+      <w:r>
+        <w:t>BigchainDB Network Diagram</w:t>
+      </w:r>
+      <w:r>
+        <w:rPr>
+          <w:vertAlign w:val="superscript"/>
+        </w:rPr>
+        <w:t>33</w:t>
+      </w:r>
+    </w:p>
+    <w:p>
+      <w:pPr>
         <w:pStyle w:val="Heading2"/>
       </w:pPr>
       <w:r>
@@ -2600,11 +2143,11 @@
       <w:pPr>
         <w:pStyle w:val="Heading2"/>
       </w:pPr>
-      <w:bookmarkStart w:id="4" w:name="standard-queries"/>
+      <w:bookmarkStart w:id="11" w:name="standard-queries"/>
       <w:r>
         <w:t>Standard Queries</w:t>
       </w:r>
-      <w:bookmarkEnd w:id="4"/>
+      <w:bookmarkEnd w:id="11"/>
     </w:p>
     <w:p>
       <w:pPr>
@@ -2613,7 +2156,7 @@
       <w:r>
         <w:t xml:space="preserve">A users on BigchainDB can </w:t>
       </w:r>
-      <w:hyperlink r:id="rId32">
+      <w:hyperlink r:id="rId39">
         <w:r>
           <w:rPr>
             <w:rStyle w:val="Hyperlink"/>
@@ -2631,7 +2174,7 @@
       <w:r>
         <w:t xml:space="preserve"> all stored data, all transactions, assets and metadata in a BigchainDB using the standard MongoDB query engine. Users can even use at least a subset of </w:t>
       </w:r>
-      <w:hyperlink r:id="rId33">
+      <w:hyperlink r:id="rId40">
         <w:r>
           <w:rPr>
             <w:rStyle w:val="Hyperlink"/>
@@ -2654,11 +2197,11 @@
       <w:pPr>
         <w:pStyle w:val="Heading2"/>
       </w:pPr>
-      <w:bookmarkStart w:id="5" w:name="sybil-tolerance"/>
+      <w:bookmarkStart w:id="12" w:name="sybil-tolerance"/>
       <w:r>
         <w:t>Sybil Tolerance</w:t>
       </w:r>
-      <w:bookmarkEnd w:id="5"/>
+      <w:bookmarkEnd w:id="12"/>
     </w:p>
     <w:p>
       <w:pPr>
@@ -2696,7 +2239,7 @@
       <w:pPr>
         <w:pStyle w:val="Heading1"/>
       </w:pPr>
-      <w:bookmarkStart w:id="6" w:name="_Hlk536688934"/>
+      <w:bookmarkStart w:id="13" w:name="_Hlk536688934"/>
       <w:r>
         <w:t>Big</w:t>
       </w:r>
@@ -2777,7 +2320,11 @@
         <w:pStyle w:val="paragraphs"/>
       </w:pPr>
       <w:r>
-        <w:t xml:space="preserve">We are fast approaching a time as a society in which ownership of an asset like a bicycle or a car, or any other type of asset need not be represented by a signed piece of paper which can be lost stolen or forged. Ownership can be represented as a digital asset in </w:t>
+        <w:t xml:space="preserve">We are fast approaching a time as a society in which ownership of an asset like a bicycle or a car, or any other type of asset need not be represented by a signed piece of paper which can be lost stolen or forged. Ownership can be </w:t>
+      </w:r>
+      <w:r>
+        <w:lastRenderedPageBreak/>
+        <w:t xml:space="preserve">represented as a digital asset in </w:t>
       </w:r>
       <w:proofErr w:type="spellStart"/>
       <w:proofErr w:type="gramStart"/>
@@ -2787,10 +2334,7 @@
       <w:proofErr w:type="spellEnd"/>
       <w:proofErr w:type="gramEnd"/>
       <w:r>
-        <w:t xml:space="preserve"> immutable cryptographically </w:t>
-      </w:r>
-      <w:r>
-        <w:t>secured database in much more secure and verifiable manner than traditional means.</w:t>
+        <w:t xml:space="preserve"> immutable cryptographically secured database in much more secure and verifiable manner than traditional means.</w:t>
       </w:r>
     </w:p>
     <w:p>
@@ -2808,7 +2352,7 @@
       <w:r>
         <w:t xml:space="preserve">Details of the setup process are available in </w:t>
       </w:r>
-      <w:hyperlink r:id="rId34">
+      <w:hyperlink r:id="rId41">
         <w:r>
           <w:rPr>
             <w:rStyle w:val="Hyperlink"/>
@@ -2835,7 +2379,7 @@
       <w:r>
         <w:t xml:space="preserve"> notebook, the project documentation is available in </w:t>
       </w:r>
-      <w:hyperlink r:id="rId35">
+      <w:hyperlink r:id="rId42">
         <w:r>
           <w:rPr>
             <w:rStyle w:val="Hyperlink"/>
@@ -2847,7 +2391,7 @@
         <w:t>.</w:t>
       </w:r>
     </w:p>
-    <w:bookmarkEnd w:id="6"/>
+    <w:bookmarkEnd w:id="13"/>
     <w:p>
       <w:pPr>
         <w:pStyle w:val="ReferenceHead"/>
@@ -3058,7 +2602,6 @@
         <w:pStyle w:val="References"/>
       </w:pPr>
       <w:r>
-        <w:lastRenderedPageBreak/>
         <w:t>http://nakamotostudies.org/wp-content/uploads/2018/03/bitcoin.pdf "Bitcoin: A Peer-to-Peer Electronic Cash System"</w:t>
       </w:r>
     </w:p>
@@ -3206,7 +2749,7 @@
       <w:pPr>
         <w:pStyle w:val="References"/>
       </w:pPr>
-      <w:hyperlink r:id="rId36" w:history="1">
+      <w:hyperlink r:id="rId43" w:history="1">
         <w:r>
           <w:rPr>
             <w:rStyle w:val="Hyperlink"/>
@@ -3222,7 +2765,7 @@
       <w:pPr>
         <w:pStyle w:val="References"/>
       </w:pPr>
-      <w:hyperlink r:id="rId37" w:history="1">
+      <w:hyperlink r:id="rId44" w:history="1">
         <w:r>
           <w:rPr>
             <w:rStyle w:val="Hyperlink"/>
@@ -3234,8 +2777,49 @@
         <w:t xml:space="preserve"> “BigchainDB Network Diagram”</w:t>
       </w:r>
     </w:p>
+    <w:p>
+      <w:pPr>
+        <w:pStyle w:val="References"/>
+      </w:pPr>
+      <w:hyperlink r:id="rId45">
+        <w:r>
+          <w:rPr>
+            <w:rStyle w:val="Hyperlink"/>
+          </w:rPr>
+          <w:t>https://www.barclayscorporate.com/insights/innovation/what-does-blockchain-do/</w:t>
+        </w:r>
+      </w:hyperlink>
+      <w:r>
+        <w:t xml:space="preserve"> “What does blockchain do?”</w:t>
+      </w:r>
+    </w:p>
+    <w:p>
+      <w:pPr>
+        <w:pStyle w:val="References"/>
+      </w:pPr>
+      <w:hyperlink r:id="rId46">
+        <w:r>
+          <w:rPr>
+            <w:rStyle w:val="Hyperlink"/>
+          </w:rPr>
+          <w:t>https://home.barclays/news/2017/02/blockchain-could-be-new-operating-system-for-the-planet/</w:t>
+        </w:r>
+      </w:hyperlink>
+      <w:r>
+        <w:t xml:space="preserve"> “Why blockchain could be a new operating system for the planet”</w:t>
+      </w:r>
+    </w:p>
+    <w:p>
+      <w:pPr>
+        <w:pStyle w:val="References"/>
+        <w:numPr>
+          <w:ilvl w:val="0"/>
+          <w:numId w:val="0"/>
+        </w:numPr>
+      </w:pPr>
+    </w:p>
     <w:sectPr>
-      <w:headerReference w:type="default" r:id="rId38"/>
+      <w:headerReference w:type="default" r:id="rId47"/>
       <w:type w:val="continuous"/>
       <w:pgSz w:w="12240" w:h="15840" w:code="1"/>
       <w:pgMar w:top="1008" w:right="936" w:bottom="1008" w:left="936" w:header="432" w:footer="432" w:gutter="0"/>
@@ -3371,12 +2955,11 @@
   <w:abstractNum w:abstractNumId="0" w15:restartNumberingAfterBreak="0">
     <w:nsid w:val="EA454B4C"/>
     <w:multiLevelType w:val="multilevel"/>
-    <w:tmpl w:val="01486B4E"/>
+    <w:tmpl w:val="059689C6"/>
     <w:lvl w:ilvl="0">
       <w:start w:val="1"/>
-      <w:numFmt w:val="decimal"/>
-      <w:pStyle w:val="blockchainList"/>
-      <w:lvlText w:val="%1."/>
+      <w:numFmt w:val="bullet"/>
+      <w:lvlText w:val=""/>
       <w:lvlJc w:val="left"/>
       <w:pPr>
         <w:tabs>
@@ -3384,6 +2967,9 @@
         </w:tabs>
         <w:ind w:left="480" w:hanging="480"/>
       </w:pPr>
+      <w:rPr>
+        <w:rFonts w:ascii="Symbol" w:hAnsi="Symbol" w:hint="default"/>
+      </w:rPr>
     </w:lvl>
     <w:lvl w:ilvl="1">
       <w:start w:val="1"/>
@@ -5352,33 +4938,6 @@
   </w:num>
   <w:num w:numId="41">
     <w:abstractNumId w:val="0"/>
-    <w:lvlOverride w:ilvl="0">
-      <w:startOverride w:val="1"/>
-    </w:lvlOverride>
-    <w:lvlOverride w:ilvl="1">
-      <w:startOverride w:val="1"/>
-    </w:lvlOverride>
-    <w:lvlOverride w:ilvl="2">
-      <w:startOverride w:val="1"/>
-    </w:lvlOverride>
-    <w:lvlOverride w:ilvl="3">
-      <w:startOverride w:val="1"/>
-    </w:lvlOverride>
-    <w:lvlOverride w:ilvl="4">
-      <w:startOverride w:val="1"/>
-    </w:lvlOverride>
-    <w:lvlOverride w:ilvl="5">
-      <w:startOverride w:val="1"/>
-    </w:lvlOverride>
-    <w:lvlOverride w:ilvl="6">
-      <w:startOverride w:val="1"/>
-    </w:lvlOverride>
-    <w:lvlOverride w:ilvl="7">
-      <w:startOverride w:val="1"/>
-    </w:lvlOverride>
-    <w:lvlOverride w:ilvl="8">
-      <w:startOverride w:val="1"/>
-    </w:lvlOverride>
   </w:num>
   <w:num w:numId="42">
     <w:abstractNumId w:val="30"/>
@@ -6664,11 +6223,6 @@
     <w:link w:val="blockchainListChar"/>
     <w:qFormat/>
     <w:rsid w:val="007D583A"/>
-    <w:pPr>
-      <w:numPr>
-        <w:numId w:val="41"/>
-      </w:numPr>
-    </w:pPr>
     <w:rPr>
       <w:rFonts w:ascii="Times New Roman" w:hAnsi="Times New Roman"/>
       <w:sz w:val="20"/>
@@ -6989,7 +6543,7 @@
 </file>
 
 <file path=customXml/itemProps1.xml><?xml version="1.0" encoding="utf-8"?>
-<ds:datastoreItem xmlns:ds="http://schemas.openxmlformats.org/officeDocument/2006/customXml" ds:itemID="{567F0A40-9904-43EF-BBAC-7B1479026900}">
+<ds:datastoreItem xmlns:ds="http://schemas.openxmlformats.org/officeDocument/2006/customXml" ds:itemID="{CB6B3A05-2BCA-4902-81E2-1B2B83FAC642}">
   <ds:schemaRefs>
     <ds:schemaRef ds:uri="http://schemas.openxmlformats.org/officeDocument/2006/bibliography"/>
   </ds:schemaRefs>

</xml_diff>

<commit_message>
Committing update to blockchain types and sample blockchain transaction
</commit_message>
<xml_diff>
--- a/MSDS749 Project_Team 4_Blockchain Analysis v8.docx
+++ b/MSDS749 Project_Team 4_Blockchain Analysis v8.docx
@@ -104,15 +104,7 @@
         <w:t>Southern Methodist University</w:t>
       </w:r>
       <w:r>
-        <w:t xml:space="preserve">, Brian </w:t>
-      </w:r>
-      <w:proofErr w:type="spellStart"/>
-      <w:r>
-        <w:t>Coari</w:t>
-      </w:r>
-      <w:proofErr w:type="spellEnd"/>
-      <w:r>
-        <w:t xml:space="preserve">, </w:t>
+        <w:t xml:space="preserve">, Brian Coari, </w:t>
       </w:r>
       <w:r>
         <w:rPr>
@@ -132,8 +124,6 @@
         </w:rPr>
         <w:t>Southern Methodist University</w:t>
       </w:r>
-      <w:bookmarkStart w:id="0" w:name="_GoBack"/>
-      <w:bookmarkEnd w:id="0"/>
     </w:p>
     <w:p>
       <w:pPr>
@@ -180,7 +170,7 @@
       <w:pPr>
         <w:pStyle w:val="IndexTerms"/>
       </w:pPr>
-      <w:bookmarkStart w:id="1" w:name="PointTmp"/>
+      <w:bookmarkStart w:id="0" w:name="PointTmp"/>
       <w:r>
         <w:rPr>
           <w:i/>
@@ -235,7 +225,7 @@
       </w:r>
     </w:p>
     <w:p/>
-    <w:bookmarkEnd w:id="1"/>
+    <w:bookmarkEnd w:id="0"/>
     <w:p>
       <w:pPr>
         <w:pStyle w:val="Heading1"/>
@@ -1211,15 +1201,13 @@
     <w:p>
       <w:pPr>
         <w:pStyle w:val="blockchainList"/>
-        <w:numPr>
-          <w:ilvl w:val="0"/>
-          <w:numId w:val="41"/>
-        </w:numPr>
-      </w:pPr>
+      </w:pPr>
+      <w:bookmarkStart w:id="1" w:name="_GoBack"/>
       <w:r>
         <w:t>The winning miner who created the accepted block is awarded with transaction fee and/or a new coin.</w:t>
       </w:r>
     </w:p>
+    <w:bookmarkEnd w:id="1"/>
     <w:p>
       <w:pPr>
         <w:pStyle w:val="Heading1"/>
@@ -1334,9 +1322,24 @@
     <w:p>
       <w:pPr>
         <w:pStyle w:val="paragraphs"/>
-      </w:pPr>
-      <w:r>
-        <w:t>The value of Federated and Private Blockchains is highly questionable. Many believe that the infrastructure costs of a Blockchain database will outweigh the benefits, but only time will tell.</w:t>
+        <w:rPr>
+          <w:vertAlign w:val="superscript"/>
+        </w:rPr>
+      </w:pPr>
+      <w:r>
+        <w:t xml:space="preserve">The value of Federated and Private Blockchains is highly questionable. </w:t>
+      </w:r>
+      <w:r>
+        <w:t>Organizations that implement federated or private blockchains need to weigh the benefit against the overhead of the blockchain system</w:t>
+      </w:r>
+      <w:r>
+        <w:t>.</w:t>
+      </w:r>
+      <w:r>
+        <w:rPr>
+          <w:vertAlign w:val="superscript"/>
+        </w:rPr>
+        <w:t>3</w:t>
       </w:r>
     </w:p>
     <w:p>
@@ -2850,15 +2853,7 @@
       </w:r>
       <w:proofErr w:type="spellEnd"/>
       <w:r>
-        <w:t xml:space="preserve"> Bennett (e-mail: yumei.bennett@oracle.com), Daniel Byrne (byrned@mail.smu.edu), Benjamin Wilke (e-mail: bwilke@mail.smu.edu), and Brian </w:t>
-      </w:r>
-      <w:proofErr w:type="spellStart"/>
-      <w:r>
-        <w:t>Coari</w:t>
-      </w:r>
-      <w:proofErr w:type="spellEnd"/>
-      <w:r>
-        <w:t xml:space="preserve"> (e-mail: bcoari@mail.smu.edu) are graduate students in the Data Science program at Southern Methodist University, PO Box 750100, Dallas, TX 75275</w:t>
+        <w:t xml:space="preserve"> Bennett (e-mail: yumei.bennett@oracle.com), Daniel Byrne (byrned@mail.smu.edu), Benjamin Wilke (e-mail: bwilke@mail.smu.edu), and Brian Coari (e-mail: bcoari@mail.smu.edu) are graduate students in the Data Science program at Southern Methodist University, PO Box 750100, Dallas, TX 75275</w:t>
       </w:r>
     </w:p>
   </w:footnote>
@@ -6505,7 +6500,7 @@
 </file>
 
 <file path=customXml/itemProps1.xml><?xml version="1.0" encoding="utf-8"?>
-<ds:datastoreItem xmlns:ds="http://schemas.openxmlformats.org/officeDocument/2006/customXml" ds:itemID="{0C86FB51-F7BB-4585-B9C6-8C7F72A99E68}">
+<ds:datastoreItem xmlns:ds="http://schemas.openxmlformats.org/officeDocument/2006/customXml" ds:itemID="{B1335AFD-D67E-478A-8CD2-1917EB23DAE3}">
   <ds:schemaRefs>
     <ds:schemaRef ds:uri="http://schemas.openxmlformats.org/officeDocument/2006/bibliography"/>
   </ds:schemaRefs>

</xml_diff>

<commit_message>
Check-in of reviewed paper and PowerPoint
</commit_message>
<xml_diff>
--- a/MSDS749 Project_Team 4_Blockchain Analysis v8.docx
+++ b/MSDS749 Project_Team 4_Blockchain Analysis v8.docx
@@ -673,7 +673,21 @@
         <w:pStyle w:val="Heading2"/>
       </w:pPr>
       <w:r>
-        <w:t>Cipher Punks</w:t>
+        <w:t>C</w:t>
+      </w:r>
+      <w:r>
+        <w:t>y</w:t>
+      </w:r>
+      <w:r>
+        <w:t>pher</w:t>
+      </w:r>
+      <w:r>
+        <w:t>p</w:t>
+      </w:r>
+      <w:bookmarkStart w:id="1" w:name="_GoBack"/>
+      <w:bookmarkEnd w:id="1"/>
+      <w:r>
+        <w:t>unks</w:t>
       </w:r>
     </w:p>
     <w:p>
@@ -1428,12 +1442,12 @@
       <w:pPr>
         <w:pStyle w:val="Heading2"/>
       </w:pPr>
-      <w:bookmarkStart w:id="1" w:name="enterprise"/>
+      <w:bookmarkStart w:id="2" w:name="enterprise"/>
       <w:r>
         <w:lastRenderedPageBreak/>
         <w:t>Enterprise</w:t>
       </w:r>
-      <w:bookmarkEnd w:id="1"/>
+      <w:bookmarkEnd w:id="2"/>
     </w:p>
     <w:p>
       <w:pPr>
@@ -1455,11 +1469,11 @@
       <w:pPr>
         <w:pStyle w:val="Heading2"/>
       </w:pPr>
-      <w:bookmarkStart w:id="2" w:name="cybersecurity"/>
+      <w:bookmarkStart w:id="3" w:name="cybersecurity"/>
       <w:r>
         <w:t>Cybersecurity</w:t>
       </w:r>
-      <w:bookmarkEnd w:id="2"/>
+      <w:bookmarkEnd w:id="3"/>
     </w:p>
     <w:p>
       <w:pPr>
@@ -1481,11 +1495,11 @@
       <w:pPr>
         <w:pStyle w:val="Heading2"/>
       </w:pPr>
-      <w:bookmarkStart w:id="3" w:name="healthcare"/>
+      <w:bookmarkStart w:id="4" w:name="healthcare"/>
       <w:r>
         <w:t>Healthcare</w:t>
       </w:r>
-      <w:bookmarkEnd w:id="3"/>
+      <w:bookmarkEnd w:id="4"/>
     </w:p>
     <w:p>
       <w:pPr>
@@ -1507,11 +1521,11 @@
       <w:pPr>
         <w:pStyle w:val="Heading2"/>
       </w:pPr>
-      <w:bookmarkStart w:id="4" w:name="banking-and-financial"/>
+      <w:bookmarkStart w:id="5" w:name="banking-and-financial"/>
       <w:r>
         <w:t>Banking and Financial</w:t>
       </w:r>
-      <w:bookmarkEnd w:id="4"/>
+      <w:bookmarkEnd w:id="5"/>
     </w:p>
     <w:p>
       <w:pPr>
@@ -1566,11 +1580,11 @@
       <w:pPr>
         <w:pStyle w:val="Heading2"/>
       </w:pPr>
-      <w:bookmarkStart w:id="5" w:name="manufacturing"/>
+      <w:bookmarkStart w:id="6" w:name="manufacturing"/>
       <w:r>
         <w:t>Manufacturing</w:t>
       </w:r>
-      <w:bookmarkEnd w:id="5"/>
+      <w:bookmarkEnd w:id="6"/>
     </w:p>
     <w:p>
       <w:pPr>
@@ -1592,11 +1606,11 @@
       <w:pPr>
         <w:pStyle w:val="Heading2"/>
       </w:pPr>
-      <w:bookmarkStart w:id="6" w:name="charity"/>
+      <w:bookmarkStart w:id="7" w:name="charity"/>
       <w:r>
         <w:t>Charity</w:t>
       </w:r>
-      <w:bookmarkEnd w:id="6"/>
+      <w:bookmarkEnd w:id="7"/>
     </w:p>
     <w:p>
       <w:pPr>
@@ -1628,11 +1642,11 @@
       <w:pPr>
         <w:pStyle w:val="Heading2"/>
       </w:pPr>
-      <w:bookmarkStart w:id="7" w:name="retail"/>
+      <w:bookmarkStart w:id="8" w:name="retail"/>
       <w:r>
         <w:t>Retail</w:t>
       </w:r>
-      <w:bookmarkEnd w:id="7"/>
+      <w:bookmarkEnd w:id="8"/>
     </w:p>
     <w:p>
       <w:pPr>
@@ -1777,11 +1791,11 @@
       <w:pPr>
         <w:pStyle w:val="Heading2"/>
       </w:pPr>
-      <w:bookmarkStart w:id="8" w:name="decentralized-control"/>
+      <w:bookmarkStart w:id="9" w:name="decentralized-control"/>
       <w:r>
         <w:t>Decentralized Control</w:t>
       </w:r>
-      <w:bookmarkEnd w:id="8"/>
+      <w:bookmarkEnd w:id="9"/>
     </w:p>
     <w:p>
       <w:pPr>
@@ -1968,11 +1982,11 @@
       <w:pPr>
         <w:pStyle w:val="Heading2"/>
       </w:pPr>
-      <w:bookmarkStart w:id="9" w:name="transaction-immutability"/>
+      <w:bookmarkStart w:id="10" w:name="transaction-immutability"/>
       <w:r>
         <w:t>Transaction Immutability</w:t>
       </w:r>
-      <w:bookmarkEnd w:id="9"/>
+      <w:bookmarkEnd w:id="10"/>
     </w:p>
     <w:p>
       <w:pPr>
@@ -2139,11 +2153,11 @@
       <w:pPr>
         <w:pStyle w:val="Heading2"/>
       </w:pPr>
-      <w:bookmarkStart w:id="10" w:name="standard-queries"/>
+      <w:bookmarkStart w:id="11" w:name="standard-queries"/>
       <w:r>
         <w:t>Standard Queries</w:t>
       </w:r>
-      <w:bookmarkEnd w:id="10"/>
+      <w:bookmarkEnd w:id="11"/>
     </w:p>
     <w:p>
       <w:pPr>
@@ -2193,11 +2207,11 @@
       <w:pPr>
         <w:pStyle w:val="Heading2"/>
       </w:pPr>
-      <w:bookmarkStart w:id="11" w:name="sybil-tolerance"/>
+      <w:bookmarkStart w:id="12" w:name="sybil-tolerance"/>
       <w:r>
         <w:t>Sybil Tolerance</w:t>
       </w:r>
-      <w:bookmarkEnd w:id="11"/>
+      <w:bookmarkEnd w:id="12"/>
     </w:p>
     <w:p>
       <w:pPr>
@@ -2235,7 +2249,7 @@
       <w:pPr>
         <w:pStyle w:val="Heading1"/>
       </w:pPr>
-      <w:bookmarkStart w:id="12" w:name="_Hlk536688934"/>
+      <w:bookmarkStart w:id="13" w:name="_Hlk536688934"/>
       <w:r>
         <w:t>Big</w:t>
       </w:r>
@@ -2383,7 +2397,7 @@
         <w:t>.</w:t>
       </w:r>
     </w:p>
-    <w:bookmarkEnd w:id="12"/>
+    <w:bookmarkEnd w:id="13"/>
     <w:p>
       <w:pPr>
         <w:pStyle w:val="ReferenceHead"/>
@@ -3022,8 +3036,6 @@
       <w:r>
         <w:t xml:space="preserve"> </w:t>
       </w:r>
-      <w:bookmarkStart w:id="13" w:name="_GoBack"/>
-      <w:bookmarkEnd w:id="13"/>
       <w:r>
         <w:t xml:space="preserve"> </w:t>
       </w:r>
@@ -7077,7 +7089,7 @@
 </file>
 
 <file path=customXml/itemProps1.xml><?xml version="1.0" encoding="utf-8"?>
-<ds:datastoreItem xmlns:ds="http://schemas.openxmlformats.org/officeDocument/2006/customXml" ds:itemID="{4B6AB786-8765-4BD9-A890-C80B0B310325}">
+<ds:datastoreItem xmlns:ds="http://schemas.openxmlformats.org/officeDocument/2006/customXml" ds:itemID="{A1334314-57A7-49DD-8A9D-75749A29793F}">
   <ds:schemaRefs>
     <ds:schemaRef ds:uri="http://schemas.openxmlformats.org/officeDocument/2006/bibliography"/>
   </ds:schemaRefs>

</xml_diff>

<commit_message>
added notes to presi, updated a link
</commit_message>
<xml_diff>
--- a/MSDS749 Project_Team 4_Blockchain Analysis v8.docx
+++ b/MSDS749 Project_Team 4_Blockchain Analysis v8.docx
@@ -684,8 +684,6 @@
       <w:r>
         <w:t>p</w:t>
       </w:r>
-      <w:bookmarkStart w:id="1" w:name="_GoBack"/>
-      <w:bookmarkEnd w:id="1"/>
       <w:r>
         <w:t>unks</w:t>
       </w:r>
@@ -1442,12 +1440,12 @@
       <w:pPr>
         <w:pStyle w:val="Heading2"/>
       </w:pPr>
-      <w:bookmarkStart w:id="2" w:name="enterprise"/>
+      <w:bookmarkStart w:id="1" w:name="enterprise"/>
       <w:r>
         <w:lastRenderedPageBreak/>
         <w:t>Enterprise</w:t>
       </w:r>
-      <w:bookmarkEnd w:id="2"/>
+      <w:bookmarkEnd w:id="1"/>
     </w:p>
     <w:p>
       <w:pPr>
@@ -1469,11 +1467,11 @@
       <w:pPr>
         <w:pStyle w:val="Heading2"/>
       </w:pPr>
-      <w:bookmarkStart w:id="3" w:name="cybersecurity"/>
+      <w:bookmarkStart w:id="2" w:name="cybersecurity"/>
       <w:r>
         <w:t>Cybersecurity</w:t>
       </w:r>
-      <w:bookmarkEnd w:id="3"/>
+      <w:bookmarkEnd w:id="2"/>
     </w:p>
     <w:p>
       <w:pPr>
@@ -1495,11 +1493,11 @@
       <w:pPr>
         <w:pStyle w:val="Heading2"/>
       </w:pPr>
-      <w:bookmarkStart w:id="4" w:name="healthcare"/>
+      <w:bookmarkStart w:id="3" w:name="healthcare"/>
       <w:r>
         <w:t>Healthcare</w:t>
       </w:r>
-      <w:bookmarkEnd w:id="4"/>
+      <w:bookmarkEnd w:id="3"/>
     </w:p>
     <w:p>
       <w:pPr>
@@ -1521,11 +1519,11 @@
       <w:pPr>
         <w:pStyle w:val="Heading2"/>
       </w:pPr>
-      <w:bookmarkStart w:id="5" w:name="banking-and-financial"/>
+      <w:bookmarkStart w:id="4" w:name="banking-and-financial"/>
       <w:r>
         <w:t>Banking and Financial</w:t>
       </w:r>
-      <w:bookmarkEnd w:id="5"/>
+      <w:bookmarkEnd w:id="4"/>
     </w:p>
     <w:p>
       <w:pPr>
@@ -1580,11 +1578,11 @@
       <w:pPr>
         <w:pStyle w:val="Heading2"/>
       </w:pPr>
-      <w:bookmarkStart w:id="6" w:name="manufacturing"/>
+      <w:bookmarkStart w:id="5" w:name="manufacturing"/>
       <w:r>
         <w:t>Manufacturing</w:t>
       </w:r>
-      <w:bookmarkEnd w:id="6"/>
+      <w:bookmarkEnd w:id="5"/>
     </w:p>
     <w:p>
       <w:pPr>
@@ -1606,11 +1604,11 @@
       <w:pPr>
         <w:pStyle w:val="Heading2"/>
       </w:pPr>
-      <w:bookmarkStart w:id="7" w:name="charity"/>
+      <w:bookmarkStart w:id="6" w:name="charity"/>
       <w:r>
         <w:t>Charity</w:t>
       </w:r>
-      <w:bookmarkEnd w:id="7"/>
+      <w:bookmarkEnd w:id="6"/>
     </w:p>
     <w:p>
       <w:pPr>
@@ -1642,11 +1640,11 @@
       <w:pPr>
         <w:pStyle w:val="Heading2"/>
       </w:pPr>
-      <w:bookmarkStart w:id="8" w:name="retail"/>
+      <w:bookmarkStart w:id="7" w:name="retail"/>
       <w:r>
         <w:t>Retail</w:t>
       </w:r>
-      <w:bookmarkEnd w:id="8"/>
+      <w:bookmarkEnd w:id="7"/>
     </w:p>
     <w:p>
       <w:pPr>
@@ -1791,11 +1789,11 @@
       <w:pPr>
         <w:pStyle w:val="Heading2"/>
       </w:pPr>
-      <w:bookmarkStart w:id="9" w:name="decentralized-control"/>
+      <w:bookmarkStart w:id="8" w:name="decentralized-control"/>
       <w:r>
         <w:t>Decentralized Control</w:t>
       </w:r>
-      <w:bookmarkEnd w:id="9"/>
+      <w:bookmarkEnd w:id="8"/>
     </w:p>
     <w:p>
       <w:pPr>
@@ -1982,11 +1980,11 @@
       <w:pPr>
         <w:pStyle w:val="Heading2"/>
       </w:pPr>
-      <w:bookmarkStart w:id="10" w:name="transaction-immutability"/>
+      <w:bookmarkStart w:id="9" w:name="transaction-immutability"/>
       <w:r>
         <w:t>Transaction Immutability</w:t>
       </w:r>
-      <w:bookmarkEnd w:id="10"/>
+      <w:bookmarkEnd w:id="9"/>
     </w:p>
     <w:p>
       <w:pPr>
@@ -2153,11 +2151,11 @@
       <w:pPr>
         <w:pStyle w:val="Heading2"/>
       </w:pPr>
-      <w:bookmarkStart w:id="11" w:name="standard-queries"/>
+      <w:bookmarkStart w:id="10" w:name="standard-queries"/>
       <w:r>
         <w:t>Standard Queries</w:t>
       </w:r>
-      <w:bookmarkEnd w:id="11"/>
+      <w:bookmarkEnd w:id="10"/>
     </w:p>
     <w:p>
       <w:pPr>
@@ -2207,11 +2205,11 @@
       <w:pPr>
         <w:pStyle w:val="Heading2"/>
       </w:pPr>
-      <w:bookmarkStart w:id="12" w:name="sybil-tolerance"/>
+      <w:bookmarkStart w:id="11" w:name="sybil-tolerance"/>
       <w:r>
         <w:t>Sybil Tolerance</w:t>
       </w:r>
-      <w:bookmarkEnd w:id="12"/>
+      <w:bookmarkEnd w:id="11"/>
     </w:p>
     <w:p>
       <w:pPr>
@@ -2249,7 +2247,7 @@
       <w:pPr>
         <w:pStyle w:val="Heading1"/>
       </w:pPr>
-      <w:bookmarkStart w:id="13" w:name="_Hlk536688934"/>
+      <w:bookmarkStart w:id="12" w:name="_Hlk536688934"/>
       <w:r>
         <w:t>Big</w:t>
       </w:r>
@@ -2397,7 +2395,7 @@
         <w:t>.</w:t>
       </w:r>
     </w:p>
-    <w:bookmarkEnd w:id="13"/>
+    <w:bookmarkEnd w:id="12"/>
     <w:p>
       <w:pPr>
         <w:pStyle w:val="ReferenceHead"/>
@@ -2500,26 +2498,38 @@
       <w:pPr>
         <w:pStyle w:val="References"/>
       </w:pPr>
+      <w:r>
+        <w:fldChar w:fldCharType="begin"/>
+      </w:r>
+      <w:r>
+        <w:instrText xml:space="preserve"> HYPERLINK "https://ee.stanford.edu/~hellman/publications/27.pdf" </w:instrText>
+      </w:r>
+      <w:r>
+        <w:fldChar w:fldCharType="separate"/>
+      </w:r>
+      <w:r>
+        <w:rPr>
+          <w:rStyle w:val="Hyperlink"/>
+        </w:rPr>
+        <w:t>https://ee.stanford.edu/~hellman/publications/27.pdf</w:t>
+      </w:r>
+      <w:r>
+        <w:fldChar w:fldCharType="end"/>
+      </w:r>
+      <w:r>
+        <w:t xml:space="preserve"> </w:t>
+      </w:r>
+      <w:bookmarkStart w:id="13" w:name="_GoBack"/>
+      <w:bookmarkEnd w:id="13"/>
+      <w:r>
+        <w:t>"Exhaustive Cryptanalysis of the NBS Data Encryption Standard"</w:t>
+      </w:r>
+    </w:p>
+    <w:p>
+      <w:pPr>
+        <w:pStyle w:val="References"/>
+      </w:pPr>
       <w:hyperlink r:id="rId46" w:history="1">
-        <w:r>
-          <w:rPr>
-            <w:rStyle w:val="Hyperlink"/>
-          </w:rPr>
-          <w:t>https://web.archive.org/web/20140226205104/http://origin-www.computer.org/csdl/mags/co/1977/06/01646525.pdf</w:t>
-        </w:r>
-      </w:hyperlink>
-      <w:r>
-        <w:t xml:space="preserve"> </w:t>
-      </w:r>
-      <w:r>
-        <w:t xml:space="preserve"> "Exhaustive Cryptanalysis of the NBS Data Encryption Standard"</w:t>
-      </w:r>
-    </w:p>
-    <w:p>
-      <w:pPr>
-        <w:pStyle w:val="References"/>
-      </w:pPr>
-      <w:hyperlink r:id="rId47" w:history="1">
         <w:r>
           <w:rPr>
             <w:rStyle w:val="Hyperlink"/>
@@ -2546,7 +2556,7 @@
       <w:pPr>
         <w:pStyle w:val="References"/>
       </w:pPr>
-      <w:hyperlink r:id="rId48" w:history="1">
+      <w:hyperlink r:id="rId47" w:history="1">
         <w:r>
           <w:rPr>
             <w:rStyle w:val="Hyperlink"/>
@@ -2586,7 +2596,7 @@
       <w:pPr>
         <w:pStyle w:val="References"/>
       </w:pPr>
-      <w:hyperlink r:id="rId49" w:history="1">
+      <w:hyperlink r:id="rId48" w:history="1">
         <w:r>
           <w:rPr>
             <w:rStyle w:val="Hyperlink"/>
@@ -2605,7 +2615,7 @@
       <w:pPr>
         <w:pStyle w:val="References"/>
       </w:pPr>
-      <w:hyperlink r:id="rId50" w:history="1">
+      <w:hyperlink r:id="rId49" w:history="1">
         <w:r>
           <w:rPr>
             <w:rStyle w:val="Hyperlink"/>
@@ -2632,7 +2642,7 @@
       <w:pPr>
         <w:pStyle w:val="References"/>
       </w:pPr>
-      <w:hyperlink r:id="rId51" w:history="1">
+      <w:hyperlink r:id="rId50" w:history="1">
         <w:r>
           <w:rPr>
             <w:rStyle w:val="Hyperlink"/>
@@ -2651,7 +2661,7 @@
       <w:pPr>
         <w:pStyle w:val="References"/>
       </w:pPr>
-      <w:hyperlink r:id="rId52" w:history="1">
+      <w:hyperlink r:id="rId51" w:history="1">
         <w:r>
           <w:rPr>
             <w:rStyle w:val="Hyperlink"/>
@@ -2670,7 +2680,7 @@
       <w:pPr>
         <w:pStyle w:val="References"/>
       </w:pPr>
-      <w:hyperlink r:id="rId53" w:history="1">
+      <w:hyperlink r:id="rId52" w:history="1">
         <w:r>
           <w:rPr>
             <w:rStyle w:val="Hyperlink"/>
@@ -2713,7 +2723,7 @@
       <w:pPr>
         <w:pStyle w:val="References"/>
       </w:pPr>
-      <w:hyperlink r:id="rId54" w:history="1">
+      <w:hyperlink r:id="rId53" w:history="1">
         <w:r>
           <w:rPr>
             <w:rStyle w:val="Hyperlink"/>
@@ -2802,7 +2812,7 @@
       <w:pPr>
         <w:pStyle w:val="References"/>
       </w:pPr>
-      <w:hyperlink r:id="rId55" w:history="1">
+      <w:hyperlink r:id="rId54" w:history="1">
         <w:r>
           <w:rPr>
             <w:rStyle w:val="Hyperlink"/>
@@ -2821,7 +2831,7 @@
       <w:pPr>
         <w:pStyle w:val="References"/>
       </w:pPr>
-      <w:hyperlink r:id="rId56" w:history="1">
+      <w:hyperlink r:id="rId55" w:history="1">
         <w:r>
           <w:rPr>
             <w:rStyle w:val="Hyperlink"/>
@@ -2840,7 +2850,7 @@
       <w:pPr>
         <w:pStyle w:val="References"/>
       </w:pPr>
-      <w:hyperlink r:id="rId57" w:history="1">
+      <w:hyperlink r:id="rId56" w:history="1">
         <w:r>
           <w:rPr>
             <w:rStyle w:val="Hyperlink"/>
@@ -2859,7 +2869,7 @@
       <w:pPr>
         <w:pStyle w:val="References"/>
       </w:pPr>
-      <w:hyperlink r:id="rId58" w:history="1">
+      <w:hyperlink r:id="rId57" w:history="1">
         <w:r>
           <w:rPr>
             <w:rStyle w:val="Hyperlink"/>
@@ -2878,7 +2888,7 @@
       <w:pPr>
         <w:pStyle w:val="References"/>
       </w:pPr>
-      <w:hyperlink r:id="rId59" w:history="1">
+      <w:hyperlink r:id="rId58" w:history="1">
         <w:r>
           <w:rPr>
             <w:rStyle w:val="Hyperlink"/>
@@ -2897,7 +2907,7 @@
       <w:pPr>
         <w:pStyle w:val="References"/>
       </w:pPr>
-      <w:hyperlink r:id="rId60" w:history="1">
+      <w:hyperlink r:id="rId59" w:history="1">
         <w:r>
           <w:rPr>
             <w:rStyle w:val="Hyperlink"/>
@@ -2924,7 +2934,7 @@
       <w:pPr>
         <w:pStyle w:val="References"/>
       </w:pPr>
-      <w:hyperlink r:id="rId61" w:history="1">
+      <w:hyperlink r:id="rId60" w:history="1">
         <w:r>
           <w:rPr>
             <w:rStyle w:val="Hyperlink"/>
@@ -2943,7 +2953,7 @@
       <w:pPr>
         <w:pStyle w:val="References"/>
       </w:pPr>
-      <w:hyperlink r:id="rId62" w:history="1">
+      <w:hyperlink r:id="rId61" w:history="1">
         <w:r>
           <w:rPr>
             <w:rStyle w:val="Hyperlink"/>
@@ -2962,7 +2972,7 @@
       <w:pPr>
         <w:pStyle w:val="References"/>
       </w:pPr>
-      <w:hyperlink r:id="rId63" w:history="1">
+      <w:hyperlink r:id="rId62" w:history="1">
         <w:r>
           <w:rPr>
             <w:rStyle w:val="Hyperlink"/>
@@ -2981,7 +2991,7 @@
       <w:pPr>
         <w:pStyle w:val="References"/>
       </w:pPr>
-      <w:hyperlink r:id="rId64" w:history="1">
+      <w:hyperlink r:id="rId63" w:history="1">
         <w:r>
           <w:rPr>
             <w:rStyle w:val="Hyperlink"/>
@@ -3000,7 +3010,7 @@
       <w:pPr>
         <w:pStyle w:val="References"/>
       </w:pPr>
-      <w:hyperlink r:id="rId65" w:history="1">
+      <w:hyperlink r:id="rId64" w:history="1">
         <w:r>
           <w:rPr>
             <w:rStyle w:val="Hyperlink"/>
@@ -3025,7 +3035,7 @@
       <w:pPr>
         <w:pStyle w:val="References"/>
       </w:pPr>
-      <w:hyperlink r:id="rId66" w:history="1">
+      <w:hyperlink r:id="rId65" w:history="1">
         <w:r>
           <w:rPr>
             <w:rStyle w:val="Hyperlink"/>
@@ -3050,7 +3060,7 @@
       <w:pPr>
         <w:pStyle w:val="References"/>
       </w:pPr>
-      <w:hyperlink r:id="rId67" w:history="1">
+      <w:hyperlink r:id="rId66" w:history="1">
         <w:r>
           <w:rPr>
             <w:rStyle w:val="Hyperlink"/>
@@ -3066,7 +3076,7 @@
       <w:pPr>
         <w:pStyle w:val="References"/>
       </w:pPr>
-      <w:hyperlink r:id="rId68" w:history="1">
+      <w:hyperlink r:id="rId67" w:history="1">
         <w:r>
           <w:rPr>
             <w:rStyle w:val="Hyperlink"/>
@@ -3082,7 +3092,7 @@
       <w:pPr>
         <w:pStyle w:val="References"/>
       </w:pPr>
-      <w:hyperlink r:id="rId69">
+      <w:hyperlink r:id="rId68">
         <w:r>
           <w:rPr>
             <w:rStyle w:val="Hyperlink"/>
@@ -3098,7 +3108,7 @@
       <w:pPr>
         <w:pStyle w:val="References"/>
       </w:pPr>
-      <w:hyperlink r:id="rId70">
+      <w:hyperlink r:id="rId69">
         <w:r>
           <w:rPr>
             <w:rStyle w:val="Hyperlink"/>
@@ -3120,7 +3130,7 @@
       </w:pPr>
     </w:p>
     <w:sectPr>
-      <w:headerReference w:type="default" r:id="rId71"/>
+      <w:headerReference w:type="default" r:id="rId70"/>
       <w:type w:val="continuous"/>
       <w:pgSz w:w="12240" w:h="15840" w:code="1"/>
       <w:pgMar w:top="1008" w:right="936" w:bottom="1008" w:left="936" w:header="432" w:footer="432" w:gutter="0"/>
@@ -5580,7 +5590,7 @@
     </w:rPrDefault>
     <w:pPrDefault/>
   </w:docDefaults>
-  <w:latentStyles w:defLockedState="0" w:defUIPriority="0" w:defSemiHidden="0" w:defUnhideWhenUsed="0" w:defQFormat="0" w:count="375">
+  <w:latentStyles w:defLockedState="0" w:defUIPriority="0" w:defSemiHidden="0" w:defUnhideWhenUsed="0" w:defQFormat="0" w:count="376">
     <w:lsdException w:name="Normal" w:qFormat="1"/>
     <w:lsdException w:name="heading 1" w:uiPriority="9" w:qFormat="1"/>
     <w:lsdException w:name="heading 2" w:uiPriority="9" w:qFormat="1"/>
@@ -5676,7 +5686,6 @@
     <w:lsdException w:name="HTML Sample" w:semiHidden="1" w:unhideWhenUsed="1"/>
     <w:lsdException w:name="HTML Typewriter" w:semiHidden="1" w:unhideWhenUsed="1"/>
     <w:lsdException w:name="HTML Variable" w:semiHidden="1" w:unhideWhenUsed="1"/>
-    <w:lsdException w:name="Normal Table" w:semiHidden="1" w:unhideWhenUsed="1"/>
     <w:lsdException w:name="annotation subject" w:semiHidden="1" w:unhideWhenUsed="1"/>
     <w:lsdException w:name="No List" w:semiHidden="1" w:unhideWhenUsed="1"/>
     <w:lsdException w:name="Outline List 1" w:semiHidden="1" w:unhideWhenUsed="1"/>
@@ -5723,9 +5732,7 @@
     <w:lsdException w:name="Table Subtle 2" w:semiHidden="1" w:unhideWhenUsed="1"/>
     <w:lsdException w:name="Table Web 1" w:semiHidden="1" w:unhideWhenUsed="1"/>
     <w:lsdException w:name="Table Web 2" w:semiHidden="1" w:unhideWhenUsed="1"/>
-    <w:lsdException w:name="Table Web 3" w:semiHidden="1" w:unhideWhenUsed="1"/>
     <w:lsdException w:name="Balloon Text" w:semiHidden="1" w:unhideWhenUsed="1"/>
-    <w:lsdException w:name="Table Theme" w:semiHidden="1" w:unhideWhenUsed="1"/>
     <w:lsdException w:name="Placeholder Text" w:semiHidden="1" w:uiPriority="99"/>
     <w:lsdException w:name="No Spacing" w:uiPriority="1" w:qFormat="1"/>
     <w:lsdException w:name="Light Shading" w:uiPriority="60"/>
@@ -5936,6 +5943,7 @@
     <w:lsdException w:name="Smart Hyperlink" w:semiHidden="1" w:uiPriority="99" w:unhideWhenUsed="1"/>
     <w:lsdException w:name="Hashtag" w:semiHidden="1" w:uiPriority="99" w:unhideWhenUsed="1"/>
     <w:lsdException w:name="Unresolved Mention" w:semiHidden="1" w:uiPriority="99" w:unhideWhenUsed="1"/>
+    <w:lsdException w:name="Smart Link" w:semiHidden="1" w:uiPriority="99" w:unhideWhenUsed="1"/>
   </w:latentStyles>
   <w:style w:type="paragraph" w:default="1" w:styleId="Normal">
     <w:name w:val="Normal"/>
@@ -7089,7 +7097,7 @@
 </file>
 
 <file path=customXml/itemProps1.xml><?xml version="1.0" encoding="utf-8"?>
-<ds:datastoreItem xmlns:ds="http://schemas.openxmlformats.org/officeDocument/2006/customXml" ds:itemID="{A1334314-57A7-49DD-8A9D-75749A29793F}">
+<ds:datastoreItem xmlns:ds="http://schemas.openxmlformats.org/officeDocument/2006/customXml" ds:itemID="{4920F0BA-9B30-4E8F-AA57-FA3A1970DE74}">
   <ds:schemaRefs>
     <ds:schemaRef ds:uri="http://schemas.openxmlformats.org/officeDocument/2006/bibliography"/>
   </ds:schemaRefs>

</xml_diff>

<commit_message>
images and docx updates
</commit_message>
<xml_diff>
--- a/MSDS749 Project_Team 4_Blockchain Analysis v8.docx
+++ b/MSDS749 Project_Team 4_Blockchain Analysis v8.docx
@@ -398,7 +398,7 @@
           <w:rPr>
             <w:rStyle w:val="Hyperlink"/>
           </w:rPr>
-          <w:t>Hellmanand’s</w:t>
+          <w:t>Hellmanan’s</w:t>
         </w:r>
         <w:proofErr w:type="spellEnd"/>
         <w:r>
@@ -766,17 +766,13 @@
       </w:r>
       <w:proofErr w:type="spellEnd"/>
       <w:r>
-        <w:t xml:space="preserve"> group started out in the as in informal meetup between tech minded individuals with scofflaw tendencies founded by Eric Hughes, Tim May, and John Gilmore. These three together with 20 of their friends began meeting regularly in the offices of John Gilmore’s </w:t>
-      </w:r>
-      <w:proofErr w:type="spellStart"/>
-      <w:proofErr w:type="gramStart"/>
-      <w:r>
-        <w:t>company,Cygnus</w:t>
-      </w:r>
-      <w:proofErr w:type="spellEnd"/>
-      <w:proofErr w:type="gramEnd"/>
-      <w:r>
-        <w:t>, a stalwart of the burgeoning open source community, in the early 1990s.</w:t>
+        <w:t xml:space="preserve"> group started out in the as in informal meetup between tech minded individuals with scofflaw tendencies founded by Eric Hughes, Tim May, and John Gilmore. These three together with 20 of their friends began meeting regularly in the offices of John Gilmore’s company,</w:t>
+      </w:r>
+      <w:r>
+        <w:t xml:space="preserve"> </w:t>
+      </w:r>
+      <w:r>
+        <w:t>Cygnus, a stalwart of the burgeoning open source community, in the early 1990s.</w:t>
       </w:r>
       <w:r>
         <w:t xml:space="preserve">  </w:t>
@@ -923,11 +919,9 @@
       <w:r>
         <w:t xml:space="preserve">From this primordial stew of technologist, university researchers, cryptographers, a love of privacy in communication and in financial transactions, and a general mistrust of central authorities an </w:t>
       </w:r>
-      <w:proofErr w:type="spellStart"/>
-      <w:r>
-        <w:t>anonymous,short</w:t>
-      </w:r>
-      <w:proofErr w:type="spellEnd"/>
+      <w:r>
+        <w:t>anonymous, short</w:t>
+      </w:r>
       <w:r>
         <w:t xml:space="preserve"> (9 pages), but groundbreaking </w:t>
       </w:r>
@@ -2498,29 +2492,17 @@
       <w:pPr>
         <w:pStyle w:val="References"/>
       </w:pPr>
-      <w:r>
-        <w:fldChar w:fldCharType="begin"/>
-      </w:r>
-      <w:r>
-        <w:instrText xml:space="preserve"> HYPERLINK "https://ee.stanford.edu/~hellman/publications/27.pdf" </w:instrText>
-      </w:r>
-      <w:r>
-        <w:fldChar w:fldCharType="separate"/>
-      </w:r>
-      <w:r>
-        <w:rPr>
-          <w:rStyle w:val="Hyperlink"/>
-        </w:rPr>
-        <w:t>https://ee.stanford.edu/~hellman/publications/27.pdf</w:t>
-      </w:r>
-      <w:r>
-        <w:fldChar w:fldCharType="end"/>
-      </w:r>
+      <w:hyperlink r:id="rId46" w:history="1">
+        <w:r>
+          <w:rPr>
+            <w:rStyle w:val="Hyperlink"/>
+          </w:rPr>
+          <w:t>https://ee.stanford.edu/~hellman/publications/27.pdf</w:t>
+        </w:r>
+      </w:hyperlink>
       <w:r>
         <w:t xml:space="preserve"> </w:t>
       </w:r>
-      <w:bookmarkStart w:id="13" w:name="_GoBack"/>
-      <w:bookmarkEnd w:id="13"/>
       <w:r>
         <w:t>"Exhaustive Cryptanalysis of the NBS Data Encryption Standard"</w:t>
       </w:r>
@@ -2529,7 +2511,7 @@
       <w:pPr>
         <w:pStyle w:val="References"/>
       </w:pPr>
-      <w:hyperlink r:id="rId46" w:history="1">
+      <w:hyperlink r:id="rId47" w:history="1">
         <w:r>
           <w:rPr>
             <w:rStyle w:val="Hyperlink"/>
@@ -2556,7 +2538,7 @@
       <w:pPr>
         <w:pStyle w:val="References"/>
       </w:pPr>
-      <w:hyperlink r:id="rId47" w:history="1">
+      <w:hyperlink r:id="rId48" w:history="1">
         <w:r>
           <w:rPr>
             <w:rStyle w:val="Hyperlink"/>
@@ -2596,7 +2578,7 @@
       <w:pPr>
         <w:pStyle w:val="References"/>
       </w:pPr>
-      <w:hyperlink r:id="rId48" w:history="1">
+      <w:hyperlink r:id="rId49" w:history="1">
         <w:r>
           <w:rPr>
             <w:rStyle w:val="Hyperlink"/>
@@ -2615,7 +2597,7 @@
       <w:pPr>
         <w:pStyle w:val="References"/>
       </w:pPr>
-      <w:hyperlink r:id="rId49" w:history="1">
+      <w:hyperlink r:id="rId50" w:history="1">
         <w:r>
           <w:rPr>
             <w:rStyle w:val="Hyperlink"/>
@@ -2642,7 +2624,7 @@
       <w:pPr>
         <w:pStyle w:val="References"/>
       </w:pPr>
-      <w:hyperlink r:id="rId50" w:history="1">
+      <w:hyperlink r:id="rId51" w:history="1">
         <w:r>
           <w:rPr>
             <w:rStyle w:val="Hyperlink"/>
@@ -2661,7 +2643,7 @@
       <w:pPr>
         <w:pStyle w:val="References"/>
       </w:pPr>
-      <w:hyperlink r:id="rId51" w:history="1">
+      <w:hyperlink r:id="rId52" w:history="1">
         <w:r>
           <w:rPr>
             <w:rStyle w:val="Hyperlink"/>
@@ -2676,23 +2658,44 @@
         <w:t xml:space="preserve"> "Cryptographic apparatus and method"</w:t>
       </w:r>
     </w:p>
+    <w:bookmarkStart w:id="13" w:name="_GoBack"/>
     <w:p>
       <w:pPr>
         <w:pStyle w:val="References"/>
       </w:pPr>
-      <w:hyperlink r:id="rId52" w:history="1">
-        <w:r>
-          <w:rPr>
-            <w:rStyle w:val="Hyperlink"/>
-          </w:rPr>
-          <w:t>https://www.gchq.gov.uk/sites/default/files/document_files/CESG_Research_Report_No_3006_0.pdf</w:t>
-        </w:r>
-      </w:hyperlink>
+      <w:r>
+        <w:fldChar w:fldCharType="begin"/>
+      </w:r>
+      <w:r>
+        <w:instrText xml:space="preserve"> HYPERLINK "https://www.gchq.gov.uk/sites/default/files/document_files/CESG_Research_Report_No_3006_0.pdf</w:instrText>
+      </w:r>
+      <w:r>
+        <w:instrText xml:space="preserve">" </w:instrText>
+      </w:r>
+      <w:r>
+        <w:fldChar w:fldCharType="separate"/>
+      </w:r>
+      <w:r>
+        <w:rPr>
+          <w:rStyle w:val="Hyperlink"/>
+        </w:rPr>
+        <w:t>https://www.gchq.gov.uk/sites/default/files/document_files/CESG_Research_Report_No_3006_0.pdf</w:t>
+      </w:r>
+      <w:r>
+        <w:rPr>
+          <w:rStyle w:val="Hyperlink"/>
+        </w:rPr>
+        <w:fldChar w:fldCharType="end"/>
+      </w:r>
       <w:r>
         <w:t xml:space="preserve"> </w:t>
       </w:r>
       <w:r>
-        <w:t xml:space="preserve"> "The Possibility of Secure Non-Secret Digital Encryption"</w:t>
+        <w:t xml:space="preserve"> </w:t>
+      </w:r>
+      <w:bookmarkEnd w:id="13"/>
+      <w:r>
+        <w:t>"The Possibility of Secure Non-Secret Digital Encryption"</w:t>
       </w:r>
     </w:p>
     <w:p>
@@ -5686,6 +5689,7 @@
     <w:lsdException w:name="HTML Sample" w:semiHidden="1" w:unhideWhenUsed="1"/>
     <w:lsdException w:name="HTML Typewriter" w:semiHidden="1" w:unhideWhenUsed="1"/>
     <w:lsdException w:name="HTML Variable" w:semiHidden="1" w:unhideWhenUsed="1"/>
+    <w:lsdException w:name="Normal Table" w:semiHidden="1" w:unhideWhenUsed="1"/>
     <w:lsdException w:name="annotation subject" w:semiHidden="1" w:unhideWhenUsed="1"/>
     <w:lsdException w:name="No List" w:semiHidden="1" w:unhideWhenUsed="1"/>
     <w:lsdException w:name="Outline List 1" w:semiHidden="1" w:unhideWhenUsed="1"/>
@@ -5732,7 +5736,9 @@
     <w:lsdException w:name="Table Subtle 2" w:semiHidden="1" w:unhideWhenUsed="1"/>
     <w:lsdException w:name="Table Web 1" w:semiHidden="1" w:unhideWhenUsed="1"/>
     <w:lsdException w:name="Table Web 2" w:semiHidden="1" w:unhideWhenUsed="1"/>
+    <w:lsdException w:name="Table Web 3" w:semiHidden="1" w:unhideWhenUsed="1"/>
     <w:lsdException w:name="Balloon Text" w:semiHidden="1" w:unhideWhenUsed="1"/>
+    <w:lsdException w:name="Table Theme" w:semiHidden="1" w:unhideWhenUsed="1"/>
     <w:lsdException w:name="Placeholder Text" w:semiHidden="1" w:uiPriority="99"/>
     <w:lsdException w:name="No Spacing" w:uiPriority="1" w:qFormat="1"/>
     <w:lsdException w:name="Light Shading" w:uiPriority="60"/>
@@ -7097,7 +7103,7 @@
 </file>
 
 <file path=customXml/itemProps1.xml><?xml version="1.0" encoding="utf-8"?>
-<ds:datastoreItem xmlns:ds="http://schemas.openxmlformats.org/officeDocument/2006/customXml" ds:itemID="{4920F0BA-9B30-4E8F-AA57-FA3A1970DE74}">
+<ds:datastoreItem xmlns:ds="http://schemas.openxmlformats.org/officeDocument/2006/customXml" ds:itemID="{B69C62DB-511B-4B80-ABB4-6D4B4C1F0933}">
   <ds:schemaRefs>
     <ds:schemaRef ds:uri="http://schemas.openxmlformats.org/officeDocument/2006/bibliography"/>
   </ds:schemaRefs>

</xml_diff>